<commit_message>
Adicionando parte Gabrielle e Kaique.
</commit_message>
<xml_diff>
--- a/PIM IV.docx
+++ b/PIM IV.docx
@@ -5859,6 +5859,908 @@
         <w:rPr>
           <w:lang w:eastAsia="pt-BR"/>
         </w:rPr>
+        <w:t>Diagrama de Casos de uso</w:t>
+      </w:r>
+    </w:p>
+    <w:p>
+      <w:pPr>
+        <w:ind w:firstLine="0"/>
+        <w:rPr>
+          <w:lang w:eastAsia="pt-BR"/>
+        </w:rPr>
+      </w:pPr>
+      <w:r>
+        <w:rPr>
+          <w:lang w:eastAsia="pt-BR"/>
+        </w:rPr>
+        <w:t xml:space="preserve">O diagrama de Caso de Uso descreve a funcionalidade do Sistema, como o sistema irá agir conforme os requisitos solicitados pelo usuário. </w:t>
+      </w:r>
+    </w:p>
+    <w:p>
+      <w:pPr>
+        <w:ind w:firstLine="0"/>
+        <w:rPr>
+          <w:lang w:eastAsia="pt-BR"/>
+        </w:rPr>
+      </w:pPr>
+      <w:r>
+        <w:rPr>
+          <w:lang w:eastAsia="pt-BR"/>
+        </w:rPr>
+        <w:t>Para a montagem do Diagrama de caso de uso, primeiramente escolhemos o:</w:t>
+      </w:r>
+    </w:p>
+    <w:p>
+      <w:pPr>
+        <w:ind w:firstLine="0"/>
+        <w:rPr>
+          <w:lang w:eastAsia="pt-BR"/>
+        </w:rPr>
+      </w:pPr>
+    </w:p>
+    <w:p>
+      <w:pPr>
+        <w:ind w:firstLine="0"/>
+        <w:rPr>
+          <w:lang w:eastAsia="pt-BR"/>
+        </w:rPr>
+      </w:pPr>
+    </w:p>
+    <w:p>
+      <w:pPr>
+        <w:ind w:firstLine="0"/>
+        <w:rPr>
+          <w:lang w:eastAsia="pt-BR"/>
+        </w:rPr>
+      </w:pPr>
+      <w:r>
+        <w:rPr>
+          <w:lang w:eastAsia="pt-BR"/>
+        </w:rPr>
+        <w:t>Cenário: Como o sistema deve interagir com o usuário</w:t>
+      </w:r>
+    </w:p>
+    <w:p>
+      <w:pPr>
+        <w:ind w:firstLine="0"/>
+        <w:rPr>
+          <w:lang w:eastAsia="pt-BR"/>
+        </w:rPr>
+      </w:pPr>
+      <w:r>
+        <w:rPr>
+          <w:lang w:eastAsia="pt-BR"/>
+        </w:rPr>
+        <w:t>Ator: Usuário e Administrador</w:t>
+      </w:r>
+    </w:p>
+    <w:p>
+      <w:pPr>
+        <w:ind w:firstLine="0"/>
+        <w:rPr>
+          <w:lang w:eastAsia="pt-BR"/>
+        </w:rPr>
+      </w:pPr>
+      <w:r>
+        <w:rPr>
+          <w:lang w:eastAsia="pt-BR"/>
+        </w:rPr>
+        <w:t>Use Case: Conforme solicitado pelo Usuário</w:t>
+      </w:r>
+    </w:p>
+    <w:p>
+      <w:pPr>
+        <w:ind w:firstLine="0"/>
+        <w:rPr>
+          <w:lang w:eastAsia="pt-BR"/>
+        </w:rPr>
+      </w:pPr>
+      <w:r>
+        <w:rPr>
+          <w:lang w:eastAsia="pt-BR"/>
+        </w:rPr>
+        <w:t>Comunicação: Tudo que liga o ator com o caso de uso</w:t>
+      </w:r>
+    </w:p>
+    <w:p>
+      <w:pPr>
+        <w:ind w:firstLine="0"/>
+        <w:rPr>
+          <w:lang w:eastAsia="pt-BR"/>
+        </w:rPr>
+      </w:pPr>
+      <w:r>
+        <w:rPr>
+          <w:lang w:eastAsia="pt-BR"/>
+        </w:rPr>
+        <w:t>Funcionalidades do Sistema:</w:t>
+      </w:r>
+    </w:p>
+    <w:p>
+      <w:pPr>
+        <w:ind w:firstLine="0"/>
+        <w:rPr>
+          <w:lang w:eastAsia="pt-BR"/>
+        </w:rPr>
+      </w:pPr>
+      <w:r>
+        <w:rPr>
+          <w:lang w:eastAsia="pt-BR"/>
+        </w:rPr>
+        <w:t>•</w:t>
+      </w:r>
+      <w:r>
+        <w:rPr>
+          <w:lang w:eastAsia="pt-BR"/>
+        </w:rPr>
+        <w:tab/>
+        <w:t>Visualizar Cadastro</w:t>
+      </w:r>
+    </w:p>
+    <w:p>
+      <w:pPr>
+        <w:ind w:firstLine="0"/>
+        <w:rPr>
+          <w:lang w:eastAsia="pt-BR"/>
+        </w:rPr>
+      </w:pPr>
+      <w:r>
+        <w:rPr>
+          <w:lang w:eastAsia="pt-BR"/>
+        </w:rPr>
+        <w:t>•</w:t>
+      </w:r>
+      <w:r>
+        <w:rPr>
+          <w:lang w:eastAsia="pt-BR"/>
+        </w:rPr>
+        <w:tab/>
+        <w:t>Visualizar Criptomoedas</w:t>
+      </w:r>
+    </w:p>
+    <w:p>
+      <w:pPr>
+        <w:ind w:firstLine="0"/>
+        <w:rPr>
+          <w:lang w:eastAsia="pt-BR"/>
+        </w:rPr>
+      </w:pPr>
+      <w:r>
+        <w:rPr>
+          <w:lang w:eastAsia="pt-BR"/>
+        </w:rPr>
+        <w:t>•</w:t>
+      </w:r>
+      <w:r>
+        <w:rPr>
+          <w:lang w:eastAsia="pt-BR"/>
+        </w:rPr>
+        <w:tab/>
+        <w:t>Visualizar Transações</w:t>
+      </w:r>
+    </w:p>
+    <w:p>
+      <w:pPr>
+        <w:ind w:firstLine="0"/>
+        <w:rPr>
+          <w:lang w:eastAsia="pt-BR"/>
+        </w:rPr>
+      </w:pPr>
+      <w:r>
+        <w:rPr>
+          <w:lang w:eastAsia="pt-BR"/>
+        </w:rPr>
+        <w:t>•</w:t>
+      </w:r>
+      <w:r>
+        <w:rPr>
+          <w:lang w:eastAsia="pt-BR"/>
+        </w:rPr>
+        <w:tab/>
+        <w:t>Alterar Criptomoeda</w:t>
+      </w:r>
+    </w:p>
+    <w:p>
+      <w:pPr>
+        <w:ind w:firstLine="0"/>
+        <w:rPr>
+          <w:lang w:eastAsia="pt-BR"/>
+        </w:rPr>
+      </w:pPr>
+      <w:r>
+        <w:rPr>
+          <w:lang w:eastAsia="pt-BR"/>
+        </w:rPr>
+        <w:t>•</w:t>
+      </w:r>
+      <w:r>
+        <w:rPr>
+          <w:lang w:eastAsia="pt-BR"/>
+        </w:rPr>
+        <w:tab/>
+        <w:t xml:space="preserve">Deletar Criptomoeda </w:t>
+      </w:r>
+    </w:p>
+    <w:p>
+      <w:pPr>
+        <w:ind w:firstLine="0"/>
+        <w:rPr>
+          <w:lang w:eastAsia="pt-BR"/>
+        </w:rPr>
+      </w:pPr>
+      <w:r>
+        <w:rPr>
+          <w:lang w:eastAsia="pt-BR"/>
+        </w:rPr>
+        <w:t>•</w:t>
+      </w:r>
+      <w:r>
+        <w:rPr>
+          <w:lang w:eastAsia="pt-BR"/>
+        </w:rPr>
+        <w:tab/>
+        <w:t xml:space="preserve">Adicionar Criptomoeda </w:t>
+      </w:r>
+    </w:p>
+    <w:p>
+      <w:pPr>
+        <w:ind w:firstLine="0"/>
+        <w:rPr>
+          <w:lang w:eastAsia="pt-BR"/>
+        </w:rPr>
+      </w:pPr>
+      <w:r>
+        <w:rPr>
+          <w:lang w:eastAsia="pt-BR"/>
+        </w:rPr>
+        <w:t>•</w:t>
+      </w:r>
+      <w:r>
+        <w:rPr>
+          <w:lang w:eastAsia="pt-BR"/>
+        </w:rPr>
+        <w:tab/>
+        <w:t>Pesquisar Criptomoedas por Data</w:t>
+      </w:r>
+    </w:p>
+    <w:p>
+      <w:pPr>
+        <w:ind w:firstLine="0"/>
+        <w:rPr>
+          <w:lang w:eastAsia="pt-BR"/>
+        </w:rPr>
+      </w:pPr>
+      <w:r>
+        <w:rPr>
+          <w:lang w:eastAsia="pt-BR"/>
+        </w:rPr>
+        <w:t>•</w:t>
+      </w:r>
+      <w:r>
+        <w:rPr>
+          <w:lang w:eastAsia="pt-BR"/>
+        </w:rPr>
+        <w:tab/>
+        <w:t>Ver Detalhes</w:t>
+      </w:r>
+    </w:p>
+    <w:p>
+      <w:pPr>
+        <w:ind w:firstLine="0"/>
+        <w:rPr>
+          <w:lang w:eastAsia="pt-BR"/>
+        </w:rPr>
+      </w:pPr>
+      <w:r>
+        <w:rPr>
+          <w:noProof/>
+        </w:rPr>
+        <w:lastRenderedPageBreak/>
+        <w:drawing>
+          <wp:inline distT="0" distB="0" distL="0" distR="0" wp14:anchorId="1FA38564" wp14:editId="5F412165">
+            <wp:extent cx="4203727" cy="3451860"/>
+            <wp:effectExtent l="0" t="0" r="6350" b="0"/>
+            <wp:docPr id="15" name="Imagem 15"/>
+            <wp:cNvGraphicFramePr>
+              <a:graphicFrameLocks xmlns:a="http://schemas.openxmlformats.org/drawingml/2006/main" noChangeAspect="1"/>
+            </wp:cNvGraphicFramePr>
+            <a:graphic xmlns:a="http://schemas.openxmlformats.org/drawingml/2006/main">
+              <a:graphicData uri="http://schemas.openxmlformats.org/drawingml/2006/picture">
+                <pic:pic xmlns:pic="http://schemas.openxmlformats.org/drawingml/2006/picture">
+                  <pic:nvPicPr>
+                    <pic:cNvPr id="1" name=""/>
+                    <pic:cNvPicPr/>
+                  </pic:nvPicPr>
+                  <pic:blipFill>
+                    <a:blip r:embed="rId11"/>
+                    <a:stretch>
+                      <a:fillRect/>
+                    </a:stretch>
+                  </pic:blipFill>
+                  <pic:spPr>
+                    <a:xfrm>
+                      <a:off x="0" y="0"/>
+                      <a:ext cx="4247613" cy="3487897"/>
+                    </a:xfrm>
+                    <a:prstGeom prst="rect">
+                      <a:avLst/>
+                    </a:prstGeom>
+                  </pic:spPr>
+                </pic:pic>
+              </a:graphicData>
+            </a:graphic>
+          </wp:inline>
+        </w:drawing>
+      </w:r>
+    </w:p>
+    <w:p>
+      <w:pPr>
+        <w:ind w:firstLine="0"/>
+        <w:rPr>
+          <w:lang w:eastAsia="pt-BR"/>
+        </w:rPr>
+      </w:pPr>
+      <w:r>
+        <w:rPr>
+          <w:rFonts w:cs="Arial"/>
+        </w:rPr>
+        <w:t xml:space="preserve">Gabrielle de Lima </w:t>
+      </w:r>
+      <w:proofErr w:type="spellStart"/>
+      <w:r>
+        <w:rPr>
+          <w:rFonts w:cs="Arial"/>
+        </w:rPr>
+        <w:t>Gabaldi</w:t>
+      </w:r>
+      <w:proofErr w:type="spellEnd"/>
+    </w:p>
+    <w:p>
+      <w:pPr>
+        <w:ind w:firstLine="0"/>
+        <w:rPr>
+          <w:lang w:eastAsia="pt-BR"/>
+        </w:rPr>
+      </w:pPr>
+    </w:p>
+    <w:p>
+      <w:pPr>
+        <w:spacing w:after="0" w:line="360" w:lineRule="auto"/>
+        <w:rPr>
+          <w:rFonts w:cs="Arial"/>
+        </w:rPr>
+      </w:pPr>
+      <w:r>
+        <w:rPr>
+          <w:rFonts w:cs="Arial"/>
+        </w:rPr>
+        <w:t xml:space="preserve">Podemos ver </w:t>
+      </w:r>
+      <w:r>
+        <w:rPr>
+          <w:rFonts w:cs="Arial"/>
+        </w:rPr>
+        <w:t>n</w:t>
+      </w:r>
+      <w:r>
+        <w:rPr>
+          <w:rFonts w:cs="Arial"/>
+        </w:rPr>
+        <w:t>o diagrama acima</w:t>
+      </w:r>
+      <w:r>
+        <w:rPr>
+          <w:rFonts w:cs="Arial"/>
+        </w:rPr>
+        <w:t>, que o Usuário e o Administrador têm como visualizar o cadastro e visualizar transações. O &lt;&lt;</w:t>
+      </w:r>
+      <w:proofErr w:type="spellStart"/>
+      <w:r>
+        <w:rPr>
+          <w:rFonts w:cs="Arial"/>
+        </w:rPr>
+        <w:t>Extend</w:t>
+      </w:r>
+      <w:proofErr w:type="spellEnd"/>
+      <w:r>
+        <w:rPr>
+          <w:rFonts w:cs="Arial"/>
+        </w:rPr>
+        <w:t>&gt;&gt; Mostra que os itens Pesquisar Criptomoedas por Data e Ver Detalhes, são opcionais.</w:t>
+      </w:r>
+      <w:r>
+        <w:rPr>
+          <w:rFonts w:cs="Arial"/>
+        </w:rPr>
+        <w:br/>
+        <w:t xml:space="preserve">EX: o Usuário, tem a opção de selecionar uma data e puxar e a opção de ver detalhes. </w:t>
+      </w:r>
+    </w:p>
+    <w:p>
+      <w:pPr>
+        <w:spacing w:after="0" w:line="360" w:lineRule="auto"/>
+        <w:rPr>
+          <w:rFonts w:cs="Arial"/>
+        </w:rPr>
+      </w:pPr>
+    </w:p>
+    <w:p>
+      <w:pPr>
+        <w:rPr>
+          <w:rFonts w:cs="Arial"/>
+        </w:rPr>
+      </w:pPr>
+      <w:r>
+        <w:rPr>
+          <w:rFonts w:cs="Arial"/>
+        </w:rPr>
+        <w:br/>
+        <w:t xml:space="preserve">Podemos observar que o Administrador é obrigatório (&lt;&lt;Include&gt;&gt;) realizar seu </w:t>
+      </w:r>
+      <w:proofErr w:type="spellStart"/>
+      <w:r>
+        <w:rPr>
+          <w:rFonts w:cs="Arial"/>
+        </w:rPr>
+        <w:t>loguin</w:t>
+      </w:r>
+      <w:proofErr w:type="spellEnd"/>
+      <w:r>
+        <w:rPr>
+          <w:rFonts w:cs="Arial"/>
+        </w:rPr>
+        <w:t xml:space="preserve"> para ter acesso a visualização das Criptomoedas. Sendo, opcional (&lt;&lt;</w:t>
+      </w:r>
+      <w:proofErr w:type="spellStart"/>
+      <w:r>
+        <w:rPr>
+          <w:rFonts w:cs="Arial"/>
+        </w:rPr>
+        <w:t>Extend</w:t>
+      </w:r>
+      <w:proofErr w:type="spellEnd"/>
+      <w:r>
+        <w:rPr>
+          <w:rFonts w:cs="Arial"/>
+        </w:rPr>
+        <w:t xml:space="preserve">&gt;&gt;) alterar criptomoedas, deletar Criptomoedas e Adicionar Criptomoedas. Para isso, o Administrador precisará selecionar a Criptomoeda para fazer as devidas alterações no sistema. O Usuário tem ligação direta com a visualização de </w:t>
+      </w:r>
+      <w:r>
+        <w:rPr>
+          <w:rFonts w:cs="Arial"/>
+        </w:rPr>
+        <w:lastRenderedPageBreak/>
+        <w:t>Criptomoedas, selecionando a Criptomoeda desejada.</w:t>
+      </w:r>
+      <w:r>
+        <w:rPr>
+          <w:rFonts w:cs="Arial"/>
+        </w:rPr>
+        <w:br/>
+      </w:r>
+      <w:r>
+        <w:rPr>
+          <w:noProof/>
+        </w:rPr>
+        <w:drawing>
+          <wp:inline distT="0" distB="0" distL="0" distR="0" wp14:anchorId="33F6681D" wp14:editId="0F04ED1D">
+            <wp:extent cx="4073635" cy="3451860"/>
+            <wp:effectExtent l="0" t="0" r="3175" b="0"/>
+            <wp:docPr id="16" name="Imagem 16"/>
+            <wp:cNvGraphicFramePr>
+              <a:graphicFrameLocks xmlns:a="http://schemas.openxmlformats.org/drawingml/2006/main" noChangeAspect="1"/>
+            </wp:cNvGraphicFramePr>
+            <a:graphic xmlns:a="http://schemas.openxmlformats.org/drawingml/2006/main">
+              <a:graphicData uri="http://schemas.openxmlformats.org/drawingml/2006/picture">
+                <pic:pic xmlns:pic="http://schemas.openxmlformats.org/drawingml/2006/picture">
+                  <pic:nvPicPr>
+                    <pic:cNvPr id="1" name=""/>
+                    <pic:cNvPicPr/>
+                  </pic:nvPicPr>
+                  <pic:blipFill>
+                    <a:blip r:embed="rId12"/>
+                    <a:stretch>
+                      <a:fillRect/>
+                    </a:stretch>
+                  </pic:blipFill>
+                  <pic:spPr>
+                    <a:xfrm>
+                      <a:off x="0" y="0"/>
+                      <a:ext cx="4122608" cy="3493358"/>
+                    </a:xfrm>
+                    <a:prstGeom prst="rect">
+                      <a:avLst/>
+                    </a:prstGeom>
+                  </pic:spPr>
+                </pic:pic>
+              </a:graphicData>
+            </a:graphic>
+          </wp:inline>
+        </w:drawing>
+      </w:r>
+    </w:p>
+    <w:p>
+      <w:pPr>
+        <w:rPr>
+          <w:rFonts w:cs="Arial"/>
+        </w:rPr>
+      </w:pPr>
+      <w:r>
+        <w:rPr>
+          <w:rFonts w:cs="Arial"/>
+        </w:rPr>
+        <w:t xml:space="preserve">Gabrielle de Lima </w:t>
+      </w:r>
+      <w:proofErr w:type="spellStart"/>
+      <w:r>
+        <w:rPr>
+          <w:rFonts w:cs="Arial"/>
+        </w:rPr>
+        <w:t>Gabaldi</w:t>
+      </w:r>
+      <w:proofErr w:type="spellEnd"/>
+    </w:p>
+    <w:p>
+      <w:pPr>
+        <w:rPr>
+          <w:rFonts w:cs="Arial"/>
+        </w:rPr>
+      </w:pPr>
+    </w:p>
+    <w:p>
+      <w:pPr>
+        <w:pStyle w:val="Ttulo2"/>
+        <w:rPr>
+          <w:lang w:eastAsia="pt-BR"/>
+        </w:rPr>
+      </w:pPr>
+      <w:r>
+        <w:rPr>
+          <w:lang w:eastAsia="pt-BR"/>
+        </w:rPr>
+        <w:t>Diagrama de Sequência</w:t>
+      </w:r>
+    </w:p>
+    <w:p>
+      <w:pPr>
+        <w:rPr>
+          <w:lang w:eastAsia="pt-BR"/>
+        </w:rPr>
+      </w:pPr>
+    </w:p>
+    <w:p>
+      <w:pPr>
+        <w:rPr>
+          <w:lang w:eastAsia="pt-BR"/>
+        </w:rPr>
+      </w:pPr>
+      <w:r>
+        <w:rPr>
+          <w:lang w:eastAsia="pt-BR"/>
+        </w:rPr>
+        <w:t>O diagrama de Sequência determina a Linha de vida simultâneos e as mensagens trocadas e disparadas entre Usuário e Administrador, determinando em que ordem acontecerá os eventos, para demonstrar o desempenho até o fim da linha de vida. O diagrama de sequência segue baseado no diagrama de caso de uso. Os atores são os mesmos colocados no Diagrama de Caso de uso.</w:t>
+      </w:r>
+    </w:p>
+    <w:p>
+      <w:pPr>
+        <w:rPr>
+          <w:lang w:eastAsia="pt-BR"/>
+        </w:rPr>
+      </w:pPr>
+      <w:r>
+        <w:rPr>
+          <w:lang w:eastAsia="pt-BR"/>
+        </w:rPr>
+        <w:t>•</w:t>
+      </w:r>
+      <w:r>
+        <w:rPr>
+          <w:lang w:eastAsia="pt-BR"/>
+        </w:rPr>
+        <w:tab/>
+        <w:t xml:space="preserve">Usuário faz o </w:t>
+      </w:r>
+      <w:proofErr w:type="spellStart"/>
+      <w:r>
+        <w:rPr>
+          <w:lang w:eastAsia="pt-BR"/>
+        </w:rPr>
+        <w:t>Loguin</w:t>
+      </w:r>
+      <w:proofErr w:type="spellEnd"/>
+      <w:r>
+        <w:rPr>
+          <w:lang w:eastAsia="pt-BR"/>
+        </w:rPr>
+        <w:t xml:space="preserve"> no sistema, o sistema responde uma mensagem de validação (Que está liberado para ter acesso).</w:t>
+      </w:r>
+    </w:p>
+    <w:p>
+      <w:pPr>
+        <w:rPr>
+          <w:lang w:eastAsia="pt-BR"/>
+        </w:rPr>
+      </w:pPr>
+      <w:r>
+        <w:rPr>
+          <w:lang w:eastAsia="pt-BR"/>
+        </w:rPr>
+        <w:t>•</w:t>
+      </w:r>
+      <w:r>
+        <w:rPr>
+          <w:lang w:eastAsia="pt-BR"/>
+        </w:rPr>
+        <w:tab/>
+        <w:t>Solicita uma mensagem de Visualização de Criptomoedas, o sistema responde para listar as Criptomoedas</w:t>
+      </w:r>
+    </w:p>
+    <w:p>
+      <w:pPr>
+        <w:rPr>
+          <w:lang w:eastAsia="pt-BR"/>
+        </w:rPr>
+      </w:pPr>
+      <w:r>
+        <w:rPr>
+          <w:lang w:eastAsia="pt-BR"/>
+        </w:rPr>
+        <w:t>•</w:t>
+      </w:r>
+      <w:r>
+        <w:rPr>
+          <w:lang w:eastAsia="pt-BR"/>
+        </w:rPr>
+        <w:tab/>
+        <w:t xml:space="preserve">O Usuário Seleciona a Criptomoeda desejada, o sistema responde com a Criptomoeda desejada pelo usuário. </w:t>
+      </w:r>
+    </w:p>
+    <w:p>
+      <w:pPr>
+        <w:rPr>
+          <w:lang w:eastAsia="pt-BR"/>
+        </w:rPr>
+      </w:pPr>
+      <w:r>
+        <w:rPr>
+          <w:lang w:eastAsia="pt-BR"/>
+        </w:rPr>
+        <w:t>•</w:t>
+      </w:r>
+      <w:r>
+        <w:rPr>
+          <w:lang w:eastAsia="pt-BR"/>
+        </w:rPr>
+        <w:tab/>
+        <w:t xml:space="preserve">Usuário pede para deletar a Criptomoeda, o sistema responde que a Criptomoeda solicitada pelo usuário está deletada. </w:t>
+      </w:r>
+    </w:p>
+    <w:p>
+      <w:pPr>
+        <w:rPr>
+          <w:lang w:eastAsia="pt-BR"/>
+        </w:rPr>
+      </w:pPr>
+      <w:r>
+        <w:rPr>
+          <w:lang w:eastAsia="pt-BR"/>
+        </w:rPr>
+        <w:t>•</w:t>
+      </w:r>
+      <w:r>
+        <w:rPr>
+          <w:lang w:eastAsia="pt-BR"/>
+        </w:rPr>
+        <w:tab/>
+        <w:t xml:space="preserve">O Usuário pede para adicionar uma Criptomoeda, o sistema responde com a adição da Criptomoeda desejada pelo usuário. </w:t>
+      </w:r>
+    </w:p>
+    <w:p>
+      <w:pPr>
+        <w:rPr>
+          <w:lang w:eastAsia="pt-BR"/>
+        </w:rPr>
+      </w:pPr>
+    </w:p>
+    <w:p>
+      <w:pPr>
+        <w:rPr>
+          <w:lang w:eastAsia="pt-BR"/>
+        </w:rPr>
+      </w:pPr>
+    </w:p>
+    <w:p>
+      <w:pPr>
+        <w:rPr>
+          <w:lang w:eastAsia="pt-BR"/>
+        </w:rPr>
+      </w:pPr>
+      <w:r>
+        <w:rPr>
+          <w:lang w:eastAsia="pt-BR"/>
+        </w:rPr>
+        <w:lastRenderedPageBreak/>
+        <w:t>•</w:t>
+      </w:r>
+      <w:r>
+        <w:rPr>
+          <w:lang w:eastAsia="pt-BR"/>
+        </w:rPr>
+        <w:tab/>
+        <w:t xml:space="preserve">O Administrador faz o </w:t>
+      </w:r>
+      <w:proofErr w:type="spellStart"/>
+      <w:r>
+        <w:rPr>
+          <w:lang w:eastAsia="pt-BR"/>
+        </w:rPr>
+        <w:t>Loguin</w:t>
+      </w:r>
+      <w:proofErr w:type="spellEnd"/>
+      <w:r>
+        <w:rPr>
+          <w:lang w:eastAsia="pt-BR"/>
+        </w:rPr>
+        <w:t>, o sistema responde com a validação (Que está liberado para ter acesso ao sistema)</w:t>
+      </w:r>
+    </w:p>
+    <w:p>
+      <w:pPr>
+        <w:rPr>
+          <w:lang w:eastAsia="pt-BR"/>
+        </w:rPr>
+      </w:pPr>
+      <w:r>
+        <w:rPr>
+          <w:lang w:eastAsia="pt-BR"/>
+        </w:rPr>
+        <w:t>•</w:t>
+      </w:r>
+      <w:r>
+        <w:rPr>
+          <w:lang w:eastAsia="pt-BR"/>
+        </w:rPr>
+        <w:tab/>
+        <w:t xml:space="preserve">O Administrador pele para visualizar as Criptomoedas, o sistema lista </w:t>
+      </w:r>
+      <w:proofErr w:type="gramStart"/>
+      <w:r>
+        <w:rPr>
+          <w:lang w:eastAsia="pt-BR"/>
+        </w:rPr>
+        <w:t>todas Criptomoedas</w:t>
+      </w:r>
+      <w:proofErr w:type="gramEnd"/>
+      <w:r>
+        <w:rPr>
+          <w:lang w:eastAsia="pt-BR"/>
+        </w:rPr>
+        <w:t xml:space="preserve"> para o Administrador.</w:t>
+      </w:r>
+    </w:p>
+    <w:p>
+      <w:pPr>
+        <w:rPr>
+          <w:lang w:eastAsia="pt-BR"/>
+        </w:rPr>
+      </w:pPr>
+    </w:p>
+    <w:p>
+      <w:pPr>
+        <w:spacing w:after="0" w:line="360" w:lineRule="auto"/>
+        <w:rPr>
+          <w:rFonts w:cs="Arial"/>
+        </w:rPr>
+      </w:pPr>
+      <w:r>
+        <w:rPr>
+          <w:noProof/>
+        </w:rPr>
+        <w:drawing>
+          <wp:inline distT="0" distB="0" distL="0" distR="0" wp14:anchorId="3F74F758" wp14:editId="0541B4DA">
+            <wp:extent cx="4191000" cy="3453731"/>
+            <wp:effectExtent l="0" t="0" r="0" b="0"/>
+            <wp:docPr id="17" name="Imagem 17"/>
+            <wp:cNvGraphicFramePr>
+              <a:graphicFrameLocks xmlns:a="http://schemas.openxmlformats.org/drawingml/2006/main" noChangeAspect="1"/>
+            </wp:cNvGraphicFramePr>
+            <a:graphic xmlns:a="http://schemas.openxmlformats.org/drawingml/2006/main">
+              <a:graphicData uri="http://schemas.openxmlformats.org/drawingml/2006/picture">
+                <pic:pic xmlns:pic="http://schemas.openxmlformats.org/drawingml/2006/picture">
+                  <pic:nvPicPr>
+                    <pic:cNvPr id="1" name=""/>
+                    <pic:cNvPicPr/>
+                  </pic:nvPicPr>
+                  <pic:blipFill>
+                    <a:blip r:embed="rId13"/>
+                    <a:stretch>
+                      <a:fillRect/>
+                    </a:stretch>
+                  </pic:blipFill>
+                  <pic:spPr>
+                    <a:xfrm>
+                      <a:off x="0" y="0"/>
+                      <a:ext cx="4216419" cy="3474679"/>
+                    </a:xfrm>
+                    <a:prstGeom prst="rect">
+                      <a:avLst/>
+                    </a:prstGeom>
+                  </pic:spPr>
+                </pic:pic>
+              </a:graphicData>
+            </a:graphic>
+          </wp:inline>
+        </w:drawing>
+      </w:r>
+      <w:r>
+        <w:rPr>
+          <w:rFonts w:cs="Arial"/>
+          <w:szCs w:val="24"/>
+        </w:rPr>
+        <w:br/>
+        <w:t xml:space="preserve">              </w:t>
+      </w:r>
+      <w:r>
+        <w:rPr>
+          <w:rFonts w:cs="Arial"/>
+        </w:rPr>
+        <w:t xml:space="preserve">Gabrielle </w:t>
+      </w:r>
+      <w:proofErr w:type="spellStart"/>
+      <w:r>
+        <w:rPr>
+          <w:rFonts w:cs="Arial"/>
+        </w:rPr>
+        <w:t>Gabaldi</w:t>
+      </w:r>
+      <w:proofErr w:type="spellEnd"/>
+      <w:r>
+        <w:rPr>
+          <w:rFonts w:cs="Arial"/>
+        </w:rPr>
+        <w:t xml:space="preserve"> e Kaique Marcelino</w:t>
+      </w:r>
+    </w:p>
+    <w:p>
+      <w:pPr>
+        <w:rPr>
+          <w:lang w:eastAsia="pt-BR"/>
+        </w:rPr>
+      </w:pPr>
+    </w:p>
+    <w:p>
+      <w:pPr>
+        <w:rPr>
+          <w:lang w:eastAsia="pt-BR"/>
+        </w:rPr>
+      </w:pPr>
+    </w:p>
+    <w:p>
+      <w:pPr>
+        <w:rPr>
+          <w:lang w:eastAsia="pt-BR"/>
+        </w:rPr>
+      </w:pPr>
+    </w:p>
+    <w:p>
+      <w:pPr>
+        <w:ind w:firstLine="0"/>
+        <w:rPr>
+          <w:lang w:eastAsia="pt-BR"/>
+        </w:rPr>
+      </w:pPr>
+    </w:p>
+    <w:p>
+      <w:pPr>
+        <w:pStyle w:val="Ttulo2"/>
+        <w:rPr>
+          <w:lang w:eastAsia="pt-BR"/>
+        </w:rPr>
+      </w:pPr>
+      <w:r>
+        <w:rPr>
+          <w:lang w:eastAsia="pt-BR"/>
+        </w:rPr>
         <w:t>Diagrama de Classes</w:t>
       </w:r>
     </w:p>
@@ -5936,6 +6838,7 @@
           <w:sz w:val="20"/>
           <w:szCs w:val="20"/>
         </w:rPr>
+        <w:lastRenderedPageBreak/>
         <w:t xml:space="preserve">Figura </w:t>
       </w:r>
       <w:r>
@@ -6025,7 +6928,7 @@
                     </pic:cNvPicPr>
                   </pic:nvPicPr>
                   <pic:blipFill>
-                    <a:blip r:embed="rId11">
+                    <a:blip r:embed="rId14">
                       <a:extLst>
                         <a:ext uri="{28A0092B-C50C-407E-A947-70E740481C1C}">
                           <a14:useLocalDpi xmlns:a14="http://schemas.microsoft.com/office/drawing/2010/main" val="0"/>
@@ -6148,409 +7051,408 @@
         <w:rPr>
           <w:lang w:eastAsia="pt-BR"/>
         </w:rPr>
+        <w:t xml:space="preserve">Agora, a classe Criptomoeda, armazena apenas o nome, o símbolo e </w:t>
+      </w:r>
+      <w:r>
+        <w:rPr>
+          <w:lang w:eastAsia="pt-BR"/>
+        </w:rPr>
+        <w:t>sua</w:t>
+      </w:r>
+      <w:r>
+        <w:rPr>
+          <w:lang w:eastAsia="pt-BR"/>
+        </w:rPr>
+        <w:t xml:space="preserve"> data de cadastro, e</w:t>
+      </w:r>
+      <w:r>
+        <w:rPr>
+          <w:lang w:eastAsia="pt-BR"/>
+        </w:rPr>
+        <w:t>,</w:t>
+      </w:r>
+      <w:r>
+        <w:rPr>
+          <w:lang w:eastAsia="pt-BR"/>
+        </w:rPr>
+        <w:t xml:space="preserve"> para adicionar seu valor</w:t>
+      </w:r>
+      <w:r>
+        <w:rPr>
+          <w:lang w:eastAsia="pt-BR"/>
+        </w:rPr>
+        <w:t>,</w:t>
+      </w:r>
+      <w:r>
+        <w:rPr>
+          <w:lang w:eastAsia="pt-BR"/>
+        </w:rPr>
+        <w:t xml:space="preserve"> que é atualizado diariamente, foi criada uma nova classe chamada </w:t>
+      </w:r>
+      <w:proofErr w:type="spellStart"/>
+      <w:r>
+        <w:rPr>
+          <w:lang w:eastAsia="pt-BR"/>
+        </w:rPr>
+        <w:t>CriptomoedaHoje</w:t>
+      </w:r>
+      <w:proofErr w:type="spellEnd"/>
+      <w:r>
+        <w:rPr>
+          <w:lang w:eastAsia="pt-BR"/>
+        </w:rPr>
+        <w:t xml:space="preserve">. </w:t>
+      </w:r>
+    </w:p>
+    <w:p>
+      <w:pPr>
+        <w:spacing w:after="0" w:line="360" w:lineRule="auto"/>
+        <w:jc w:val="both"/>
+        <w:rPr>
+          <w:lang w:eastAsia="pt-BR"/>
+        </w:rPr>
+      </w:pPr>
+      <w:r>
+        <w:rPr>
+          <w:lang w:eastAsia="pt-BR"/>
+        </w:rPr>
+        <w:t xml:space="preserve">A classe Transação, substitui a antiga classe Operação. A classe Operação, antes, estava associada a três classes: Compra, Venda e </w:t>
+      </w:r>
+      <w:r>
+        <w:rPr>
+          <w:lang w:eastAsia="pt-BR"/>
+        </w:rPr>
+        <w:t>Transferência</w:t>
+      </w:r>
+      <w:r>
+        <w:rPr>
+          <w:lang w:eastAsia="pt-BR"/>
+        </w:rPr>
+        <w:t>. Essas classes, foram definidas na classe Transação pelo atributo “</w:t>
+      </w:r>
+      <w:proofErr w:type="spellStart"/>
+      <w:r>
+        <w:rPr>
+          <w:lang w:eastAsia="pt-BR"/>
+        </w:rPr>
+        <w:t>TipoTransacao</w:t>
+      </w:r>
+      <w:proofErr w:type="spellEnd"/>
+      <w:r>
+        <w:rPr>
+          <w:lang w:eastAsia="pt-BR"/>
+        </w:rPr>
+        <w:t xml:space="preserve">”, e foi criado um </w:t>
+      </w:r>
+      <w:proofErr w:type="spellStart"/>
+      <w:r>
+        <w:rPr>
+          <w:lang w:eastAsia="pt-BR"/>
+        </w:rPr>
+        <w:t>Enum</w:t>
+      </w:r>
+      <w:proofErr w:type="spellEnd"/>
+      <w:r>
+        <w:rPr>
+          <w:lang w:eastAsia="pt-BR"/>
+        </w:rPr>
+        <w:t xml:space="preserve"> para adicionar essas três opções. Para armazenar o saldo em real e em criptomoedas dos clientes, foram criadas respectivamente as classes </w:t>
+      </w:r>
+      <w:proofErr w:type="spellStart"/>
+      <w:r>
+        <w:rPr>
+          <w:lang w:eastAsia="pt-BR"/>
+        </w:rPr>
+        <w:t>SaldoAtual</w:t>
+      </w:r>
+      <w:proofErr w:type="spellEnd"/>
+      <w:r>
+        <w:rPr>
+          <w:lang w:eastAsia="pt-BR"/>
+        </w:rPr>
+        <w:t xml:space="preserve">, e </w:t>
+      </w:r>
+      <w:proofErr w:type="spellStart"/>
+      <w:r>
+        <w:rPr>
+          <w:lang w:eastAsia="pt-BR"/>
+        </w:rPr>
+        <w:t>CriptoSaldo</w:t>
+      </w:r>
+      <w:proofErr w:type="spellEnd"/>
+      <w:r>
+        <w:rPr>
+          <w:lang w:eastAsia="pt-BR"/>
+        </w:rPr>
+        <w:t>.</w:t>
+      </w:r>
+    </w:p>
+    <w:p>
+      <w:pPr>
+        <w:rPr>
+          <w:lang w:eastAsia="pt-BR"/>
+        </w:rPr>
+      </w:pPr>
+    </w:p>
+    <w:p>
+      <w:pPr>
+        <w:rPr>
+          <w:lang w:eastAsia="pt-BR"/>
+        </w:rPr>
+      </w:pPr>
+    </w:p>
+    <w:p>
+      <w:pPr>
+        <w:rPr>
+          <w:lang w:eastAsia="pt-BR"/>
+        </w:rPr>
+      </w:pPr>
+    </w:p>
+    <w:p>
+      <w:pPr>
+        <w:rPr>
+          <w:lang w:eastAsia="pt-BR"/>
+        </w:rPr>
+      </w:pPr>
+    </w:p>
+    <w:p>
+      <w:pPr>
+        <w:rPr>
+          <w:lang w:eastAsia="pt-BR"/>
+        </w:rPr>
+      </w:pPr>
+    </w:p>
+    <w:p>
+      <w:pPr>
+        <w:rPr>
+          <w:lang w:eastAsia="pt-BR"/>
+        </w:rPr>
+      </w:pPr>
+    </w:p>
+    <w:p>
+      <w:pPr>
+        <w:rPr>
+          <w:lang w:eastAsia="pt-BR"/>
+        </w:rPr>
+      </w:pPr>
+    </w:p>
+    <w:p>
+      <w:pPr>
+        <w:rPr>
+          <w:lang w:eastAsia="pt-BR"/>
+        </w:rPr>
+      </w:pPr>
+    </w:p>
+    <w:p>
+      <w:pPr>
+        <w:rPr>
+          <w:lang w:eastAsia="pt-BR"/>
+        </w:rPr>
+      </w:pPr>
+    </w:p>
+    <w:p>
+      <w:pPr>
+        <w:rPr>
+          <w:lang w:eastAsia="pt-BR"/>
+        </w:rPr>
+      </w:pPr>
+    </w:p>
+    <w:p>
+      <w:pPr>
+        <w:rPr>
+          <w:lang w:eastAsia="pt-BR"/>
+        </w:rPr>
+      </w:pPr>
+    </w:p>
+    <w:p>
+      <w:pPr>
+        <w:rPr>
+          <w:lang w:eastAsia="pt-BR"/>
+        </w:rPr>
+      </w:pPr>
+    </w:p>
+    <w:p>
+      <w:pPr>
+        <w:rPr>
+          <w:lang w:eastAsia="pt-BR"/>
+        </w:rPr>
+      </w:pPr>
+    </w:p>
+    <w:p>
+      <w:pPr>
+        <w:rPr>
+          <w:lang w:eastAsia="pt-BR"/>
+        </w:rPr>
+      </w:pPr>
+    </w:p>
+    <w:p>
+      <w:pPr>
+        <w:rPr>
+          <w:lang w:eastAsia="pt-BR"/>
+        </w:rPr>
+      </w:pPr>
+    </w:p>
+    <w:p>
+      <w:pPr>
+        <w:rPr>
+          <w:lang w:eastAsia="pt-BR"/>
+        </w:rPr>
+      </w:pPr>
+    </w:p>
+    <w:p>
+      <w:pPr>
+        <w:rPr>
+          <w:lang w:eastAsia="pt-BR"/>
+        </w:rPr>
+      </w:pPr>
+    </w:p>
+    <w:p>
+      <w:pPr>
+        <w:rPr>
+          <w:lang w:eastAsia="pt-BR"/>
+        </w:rPr>
+      </w:pPr>
+    </w:p>
+    <w:p>
+      <w:pPr>
+        <w:rPr>
+          <w:lang w:eastAsia="pt-BR"/>
+        </w:rPr>
+      </w:pPr>
+    </w:p>
+    <w:p>
+      <w:pPr>
+        <w:rPr>
+          <w:lang w:eastAsia="pt-BR"/>
+        </w:rPr>
+      </w:pPr>
+    </w:p>
+    <w:p>
+      <w:pPr>
+        <w:rPr>
+          <w:lang w:eastAsia="pt-BR"/>
+        </w:rPr>
+      </w:pPr>
+    </w:p>
+    <w:p>
+      <w:pPr>
+        <w:rPr>
+          <w:lang w:eastAsia="pt-BR"/>
+        </w:rPr>
+      </w:pPr>
+    </w:p>
+    <w:p>
+      <w:pPr>
+        <w:pStyle w:val="Ttulo1"/>
+      </w:pPr>
+      <w:bookmarkStart w:id="8" w:name="_Toc42097310"/>
+      <w:r>
+        <w:t>BANCO DE DADOS</w:t>
+      </w:r>
+      <w:bookmarkEnd w:id="8"/>
+    </w:p>
+    <w:p>
+      <w:pPr>
+        <w:spacing w:after="0" w:line="360" w:lineRule="auto"/>
+        <w:jc w:val="both"/>
+        <w:rPr>
+          <w:rFonts w:cs="Arial"/>
+          <w:lang w:eastAsia="pt-BR"/>
+        </w:rPr>
+      </w:pPr>
+    </w:p>
+    <w:p>
+      <w:pPr>
+        <w:spacing w:after="0" w:line="360" w:lineRule="auto"/>
+        <w:jc w:val="both"/>
+        <w:rPr>
+          <w:rFonts w:cs="Arial"/>
+          <w:lang w:eastAsia="pt-BR"/>
+        </w:rPr>
+      </w:pPr>
+      <w:r>
+        <w:rPr>
+          <w:rFonts w:cs="Arial"/>
+          <w:lang w:eastAsia="pt-BR"/>
+        </w:rPr>
+        <w:t xml:space="preserve">Apesar do banco de dados ter sido elaborado na </w:t>
+      </w:r>
+      <w:r>
+        <w:rPr>
+          <w:rFonts w:cs="Arial"/>
+          <w:lang w:eastAsia="pt-BR"/>
+        </w:rPr>
+        <w:t>primeira parte do projeto, ao longo do desenvolvimento do projeto</w:t>
+      </w:r>
+      <w:r>
+        <w:rPr>
+          <w:rFonts w:cs="Arial"/>
+          <w:lang w:eastAsia="pt-BR"/>
+        </w:rPr>
+        <w:t>, foram necessárias pequenas alterações no mesmo.</w:t>
+      </w:r>
+      <w:r>
+        <w:rPr>
+          <w:rFonts w:cs="Arial"/>
+          <w:lang w:eastAsia="pt-BR"/>
+        </w:rPr>
+        <w:t xml:space="preserve"> Todas as informações necessárias dos clientes, foram armazenadas, - porém, diferente do entregue na primeira parte do projeto, - apenas em uma tabela.</w:t>
+      </w:r>
+      <w:r>
+        <w:rPr>
+          <w:rFonts w:cs="Arial"/>
+          <w:lang w:eastAsia="pt-BR"/>
+        </w:rPr>
+        <w:t xml:space="preserve"> </w:t>
+      </w:r>
+      <w:r>
+        <w:rPr>
+          <w:rFonts w:cs="Arial"/>
+          <w:lang w:eastAsia="pt-BR"/>
+        </w:rPr>
+        <w:t xml:space="preserve">Outra mudança, foi </w:t>
+      </w:r>
+      <w:r>
+        <w:rPr>
+          <w:rFonts w:cs="Arial"/>
+          <w:lang w:eastAsia="pt-BR"/>
+        </w:rPr>
+        <w:t>a criação de um usuário e senha</w:t>
+      </w:r>
+      <w:r>
+        <w:rPr>
+          <w:rFonts w:cs="Arial"/>
+          <w:lang w:eastAsia="pt-BR"/>
+        </w:rPr>
+        <w:t>, e também a tabela Operação que existia, passou a ser um ENUM no programa, e indicado como “tipo” na tabela transação, como pode ser visto na figura 1</w:t>
+      </w:r>
+      <w:r>
+        <w:rPr>
+          <w:rFonts w:cs="Arial"/>
+          <w:lang w:eastAsia="pt-BR"/>
+        </w:rPr>
+        <w:t xml:space="preserve"> –</w:t>
+      </w:r>
+      <w:r>
+        <w:rPr>
+          <w:rFonts w:cs="Arial"/>
+          <w:lang w:eastAsia="pt-BR"/>
+        </w:rPr>
+        <w:t xml:space="preserve"> </w:t>
+      </w:r>
+      <w:r>
+        <w:rPr>
+          <w:rFonts w:cs="Arial"/>
+          <w:lang w:eastAsia="pt-BR"/>
+        </w:rPr>
+        <w:t xml:space="preserve">notação Peter Chen, e na figura 2 – </w:t>
+      </w:r>
+      <w:r>
+        <w:rPr>
+          <w:rFonts w:cs="Arial"/>
+          <w:lang w:eastAsia="pt-BR"/>
+        </w:rPr>
         <w:lastRenderedPageBreak/>
-        <w:t xml:space="preserve">Agora, a classe Criptomoeda, armazena apenas o nome, o símbolo e </w:t>
-      </w:r>
-      <w:r>
-        <w:rPr>
-          <w:lang w:eastAsia="pt-BR"/>
-        </w:rPr>
-        <w:t>sua</w:t>
-      </w:r>
-      <w:r>
-        <w:rPr>
-          <w:lang w:eastAsia="pt-BR"/>
-        </w:rPr>
-        <w:t xml:space="preserve"> data de cadastro, e</w:t>
-      </w:r>
-      <w:r>
-        <w:rPr>
-          <w:lang w:eastAsia="pt-BR"/>
-        </w:rPr>
-        <w:t>,</w:t>
-      </w:r>
-      <w:r>
-        <w:rPr>
-          <w:lang w:eastAsia="pt-BR"/>
-        </w:rPr>
-        <w:t xml:space="preserve"> para adicionar seu valor</w:t>
-      </w:r>
-      <w:r>
-        <w:rPr>
-          <w:lang w:eastAsia="pt-BR"/>
-        </w:rPr>
-        <w:t>,</w:t>
-      </w:r>
-      <w:r>
-        <w:rPr>
-          <w:lang w:eastAsia="pt-BR"/>
-        </w:rPr>
-        <w:t xml:space="preserve"> que é atualizado diariamente, foi criada uma nova classe chamada </w:t>
-      </w:r>
-      <w:proofErr w:type="spellStart"/>
-      <w:r>
-        <w:rPr>
-          <w:lang w:eastAsia="pt-BR"/>
-        </w:rPr>
-        <w:t>CriptomoedaHoje</w:t>
-      </w:r>
-      <w:proofErr w:type="spellEnd"/>
-      <w:r>
-        <w:rPr>
-          <w:lang w:eastAsia="pt-BR"/>
-        </w:rPr>
-        <w:t xml:space="preserve">. </w:t>
-      </w:r>
-    </w:p>
-    <w:p>
-      <w:pPr>
-        <w:spacing w:after="0" w:line="360" w:lineRule="auto"/>
-        <w:jc w:val="both"/>
-        <w:rPr>
-          <w:lang w:eastAsia="pt-BR"/>
-        </w:rPr>
-      </w:pPr>
-      <w:r>
-        <w:rPr>
-          <w:lang w:eastAsia="pt-BR"/>
-        </w:rPr>
-        <w:t xml:space="preserve">A classe Transação, substitui a antiga classe Operação. A classe Operação, antes, estava associada a três classes: Compra, Venda e </w:t>
-      </w:r>
-      <w:r>
-        <w:rPr>
-          <w:lang w:eastAsia="pt-BR"/>
-        </w:rPr>
-        <w:t>Transferência</w:t>
-      </w:r>
-      <w:r>
-        <w:rPr>
-          <w:lang w:eastAsia="pt-BR"/>
-        </w:rPr>
-        <w:t>. Essas classes, foram definidas na classe Transação pelo atributo “</w:t>
-      </w:r>
-      <w:proofErr w:type="spellStart"/>
-      <w:r>
-        <w:rPr>
-          <w:lang w:eastAsia="pt-BR"/>
-        </w:rPr>
-        <w:t>TipoTransacao</w:t>
-      </w:r>
-      <w:proofErr w:type="spellEnd"/>
-      <w:r>
-        <w:rPr>
-          <w:lang w:eastAsia="pt-BR"/>
-        </w:rPr>
-        <w:t xml:space="preserve">”, e foi criado um </w:t>
-      </w:r>
-      <w:proofErr w:type="spellStart"/>
-      <w:r>
-        <w:rPr>
-          <w:lang w:eastAsia="pt-BR"/>
-        </w:rPr>
-        <w:t>Enum</w:t>
-      </w:r>
-      <w:proofErr w:type="spellEnd"/>
-      <w:r>
-        <w:rPr>
-          <w:lang w:eastAsia="pt-BR"/>
-        </w:rPr>
-        <w:t xml:space="preserve"> para adicionar essas três opções. Para armazenar o saldo em real e em criptomoedas dos clientes, foram criadas respectivamente as classes </w:t>
-      </w:r>
-      <w:proofErr w:type="spellStart"/>
-      <w:r>
-        <w:rPr>
-          <w:lang w:eastAsia="pt-BR"/>
-        </w:rPr>
-        <w:t>SaldoAtual</w:t>
-      </w:r>
-      <w:proofErr w:type="spellEnd"/>
-      <w:r>
-        <w:rPr>
-          <w:lang w:eastAsia="pt-BR"/>
-        </w:rPr>
-        <w:t xml:space="preserve">, e </w:t>
-      </w:r>
-      <w:proofErr w:type="spellStart"/>
-      <w:r>
-        <w:rPr>
-          <w:lang w:eastAsia="pt-BR"/>
-        </w:rPr>
-        <w:t>CriptoSaldo</w:t>
-      </w:r>
-      <w:proofErr w:type="spellEnd"/>
-      <w:r>
-        <w:rPr>
-          <w:lang w:eastAsia="pt-BR"/>
-        </w:rPr>
-        <w:t>.</w:t>
-      </w:r>
-    </w:p>
-    <w:p>
-      <w:pPr>
-        <w:rPr>
-          <w:lang w:eastAsia="pt-BR"/>
-        </w:rPr>
-      </w:pPr>
-    </w:p>
-    <w:p>
-      <w:pPr>
-        <w:rPr>
-          <w:lang w:eastAsia="pt-BR"/>
-        </w:rPr>
-      </w:pPr>
-    </w:p>
-    <w:p>
-      <w:pPr>
-        <w:rPr>
-          <w:lang w:eastAsia="pt-BR"/>
-        </w:rPr>
-      </w:pPr>
-    </w:p>
-    <w:p>
-      <w:pPr>
-        <w:rPr>
-          <w:lang w:eastAsia="pt-BR"/>
-        </w:rPr>
-      </w:pPr>
-    </w:p>
-    <w:p>
-      <w:pPr>
-        <w:rPr>
-          <w:lang w:eastAsia="pt-BR"/>
-        </w:rPr>
-      </w:pPr>
-    </w:p>
-    <w:p>
-      <w:pPr>
-        <w:rPr>
-          <w:lang w:eastAsia="pt-BR"/>
-        </w:rPr>
-      </w:pPr>
-    </w:p>
-    <w:p>
-      <w:pPr>
-        <w:rPr>
-          <w:lang w:eastAsia="pt-BR"/>
-        </w:rPr>
-      </w:pPr>
-    </w:p>
-    <w:p>
-      <w:pPr>
-        <w:rPr>
-          <w:lang w:eastAsia="pt-BR"/>
-        </w:rPr>
-      </w:pPr>
-    </w:p>
-    <w:p>
-      <w:pPr>
-        <w:rPr>
-          <w:lang w:eastAsia="pt-BR"/>
-        </w:rPr>
-      </w:pPr>
-    </w:p>
-    <w:p>
-      <w:pPr>
-        <w:rPr>
-          <w:lang w:eastAsia="pt-BR"/>
-        </w:rPr>
-      </w:pPr>
-    </w:p>
-    <w:p>
-      <w:pPr>
-        <w:rPr>
-          <w:lang w:eastAsia="pt-BR"/>
-        </w:rPr>
-      </w:pPr>
-    </w:p>
-    <w:p>
-      <w:pPr>
-        <w:rPr>
-          <w:lang w:eastAsia="pt-BR"/>
-        </w:rPr>
-      </w:pPr>
-    </w:p>
-    <w:p>
-      <w:pPr>
-        <w:rPr>
-          <w:lang w:eastAsia="pt-BR"/>
-        </w:rPr>
-      </w:pPr>
-    </w:p>
-    <w:p>
-      <w:pPr>
-        <w:rPr>
-          <w:lang w:eastAsia="pt-BR"/>
-        </w:rPr>
-      </w:pPr>
-    </w:p>
-    <w:p>
-      <w:pPr>
-        <w:rPr>
-          <w:lang w:eastAsia="pt-BR"/>
-        </w:rPr>
-      </w:pPr>
-    </w:p>
-    <w:p>
-      <w:pPr>
-        <w:rPr>
-          <w:lang w:eastAsia="pt-BR"/>
-        </w:rPr>
-      </w:pPr>
-    </w:p>
-    <w:p>
-      <w:pPr>
-        <w:rPr>
-          <w:lang w:eastAsia="pt-BR"/>
-        </w:rPr>
-      </w:pPr>
-    </w:p>
-    <w:p>
-      <w:pPr>
-        <w:rPr>
-          <w:lang w:eastAsia="pt-BR"/>
-        </w:rPr>
-      </w:pPr>
-    </w:p>
-    <w:p>
-      <w:pPr>
-        <w:rPr>
-          <w:lang w:eastAsia="pt-BR"/>
-        </w:rPr>
-      </w:pPr>
-    </w:p>
-    <w:p>
-      <w:pPr>
-        <w:rPr>
-          <w:lang w:eastAsia="pt-BR"/>
-        </w:rPr>
-      </w:pPr>
-    </w:p>
-    <w:p>
-      <w:pPr>
-        <w:rPr>
-          <w:lang w:eastAsia="pt-BR"/>
-        </w:rPr>
-      </w:pPr>
-    </w:p>
-    <w:p>
-      <w:pPr>
-        <w:rPr>
-          <w:lang w:eastAsia="pt-BR"/>
-        </w:rPr>
-      </w:pPr>
-    </w:p>
-    <w:p>
-      <w:pPr>
-        <w:pStyle w:val="Ttulo1"/>
-      </w:pPr>
-      <w:bookmarkStart w:id="8" w:name="_Toc42097310"/>
-      <w:r>
-        <w:lastRenderedPageBreak/>
-        <w:t>BANCO DE DADOS</w:t>
-      </w:r>
-      <w:bookmarkEnd w:id="8"/>
-    </w:p>
-    <w:p>
-      <w:pPr>
-        <w:spacing w:after="0" w:line="360" w:lineRule="auto"/>
-        <w:jc w:val="both"/>
-        <w:rPr>
-          <w:rFonts w:cs="Arial"/>
-          <w:lang w:eastAsia="pt-BR"/>
-        </w:rPr>
-      </w:pPr>
-    </w:p>
-    <w:p>
-      <w:pPr>
-        <w:spacing w:after="0" w:line="360" w:lineRule="auto"/>
-        <w:jc w:val="both"/>
-        <w:rPr>
-          <w:rFonts w:cs="Arial"/>
-          <w:lang w:eastAsia="pt-BR"/>
-        </w:rPr>
-      </w:pPr>
-      <w:r>
-        <w:rPr>
-          <w:rFonts w:cs="Arial"/>
-          <w:lang w:eastAsia="pt-BR"/>
-        </w:rPr>
-        <w:t xml:space="preserve">Apesar do banco de dados ter sido elaborado na </w:t>
-      </w:r>
-      <w:r>
-        <w:rPr>
-          <w:rFonts w:cs="Arial"/>
-          <w:lang w:eastAsia="pt-BR"/>
-        </w:rPr>
-        <w:t>primeira parte do projeto, ao longo do desenvolvimento do projeto</w:t>
-      </w:r>
-      <w:r>
-        <w:rPr>
-          <w:rFonts w:cs="Arial"/>
-          <w:lang w:eastAsia="pt-BR"/>
-        </w:rPr>
-        <w:t>, foram necessárias pequenas alterações no mesmo.</w:t>
-      </w:r>
-      <w:r>
-        <w:rPr>
-          <w:rFonts w:cs="Arial"/>
-          <w:lang w:eastAsia="pt-BR"/>
-        </w:rPr>
-        <w:t xml:space="preserve"> Todas as informações necessárias dos clientes, foram armazenadas, - porém, diferente do entregue na primeira parte do projeto, - apenas em uma tabela.</w:t>
-      </w:r>
-      <w:r>
-        <w:rPr>
-          <w:rFonts w:cs="Arial"/>
-          <w:lang w:eastAsia="pt-BR"/>
-        </w:rPr>
-        <w:t xml:space="preserve"> </w:t>
-      </w:r>
-      <w:r>
-        <w:rPr>
-          <w:rFonts w:cs="Arial"/>
-          <w:lang w:eastAsia="pt-BR"/>
-        </w:rPr>
-        <w:t xml:space="preserve">Outra mudança, foi </w:t>
-      </w:r>
-      <w:r>
-        <w:rPr>
-          <w:rFonts w:cs="Arial"/>
-          <w:lang w:eastAsia="pt-BR"/>
-        </w:rPr>
-        <w:t>a criação de um usuário e senha</w:t>
-      </w:r>
-      <w:r>
-        <w:rPr>
-          <w:rFonts w:cs="Arial"/>
-          <w:lang w:eastAsia="pt-BR"/>
-        </w:rPr>
-        <w:t>, e também a tabela Operação que existia, passou a ser um ENUM no programa, e indicado como “tipo” na tabela transação, como pode ser visto na figura 1</w:t>
-      </w:r>
-      <w:r>
-        <w:rPr>
-          <w:rFonts w:cs="Arial"/>
-          <w:lang w:eastAsia="pt-BR"/>
-        </w:rPr>
-        <w:t xml:space="preserve"> –</w:t>
-      </w:r>
-      <w:r>
-        <w:rPr>
-          <w:rFonts w:cs="Arial"/>
-          <w:lang w:eastAsia="pt-BR"/>
-        </w:rPr>
-        <w:t xml:space="preserve"> </w:t>
-      </w:r>
-      <w:r>
-        <w:rPr>
-          <w:rFonts w:cs="Arial"/>
-          <w:lang w:eastAsia="pt-BR"/>
-        </w:rPr>
-        <w:t xml:space="preserve">notação Peter Chen, e na figura 2 – </w:t>
-      </w:r>
-      <w:r>
-        <w:rPr>
-          <w:rFonts w:cs="Arial"/>
-          <w:lang w:eastAsia="pt-BR"/>
-        </w:rPr>
         <w:t xml:space="preserve">Diagrama Entidade Relacionamento, e também na figura 3 - </w:t>
       </w:r>
       <w:r>
@@ -6692,7 +7594,7 @@
                     </pic:cNvPicPr>
                   </pic:nvPicPr>
                   <pic:blipFill>
-                    <a:blip r:embed="rId12">
+                    <a:blip r:embed="rId15">
                       <a:extLst>
                         <a:ext uri="{28A0092B-C50C-407E-A947-70E740481C1C}">
                           <a14:useLocalDpi xmlns:a14="http://schemas.microsoft.com/office/drawing/2010/main" val="0"/>
@@ -6887,7 +7789,7 @@
                     </pic:cNvPicPr>
                   </pic:nvPicPr>
                   <pic:blipFill>
-                    <a:blip r:embed="rId13">
+                    <a:blip r:embed="rId16">
                       <a:extLst>
                         <a:ext uri="{28A0092B-C50C-407E-A947-70E740481C1C}">
                           <a14:useLocalDpi xmlns:a14="http://schemas.microsoft.com/office/drawing/2010/main" val="0"/>
@@ -7075,7 +7977,7 @@
                     </pic:cNvPicPr>
                   </pic:nvPicPr>
                   <pic:blipFill>
-                    <a:blip r:embed="rId14">
+                    <a:blip r:embed="rId17">
                       <a:extLst>
                         <a:ext uri="{28A0092B-C50C-407E-A947-70E740481C1C}">
                           <a14:useLocalDpi xmlns:a14="http://schemas.microsoft.com/office/drawing/2010/main" val="0"/>
@@ -16616,72 +17518,6 @@
     </w:p>
     <w:p>
       <w:pPr>
-        <w:spacing w:after="0" w:line="360" w:lineRule="auto"/>
-        <w:ind w:firstLine="708"/>
-        <w:jc w:val="both"/>
-        <w:rPr>
-          <w:rFonts w:cs="Arial"/>
-          <w:szCs w:val="24"/>
-        </w:rPr>
-      </w:pPr>
-    </w:p>
-    <w:p>
-      <w:pPr>
-        <w:spacing w:after="0" w:line="360" w:lineRule="auto"/>
-        <w:ind w:firstLine="708"/>
-        <w:jc w:val="both"/>
-        <w:rPr>
-          <w:rFonts w:cs="Arial"/>
-          <w:szCs w:val="24"/>
-        </w:rPr>
-      </w:pPr>
-    </w:p>
-    <w:p>
-      <w:pPr>
-        <w:spacing w:after="0" w:line="360" w:lineRule="auto"/>
-        <w:ind w:firstLine="708"/>
-        <w:jc w:val="both"/>
-        <w:rPr>
-          <w:rFonts w:cs="Arial"/>
-          <w:szCs w:val="24"/>
-        </w:rPr>
-      </w:pPr>
-    </w:p>
-    <w:p>
-      <w:pPr>
-        <w:spacing w:after="0" w:line="360" w:lineRule="auto"/>
-        <w:ind w:firstLine="708"/>
-        <w:jc w:val="both"/>
-        <w:rPr>
-          <w:rFonts w:cs="Arial"/>
-          <w:szCs w:val="24"/>
-        </w:rPr>
-      </w:pPr>
-    </w:p>
-    <w:p>
-      <w:pPr>
-        <w:spacing w:after="0" w:line="360" w:lineRule="auto"/>
-        <w:ind w:firstLine="708"/>
-        <w:jc w:val="both"/>
-        <w:rPr>
-          <w:rFonts w:cs="Arial"/>
-          <w:szCs w:val="24"/>
-        </w:rPr>
-      </w:pPr>
-    </w:p>
-    <w:p>
-      <w:pPr>
-        <w:spacing w:after="0" w:line="360" w:lineRule="auto"/>
-        <w:ind w:firstLine="0"/>
-        <w:jc w:val="both"/>
-        <w:rPr>
-          <w:rFonts w:cs="Arial"/>
-          <w:szCs w:val="24"/>
-        </w:rPr>
-      </w:pPr>
-    </w:p>
-    <w:p>
-      <w:pPr>
         <w:pStyle w:val="Ttulo2"/>
       </w:pPr>
       <w:bookmarkStart w:id="17" w:name="_Toc42097317"/>
@@ -16695,6 +17531,56 @@
         <w:t>abilidade</w:t>
       </w:r>
       <w:bookmarkEnd w:id="17"/>
+    </w:p>
+    <w:p>
+      <w:pPr>
+        <w:jc w:val="both"/>
+        <w:rPr>
+          <w:rFonts w:cs="Arial"/>
+          <w:szCs w:val="24"/>
+          <w:lang w:eastAsia="pt-BR"/>
+        </w:rPr>
+      </w:pPr>
+    </w:p>
+    <w:p>
+      <w:pPr>
+        <w:jc w:val="both"/>
+        <w:rPr>
+          <w:rFonts w:cs="Arial"/>
+          <w:szCs w:val="24"/>
+          <w:lang w:eastAsia="pt-BR"/>
+        </w:rPr>
+      </w:pPr>
+    </w:p>
+    <w:p>
+      <w:pPr>
+        <w:jc w:val="both"/>
+        <w:rPr>
+          <w:rFonts w:cs="Arial"/>
+          <w:szCs w:val="24"/>
+          <w:lang w:eastAsia="pt-BR"/>
+        </w:rPr>
+      </w:pPr>
+    </w:p>
+    <w:p>
+      <w:pPr>
+        <w:jc w:val="both"/>
+        <w:rPr>
+          <w:rFonts w:cs="Arial"/>
+          <w:szCs w:val="24"/>
+          <w:lang w:eastAsia="pt-BR"/>
+        </w:rPr>
+      </w:pPr>
+    </w:p>
+    <w:p>
+      <w:pPr>
+        <w:jc w:val="both"/>
+        <w:rPr>
+          <w:rFonts w:cs="Arial"/>
+          <w:szCs w:val="24"/>
+          <w:lang w:eastAsia="pt-BR"/>
+        </w:rPr>
+      </w:pPr>
     </w:p>
     <w:p>
       <w:pPr>
@@ -17722,7 +18608,6 @@
     <w:p>
       <w:pPr>
         <w:spacing w:after="0" w:line="360" w:lineRule="auto"/>
-        <w:ind w:firstLine="0"/>
         <w:jc w:val="both"/>
         <w:rPr>
           <w:rFonts w:cs="Arial"/>
@@ -18396,7 +19281,7 @@
                     </pic:cNvPicPr>
                   </pic:nvPicPr>
                   <pic:blipFill>
-                    <a:blip r:embed="rId15">
+                    <a:blip r:embed="rId18">
                       <a:extLst>
                         <a:ext uri="{28A0092B-C50C-407E-A947-70E740481C1C}">
                           <a14:useLocalDpi xmlns:a14="http://schemas.microsoft.com/office/drawing/2010/main" val="0"/>
@@ -18982,7 +19867,7 @@
                     </pic:cNvPicPr>
                   </pic:nvPicPr>
                   <pic:blipFill>
-                    <a:blip r:embed="rId16">
+                    <a:blip r:embed="rId19">
                       <a:extLst>
                         <a:ext uri="{28A0092B-C50C-407E-A947-70E740481C1C}">
                           <a14:useLocalDpi xmlns:a14="http://schemas.microsoft.com/office/drawing/2010/main" val="0"/>
@@ -19782,7 +20667,7 @@
                     </pic:cNvPicPr>
                   </pic:nvPicPr>
                   <pic:blipFill>
-                    <a:blip r:embed="rId17">
+                    <a:blip r:embed="rId20">
                       <a:extLst>
                         <a:ext uri="{28A0092B-C50C-407E-A947-70E740481C1C}">
                           <a14:useLocalDpi xmlns:a14="http://schemas.microsoft.com/office/drawing/2010/main" val="0"/>
@@ -20221,7 +21106,7 @@
                     </pic:cNvPicPr>
                   </pic:nvPicPr>
                   <pic:blipFill>
-                    <a:blip r:embed="rId18">
+                    <a:blip r:embed="rId21">
                       <a:extLst>
                         <a:ext uri="{28A0092B-C50C-407E-A947-70E740481C1C}">
                           <a14:useLocalDpi xmlns:a14="http://schemas.microsoft.com/office/drawing/2010/main" val="0"/>
@@ -20500,7 +21385,7 @@
                     </pic:cNvPicPr>
                   </pic:nvPicPr>
                   <pic:blipFill>
-                    <a:blip r:embed="rId19">
+                    <a:blip r:embed="rId22">
                       <a:extLst>
                         <a:ext uri="{28A0092B-C50C-407E-A947-70E740481C1C}">
                           <a14:useLocalDpi xmlns:a14="http://schemas.microsoft.com/office/drawing/2010/main" val="0"/>
@@ -21192,7 +22077,7 @@
                     </pic:cNvPicPr>
                   </pic:nvPicPr>
                   <pic:blipFill>
-                    <a:blip r:embed="rId20">
+                    <a:blip r:embed="rId23">
                       <a:extLst>
                         <a:ext uri="{28A0092B-C50C-407E-A947-70E740481C1C}">
                           <a14:useLocalDpi xmlns:a14="http://schemas.microsoft.com/office/drawing/2010/main" val="0"/>
@@ -21526,7 +22411,7 @@
                     </pic:cNvPicPr>
                   </pic:nvPicPr>
                   <pic:blipFill>
-                    <a:blip r:embed="rId21">
+                    <a:blip r:embed="rId24">
                       <a:extLst>
                         <a:ext uri="{28A0092B-C50C-407E-A947-70E740481C1C}">
                           <a14:useLocalDpi xmlns:a14="http://schemas.microsoft.com/office/drawing/2010/main" val="0"/>
@@ -21772,7 +22657,7 @@
                     </pic:cNvPicPr>
                   </pic:nvPicPr>
                   <pic:blipFill>
-                    <a:blip r:embed="rId22">
+                    <a:blip r:embed="rId25">
                       <a:extLst>
                         <a:ext uri="{28A0092B-C50C-407E-A947-70E740481C1C}">
                           <a14:useLocalDpi xmlns:a14="http://schemas.microsoft.com/office/drawing/2010/main" val="0"/>
@@ -22189,7 +23074,7 @@
                     </pic:cNvPicPr>
                   </pic:nvPicPr>
                   <pic:blipFill>
-                    <a:blip r:embed="rId23">
+                    <a:blip r:embed="rId26">
                       <a:extLst>
                         <a:ext uri="{28A0092B-C50C-407E-A947-70E740481C1C}">
                           <a14:useLocalDpi xmlns:a14="http://schemas.microsoft.com/office/drawing/2010/main" val="0"/>
@@ -22456,7 +23341,7 @@
                     </pic:cNvPicPr>
                   </pic:nvPicPr>
                   <pic:blipFill>
-                    <a:blip r:embed="rId24">
+                    <a:blip r:embed="rId27">
                       <a:extLst>
                         <a:ext uri="{28A0092B-C50C-407E-A947-70E740481C1C}">
                           <a14:useLocalDpi xmlns:a14="http://schemas.microsoft.com/office/drawing/2010/main" val="0"/>
@@ -49119,7 +50004,7 @@
       </w:pPr>
     </w:p>
     <w:sectPr>
-      <w:headerReference w:type="default" r:id="rId25"/>
+      <w:headerReference w:type="default" r:id="rId28"/>
       <w:pgSz w:w="11906" w:h="16838"/>
       <w:pgMar w:top="1701" w:right="1134" w:bottom="1134" w:left="1701" w:header="1134" w:footer="708" w:gutter="0"/>
       <w:pgNumType w:start="13"/>

</xml_diff>

<commit_message>
Editando, e formatando parte inserida
</commit_message>
<xml_diff>
--- a/PIM IV.docx
+++ b/PIM IV.docx
@@ -5842,6 +5842,7 @@
     </w:p>
     <w:p>
       <w:pPr>
+        <w:spacing w:after="0" w:line="360" w:lineRule="auto"/>
         <w:ind w:firstLine="0"/>
         <w:rPr>
           <w:lang w:eastAsia="pt-BR"/>
@@ -5864,289 +5865,597 @@
     </w:p>
     <w:p>
       <w:pPr>
+        <w:spacing w:after="0" w:line="360" w:lineRule="auto"/>
+        <w:rPr>
+          <w:lang w:eastAsia="pt-BR"/>
+        </w:rPr>
+      </w:pPr>
+    </w:p>
+    <w:p>
+      <w:pPr>
+        <w:spacing w:after="0" w:line="360" w:lineRule="auto"/>
+        <w:jc w:val="both"/>
+        <w:rPr>
+          <w:lang w:eastAsia="pt-BR"/>
+        </w:rPr>
+      </w:pPr>
+      <w:r>
+        <w:rPr>
+          <w:lang w:eastAsia="pt-BR"/>
+        </w:rPr>
+        <w:t xml:space="preserve">O </w:t>
+      </w:r>
+      <w:r>
+        <w:rPr>
+          <w:lang w:eastAsia="pt-BR"/>
+        </w:rPr>
+        <w:t>D</w:t>
+      </w:r>
+      <w:r>
+        <w:rPr>
+          <w:lang w:eastAsia="pt-BR"/>
+        </w:rPr>
+        <w:t>iagrama de Caso de Uso descreve a</w:t>
+      </w:r>
+      <w:r>
+        <w:rPr>
+          <w:lang w:eastAsia="pt-BR"/>
+        </w:rPr>
+        <w:t>s</w:t>
+      </w:r>
+      <w:r>
+        <w:rPr>
+          <w:lang w:eastAsia="pt-BR"/>
+        </w:rPr>
+        <w:t xml:space="preserve"> funcionalidade</w:t>
+      </w:r>
+      <w:r>
+        <w:rPr>
+          <w:lang w:eastAsia="pt-BR"/>
+        </w:rPr>
+        <w:t>s</w:t>
+      </w:r>
+      <w:r>
+        <w:rPr>
+          <w:lang w:eastAsia="pt-BR"/>
+        </w:rPr>
+        <w:t xml:space="preserve"> do </w:t>
+      </w:r>
+      <w:r>
+        <w:rPr>
+          <w:lang w:eastAsia="pt-BR"/>
+        </w:rPr>
+        <w:t>s</w:t>
+      </w:r>
+      <w:r>
+        <w:rPr>
+          <w:lang w:eastAsia="pt-BR"/>
+        </w:rPr>
+        <w:t xml:space="preserve">istema, como o sistema </w:t>
+      </w:r>
+      <w:r>
+        <w:rPr>
+          <w:lang w:eastAsia="pt-BR"/>
+        </w:rPr>
+        <w:t>age</w:t>
+      </w:r>
+      <w:r>
+        <w:rPr>
+          <w:lang w:eastAsia="pt-BR"/>
+        </w:rPr>
+        <w:t xml:space="preserve"> conforme os requisitos solicitados pelo usuário. Para a montagem do Diagrama de caso de uso, </w:t>
+      </w:r>
+      <w:r>
+        <w:rPr>
+          <w:lang w:eastAsia="pt-BR"/>
+        </w:rPr>
+        <w:t>definimos:</w:t>
+      </w:r>
+    </w:p>
+    <w:p>
+      <w:pPr>
+        <w:pStyle w:val="PargrafodaLista"/>
+        <w:numPr>
+          <w:ilvl w:val="0"/>
+          <w:numId w:val="5"/>
+        </w:numPr>
+        <w:spacing w:after="0" w:line="360" w:lineRule="auto"/>
+        <w:ind w:left="284" w:hanging="284"/>
+        <w:jc w:val="both"/>
+        <w:rPr>
+          <w:lang w:eastAsia="pt-BR"/>
+        </w:rPr>
+      </w:pPr>
+      <w:r>
+        <w:rPr>
+          <w:lang w:eastAsia="pt-BR"/>
+        </w:rPr>
+        <w:t xml:space="preserve">O </w:t>
+      </w:r>
+      <w:r>
+        <w:rPr>
+          <w:lang w:eastAsia="pt-BR"/>
+        </w:rPr>
+        <w:t>Cenário: Como o sistema deve interagir com o usuário</w:t>
+      </w:r>
+    </w:p>
+    <w:p>
+      <w:pPr>
+        <w:pStyle w:val="PargrafodaLista"/>
+        <w:numPr>
+          <w:ilvl w:val="0"/>
+          <w:numId w:val="5"/>
+        </w:numPr>
+        <w:spacing w:after="0" w:line="360" w:lineRule="auto"/>
+        <w:ind w:left="284" w:hanging="284"/>
+        <w:jc w:val="both"/>
+        <w:rPr>
+          <w:lang w:eastAsia="pt-BR"/>
+        </w:rPr>
+      </w:pPr>
+      <w:r>
+        <w:rPr>
+          <w:lang w:eastAsia="pt-BR"/>
+        </w:rPr>
+        <w:t xml:space="preserve">O </w:t>
+      </w:r>
+      <w:r>
+        <w:rPr>
+          <w:lang w:eastAsia="pt-BR"/>
+        </w:rPr>
+        <w:t>Ator: Usuário e Administrador</w:t>
+      </w:r>
+    </w:p>
+    <w:p>
+      <w:pPr>
+        <w:pStyle w:val="PargrafodaLista"/>
+        <w:numPr>
+          <w:ilvl w:val="0"/>
+          <w:numId w:val="5"/>
+        </w:numPr>
+        <w:spacing w:after="0" w:line="360" w:lineRule="auto"/>
+        <w:ind w:left="284" w:hanging="284"/>
+        <w:jc w:val="both"/>
+        <w:rPr>
+          <w:lang w:eastAsia="pt-BR"/>
+        </w:rPr>
+      </w:pPr>
+      <w:r>
+        <w:rPr>
+          <w:lang w:eastAsia="pt-BR"/>
+        </w:rPr>
+        <w:t>Use Case: Conforme solicitado pelo Usuário</w:t>
+      </w:r>
+    </w:p>
+    <w:p>
+      <w:pPr>
+        <w:pStyle w:val="PargrafodaLista"/>
+        <w:numPr>
+          <w:ilvl w:val="0"/>
+          <w:numId w:val="5"/>
+        </w:numPr>
+        <w:spacing w:after="0" w:line="360" w:lineRule="auto"/>
+        <w:ind w:left="284" w:hanging="284"/>
+        <w:jc w:val="both"/>
+        <w:rPr>
+          <w:lang w:eastAsia="pt-BR"/>
+        </w:rPr>
+      </w:pPr>
+      <w:r>
+        <w:rPr>
+          <w:lang w:eastAsia="pt-BR"/>
+        </w:rPr>
+        <w:t xml:space="preserve">A </w:t>
+      </w:r>
+      <w:r>
+        <w:rPr>
+          <w:lang w:eastAsia="pt-BR"/>
+        </w:rPr>
+        <w:t>Comunicação: Tudo que liga o ator com o caso de uso</w:t>
+      </w:r>
+    </w:p>
+    <w:p>
+      <w:pPr>
+        <w:spacing w:after="0" w:line="360" w:lineRule="auto"/>
+        <w:jc w:val="both"/>
+        <w:rPr>
+          <w:lang w:eastAsia="pt-BR"/>
+        </w:rPr>
+      </w:pPr>
+      <w:r>
+        <w:rPr>
+          <w:lang w:eastAsia="pt-BR"/>
+        </w:rPr>
+        <w:t>E em seguida, as f</w:t>
+      </w:r>
+      <w:r>
+        <w:rPr>
+          <w:lang w:eastAsia="pt-BR"/>
+        </w:rPr>
+        <w:t xml:space="preserve">uncionalidades do </w:t>
+      </w:r>
+      <w:r>
+        <w:rPr>
+          <w:lang w:eastAsia="pt-BR"/>
+        </w:rPr>
+        <w:t>s</w:t>
+      </w:r>
+      <w:r>
+        <w:rPr>
+          <w:lang w:eastAsia="pt-BR"/>
+        </w:rPr>
+        <w:t>istema:</w:t>
+      </w:r>
+    </w:p>
+    <w:p>
+      <w:pPr>
+        <w:pStyle w:val="PargrafodaLista"/>
+        <w:numPr>
+          <w:ilvl w:val="0"/>
+          <w:numId w:val="10"/>
+        </w:numPr>
+        <w:spacing w:after="0" w:line="360" w:lineRule="auto"/>
+        <w:ind w:left="284" w:hanging="284"/>
+        <w:jc w:val="both"/>
+        <w:rPr>
+          <w:lang w:eastAsia="pt-BR"/>
+        </w:rPr>
+      </w:pPr>
+      <w:r>
+        <w:rPr>
+          <w:lang w:eastAsia="pt-BR"/>
+        </w:rPr>
+        <w:t xml:space="preserve">Visualizar </w:t>
+      </w:r>
+      <w:r>
+        <w:rPr>
+          <w:lang w:eastAsia="pt-BR"/>
+        </w:rPr>
+        <w:t>c</w:t>
+      </w:r>
+      <w:r>
+        <w:rPr>
+          <w:lang w:eastAsia="pt-BR"/>
+        </w:rPr>
+        <w:t>adastro</w:t>
+      </w:r>
+    </w:p>
+    <w:p>
+      <w:pPr>
+        <w:pStyle w:val="PargrafodaLista"/>
+        <w:numPr>
+          <w:ilvl w:val="0"/>
+          <w:numId w:val="10"/>
+        </w:numPr>
+        <w:spacing w:after="0" w:line="360" w:lineRule="auto"/>
+        <w:ind w:left="284" w:hanging="284"/>
+        <w:jc w:val="both"/>
+        <w:rPr>
+          <w:lang w:eastAsia="pt-BR"/>
+        </w:rPr>
+      </w:pPr>
+      <w:r>
+        <w:rPr>
+          <w:lang w:eastAsia="pt-BR"/>
+        </w:rPr>
+        <w:t xml:space="preserve">Visualizar </w:t>
+      </w:r>
+      <w:r>
+        <w:rPr>
+          <w:lang w:eastAsia="pt-BR"/>
+        </w:rPr>
+        <w:t>c</w:t>
+      </w:r>
+      <w:r>
+        <w:rPr>
+          <w:lang w:eastAsia="pt-BR"/>
+        </w:rPr>
+        <w:t>riptomoedas</w:t>
+      </w:r>
+    </w:p>
+    <w:p>
+      <w:pPr>
+        <w:pStyle w:val="PargrafodaLista"/>
+        <w:numPr>
+          <w:ilvl w:val="0"/>
+          <w:numId w:val="10"/>
+        </w:numPr>
+        <w:spacing w:after="0" w:line="360" w:lineRule="auto"/>
+        <w:ind w:left="284" w:hanging="284"/>
+        <w:jc w:val="both"/>
+        <w:rPr>
+          <w:lang w:eastAsia="pt-BR"/>
+        </w:rPr>
+      </w:pPr>
+      <w:r>
+        <w:rPr>
+          <w:lang w:eastAsia="pt-BR"/>
+        </w:rPr>
+        <w:t xml:space="preserve">Visualizar </w:t>
+      </w:r>
+      <w:r>
+        <w:rPr>
+          <w:lang w:eastAsia="pt-BR"/>
+        </w:rPr>
+        <w:t>t</w:t>
+      </w:r>
+      <w:r>
+        <w:rPr>
+          <w:lang w:eastAsia="pt-BR"/>
+        </w:rPr>
+        <w:t>ransações</w:t>
+      </w:r>
+    </w:p>
+    <w:p>
+      <w:pPr>
+        <w:pStyle w:val="PargrafodaLista"/>
+        <w:numPr>
+          <w:ilvl w:val="0"/>
+          <w:numId w:val="10"/>
+        </w:numPr>
+        <w:spacing w:after="0" w:line="360" w:lineRule="auto"/>
+        <w:ind w:left="284" w:hanging="284"/>
+        <w:jc w:val="both"/>
+        <w:rPr>
+          <w:lang w:eastAsia="pt-BR"/>
+        </w:rPr>
+      </w:pPr>
+      <w:r>
+        <w:rPr>
+          <w:lang w:eastAsia="pt-BR"/>
+        </w:rPr>
+        <w:t xml:space="preserve">Alterar </w:t>
+      </w:r>
+      <w:r>
+        <w:rPr>
+          <w:lang w:eastAsia="pt-BR"/>
+        </w:rPr>
+        <w:t>c</w:t>
+      </w:r>
+      <w:r>
+        <w:rPr>
+          <w:lang w:eastAsia="pt-BR"/>
+        </w:rPr>
+        <w:t>riptomoeda</w:t>
+      </w:r>
+    </w:p>
+    <w:p>
+      <w:pPr>
+        <w:pStyle w:val="PargrafodaLista"/>
+        <w:numPr>
+          <w:ilvl w:val="0"/>
+          <w:numId w:val="10"/>
+        </w:numPr>
+        <w:spacing w:after="0" w:line="360" w:lineRule="auto"/>
+        <w:ind w:left="284" w:hanging="284"/>
+        <w:jc w:val="both"/>
+        <w:rPr>
+          <w:lang w:eastAsia="pt-BR"/>
+        </w:rPr>
+      </w:pPr>
+      <w:r>
+        <w:rPr>
+          <w:lang w:eastAsia="pt-BR"/>
+        </w:rPr>
+        <w:t xml:space="preserve">Deletar </w:t>
+      </w:r>
+      <w:r>
+        <w:rPr>
+          <w:lang w:eastAsia="pt-BR"/>
+        </w:rPr>
+        <w:t>c</w:t>
+      </w:r>
+      <w:r>
+        <w:rPr>
+          <w:lang w:eastAsia="pt-BR"/>
+        </w:rPr>
+        <w:t xml:space="preserve">riptomoeda </w:t>
+      </w:r>
+    </w:p>
+    <w:p>
+      <w:pPr>
+        <w:pStyle w:val="PargrafodaLista"/>
+        <w:numPr>
+          <w:ilvl w:val="0"/>
+          <w:numId w:val="10"/>
+        </w:numPr>
+        <w:spacing w:after="0" w:line="360" w:lineRule="auto"/>
+        <w:ind w:left="284" w:hanging="284"/>
+        <w:jc w:val="both"/>
+        <w:rPr>
+          <w:lang w:eastAsia="pt-BR"/>
+        </w:rPr>
+      </w:pPr>
+      <w:r>
+        <w:rPr>
+          <w:lang w:eastAsia="pt-BR"/>
+        </w:rPr>
+        <w:t xml:space="preserve">Adicionar </w:t>
+      </w:r>
+      <w:r>
+        <w:rPr>
+          <w:lang w:eastAsia="pt-BR"/>
+        </w:rPr>
+        <w:t>c</w:t>
+      </w:r>
+      <w:r>
+        <w:rPr>
+          <w:lang w:eastAsia="pt-BR"/>
+        </w:rPr>
+        <w:t xml:space="preserve">riptomoeda </w:t>
+      </w:r>
+    </w:p>
+    <w:p>
+      <w:pPr>
+        <w:pStyle w:val="PargrafodaLista"/>
+        <w:numPr>
+          <w:ilvl w:val="0"/>
+          <w:numId w:val="10"/>
+        </w:numPr>
+        <w:spacing w:after="0" w:line="360" w:lineRule="auto"/>
+        <w:ind w:left="284" w:hanging="284"/>
+        <w:jc w:val="both"/>
+        <w:rPr>
+          <w:lang w:eastAsia="pt-BR"/>
+        </w:rPr>
+      </w:pPr>
+      <w:r>
+        <w:rPr>
+          <w:lang w:eastAsia="pt-BR"/>
+        </w:rPr>
+        <w:t xml:space="preserve">Pesquisar </w:t>
+      </w:r>
+      <w:r>
+        <w:rPr>
+          <w:lang w:eastAsia="pt-BR"/>
+        </w:rPr>
+        <w:t>c</w:t>
+      </w:r>
+      <w:r>
+        <w:rPr>
+          <w:lang w:eastAsia="pt-BR"/>
+        </w:rPr>
+        <w:t xml:space="preserve">riptomoedas por </w:t>
+      </w:r>
+      <w:r>
+        <w:rPr>
+          <w:lang w:eastAsia="pt-BR"/>
+        </w:rPr>
+        <w:t>d</w:t>
+      </w:r>
+      <w:r>
+        <w:rPr>
+          <w:lang w:eastAsia="pt-BR"/>
+        </w:rPr>
+        <w:t>ata</w:t>
+      </w:r>
+    </w:p>
+    <w:p>
+      <w:pPr>
+        <w:pStyle w:val="PargrafodaLista"/>
+        <w:numPr>
+          <w:ilvl w:val="0"/>
+          <w:numId w:val="10"/>
+        </w:numPr>
+        <w:spacing w:after="0" w:line="360" w:lineRule="auto"/>
+        <w:ind w:left="284" w:hanging="284"/>
+        <w:jc w:val="both"/>
+        <w:rPr>
+          <w:lang w:eastAsia="pt-BR"/>
+        </w:rPr>
+      </w:pPr>
+      <w:r>
+        <w:rPr>
+          <w:lang w:eastAsia="pt-BR"/>
+        </w:rPr>
+        <w:t xml:space="preserve">Ver </w:t>
+      </w:r>
+      <w:r>
+        <w:rPr>
+          <w:lang w:eastAsia="pt-BR"/>
+        </w:rPr>
+        <w:t>d</w:t>
+      </w:r>
+      <w:r>
+        <w:rPr>
+          <w:lang w:eastAsia="pt-BR"/>
+        </w:rPr>
+        <w:t>etalhes</w:t>
+      </w:r>
+    </w:p>
+    <w:p>
+      <w:pPr>
+        <w:pStyle w:val="Legenda"/>
+        <w:keepNext/>
+        <w:spacing w:after="0"/>
         <w:ind w:firstLine="0"/>
-        <w:rPr>
-          <w:lang w:eastAsia="pt-BR"/>
-        </w:rPr>
-      </w:pPr>
-      <w:r>
-        <w:rPr>
-          <w:lang w:eastAsia="pt-BR"/>
-        </w:rPr>
-        <w:t xml:space="preserve">O diagrama de Caso de Uso descreve a funcionalidade do Sistema, como o sistema irá agir conforme os requisitos solicitados pelo usuário. </w:t>
-      </w:r>
-    </w:p>
-    <w:p>
-      <w:pPr>
+        <w:jc w:val="center"/>
+        <w:rPr>
+          <w:i w:val="0"/>
+          <w:iCs w:val="0"/>
+          <w:color w:val="auto"/>
+          <w:sz w:val="20"/>
+          <w:szCs w:val="20"/>
+        </w:rPr>
+      </w:pPr>
+      <w:r>
+        <w:rPr>
+          <w:i w:val="0"/>
+          <w:iCs w:val="0"/>
+          <w:color w:val="auto"/>
+          <w:sz w:val="20"/>
+          <w:szCs w:val="20"/>
+        </w:rPr>
+        <w:lastRenderedPageBreak/>
+        <w:t xml:space="preserve">Figura </w:t>
+      </w:r>
+      <w:r>
+        <w:rPr>
+          <w:i w:val="0"/>
+          <w:iCs w:val="0"/>
+          <w:color w:val="auto"/>
+          <w:sz w:val="20"/>
+          <w:szCs w:val="20"/>
+        </w:rPr>
+        <w:fldChar w:fldCharType="begin"/>
+      </w:r>
+      <w:r>
+        <w:rPr>
+          <w:i w:val="0"/>
+          <w:iCs w:val="0"/>
+          <w:color w:val="auto"/>
+          <w:sz w:val="20"/>
+          <w:szCs w:val="20"/>
+        </w:rPr>
+        <w:instrText xml:space="preserve"> SEQ Figura \* ARABIC </w:instrText>
+      </w:r>
+      <w:r>
+        <w:rPr>
+          <w:i w:val="0"/>
+          <w:iCs w:val="0"/>
+          <w:color w:val="auto"/>
+          <w:sz w:val="20"/>
+          <w:szCs w:val="20"/>
+        </w:rPr>
+        <w:fldChar w:fldCharType="separate"/>
+      </w:r>
+      <w:r>
+        <w:rPr>
+          <w:i w:val="0"/>
+          <w:iCs w:val="0"/>
+          <w:noProof/>
+          <w:color w:val="auto"/>
+          <w:sz w:val="20"/>
+          <w:szCs w:val="20"/>
+        </w:rPr>
+        <w:t>1</w:t>
+      </w:r>
+      <w:r>
+        <w:rPr>
+          <w:i w:val="0"/>
+          <w:iCs w:val="0"/>
+          <w:color w:val="auto"/>
+          <w:sz w:val="20"/>
+          <w:szCs w:val="20"/>
+        </w:rPr>
+        <w:fldChar w:fldCharType="end"/>
+      </w:r>
+      <w:r>
+        <w:rPr>
+          <w:i w:val="0"/>
+          <w:iCs w:val="0"/>
+          <w:color w:val="auto"/>
+          <w:sz w:val="20"/>
+          <w:szCs w:val="20"/>
+        </w:rPr>
+        <w:t xml:space="preserve"> - Diagrama de Casos de Uso - Visualizar Cadastro e Visualizar Transações</w:t>
+      </w:r>
+    </w:p>
+    <w:p>
+      <w:pPr>
+        <w:spacing w:after="0" w:line="360" w:lineRule="auto"/>
         <w:ind w:firstLine="0"/>
-        <w:rPr>
-          <w:lang w:eastAsia="pt-BR"/>
-        </w:rPr>
-      </w:pPr>
-      <w:r>
-        <w:rPr>
-          <w:lang w:eastAsia="pt-BR"/>
-        </w:rPr>
-        <w:t>Para a montagem do Diagrama de caso de uso, primeiramente escolhemos o:</w:t>
-      </w:r>
-    </w:p>
-    <w:p>
-      <w:pPr>
-        <w:ind w:firstLine="0"/>
-        <w:rPr>
-          <w:lang w:eastAsia="pt-BR"/>
-        </w:rPr>
-      </w:pPr>
-    </w:p>
-    <w:p>
-      <w:pPr>
-        <w:ind w:firstLine="0"/>
-        <w:rPr>
-          <w:lang w:eastAsia="pt-BR"/>
-        </w:rPr>
-      </w:pPr>
-    </w:p>
-    <w:p>
-      <w:pPr>
-        <w:ind w:firstLine="0"/>
-        <w:rPr>
-          <w:lang w:eastAsia="pt-BR"/>
-        </w:rPr>
-      </w:pPr>
-      <w:r>
-        <w:rPr>
-          <w:lang w:eastAsia="pt-BR"/>
-        </w:rPr>
-        <w:t>Cenário: Como o sistema deve interagir com o usuário</w:t>
-      </w:r>
-    </w:p>
-    <w:p>
-      <w:pPr>
-        <w:ind w:firstLine="0"/>
-        <w:rPr>
-          <w:lang w:eastAsia="pt-BR"/>
-        </w:rPr>
-      </w:pPr>
-      <w:r>
-        <w:rPr>
-          <w:lang w:eastAsia="pt-BR"/>
-        </w:rPr>
-        <w:t>Ator: Usuário e Administrador</w:t>
-      </w:r>
-    </w:p>
-    <w:p>
-      <w:pPr>
-        <w:ind w:firstLine="0"/>
-        <w:rPr>
-          <w:lang w:eastAsia="pt-BR"/>
-        </w:rPr>
-      </w:pPr>
-      <w:r>
-        <w:rPr>
-          <w:lang w:eastAsia="pt-BR"/>
-        </w:rPr>
-        <w:t>Use Case: Conforme solicitado pelo Usuário</w:t>
-      </w:r>
-    </w:p>
-    <w:p>
-      <w:pPr>
-        <w:ind w:firstLine="0"/>
-        <w:rPr>
-          <w:lang w:eastAsia="pt-BR"/>
-        </w:rPr>
-      </w:pPr>
-      <w:r>
-        <w:rPr>
-          <w:lang w:eastAsia="pt-BR"/>
-        </w:rPr>
-        <w:t>Comunicação: Tudo que liga o ator com o caso de uso</w:t>
-      </w:r>
-    </w:p>
-    <w:p>
-      <w:pPr>
-        <w:ind w:firstLine="0"/>
-        <w:rPr>
-          <w:lang w:eastAsia="pt-BR"/>
-        </w:rPr>
-      </w:pPr>
-      <w:r>
-        <w:rPr>
-          <w:lang w:eastAsia="pt-BR"/>
-        </w:rPr>
-        <w:t>Funcionalidades do Sistema:</w:t>
-      </w:r>
-    </w:p>
-    <w:p>
-      <w:pPr>
-        <w:ind w:firstLine="0"/>
-        <w:rPr>
-          <w:lang w:eastAsia="pt-BR"/>
-        </w:rPr>
-      </w:pPr>
-      <w:r>
-        <w:rPr>
-          <w:lang w:eastAsia="pt-BR"/>
-        </w:rPr>
-        <w:t>•</w:t>
-      </w:r>
-      <w:r>
-        <w:rPr>
-          <w:lang w:eastAsia="pt-BR"/>
-        </w:rPr>
-        <w:tab/>
-        <w:t>Visualizar Cadastro</w:t>
-      </w:r>
-    </w:p>
-    <w:p>
-      <w:pPr>
-        <w:ind w:firstLine="0"/>
-        <w:rPr>
-          <w:lang w:eastAsia="pt-BR"/>
-        </w:rPr>
-      </w:pPr>
-      <w:r>
-        <w:rPr>
-          <w:lang w:eastAsia="pt-BR"/>
-        </w:rPr>
-        <w:t>•</w:t>
-      </w:r>
-      <w:r>
-        <w:rPr>
-          <w:lang w:eastAsia="pt-BR"/>
-        </w:rPr>
-        <w:tab/>
-        <w:t>Visualizar Criptomoedas</w:t>
-      </w:r>
-    </w:p>
-    <w:p>
-      <w:pPr>
-        <w:ind w:firstLine="0"/>
-        <w:rPr>
-          <w:lang w:eastAsia="pt-BR"/>
-        </w:rPr>
-      </w:pPr>
-      <w:r>
-        <w:rPr>
-          <w:lang w:eastAsia="pt-BR"/>
-        </w:rPr>
-        <w:t>•</w:t>
-      </w:r>
-      <w:r>
-        <w:rPr>
-          <w:lang w:eastAsia="pt-BR"/>
-        </w:rPr>
-        <w:tab/>
-        <w:t>Visualizar Transações</w:t>
-      </w:r>
-    </w:p>
-    <w:p>
-      <w:pPr>
-        <w:ind w:firstLine="0"/>
-        <w:rPr>
-          <w:lang w:eastAsia="pt-BR"/>
-        </w:rPr>
-      </w:pPr>
-      <w:r>
-        <w:rPr>
-          <w:lang w:eastAsia="pt-BR"/>
-        </w:rPr>
-        <w:t>•</w:t>
-      </w:r>
-      <w:r>
-        <w:rPr>
-          <w:lang w:eastAsia="pt-BR"/>
-        </w:rPr>
-        <w:tab/>
-        <w:t>Alterar Criptomoeda</w:t>
-      </w:r>
-    </w:p>
-    <w:p>
-      <w:pPr>
-        <w:ind w:firstLine="0"/>
-        <w:rPr>
-          <w:lang w:eastAsia="pt-BR"/>
-        </w:rPr>
-      </w:pPr>
-      <w:r>
-        <w:rPr>
-          <w:lang w:eastAsia="pt-BR"/>
-        </w:rPr>
-        <w:t>•</w:t>
-      </w:r>
-      <w:r>
-        <w:rPr>
-          <w:lang w:eastAsia="pt-BR"/>
-        </w:rPr>
-        <w:tab/>
-        <w:t xml:space="preserve">Deletar Criptomoeda </w:t>
-      </w:r>
-    </w:p>
-    <w:p>
-      <w:pPr>
-        <w:ind w:firstLine="0"/>
-        <w:rPr>
-          <w:lang w:eastAsia="pt-BR"/>
-        </w:rPr>
-      </w:pPr>
-      <w:r>
-        <w:rPr>
-          <w:lang w:eastAsia="pt-BR"/>
-        </w:rPr>
-        <w:t>•</w:t>
-      </w:r>
-      <w:r>
-        <w:rPr>
-          <w:lang w:eastAsia="pt-BR"/>
-        </w:rPr>
-        <w:tab/>
-        <w:t xml:space="preserve">Adicionar Criptomoeda </w:t>
-      </w:r>
-    </w:p>
-    <w:p>
-      <w:pPr>
-        <w:ind w:firstLine="0"/>
-        <w:rPr>
-          <w:lang w:eastAsia="pt-BR"/>
-        </w:rPr>
-      </w:pPr>
-      <w:r>
-        <w:rPr>
-          <w:lang w:eastAsia="pt-BR"/>
-        </w:rPr>
-        <w:t>•</w:t>
-      </w:r>
-      <w:r>
-        <w:rPr>
-          <w:lang w:eastAsia="pt-BR"/>
-        </w:rPr>
-        <w:tab/>
-        <w:t>Pesquisar Criptomoedas por Data</w:t>
-      </w:r>
-    </w:p>
-    <w:p>
-      <w:pPr>
-        <w:ind w:firstLine="0"/>
-        <w:rPr>
-          <w:lang w:eastAsia="pt-BR"/>
-        </w:rPr>
-      </w:pPr>
-      <w:r>
-        <w:rPr>
-          <w:lang w:eastAsia="pt-BR"/>
-        </w:rPr>
-        <w:t>•</w:t>
-      </w:r>
-      <w:r>
-        <w:rPr>
-          <w:lang w:eastAsia="pt-BR"/>
-        </w:rPr>
-        <w:tab/>
-        <w:t>Ver Detalhes</w:t>
-      </w:r>
-    </w:p>
-    <w:p>
-      <w:pPr>
-        <w:ind w:firstLine="0"/>
+        <w:jc w:val="center"/>
         <w:rPr>
           <w:lang w:eastAsia="pt-BR"/>
         </w:rPr>
@@ -6155,7 +6464,6 @@
         <w:rPr>
           <w:noProof/>
         </w:rPr>
-        <w:lastRenderedPageBreak/>
         <w:drawing>
           <wp:inline distT="0" distB="0" distL="0" distR="0" wp14:anchorId="1FA38564" wp14:editId="5F412165">
             <wp:extent cx="4203727" cy="3451860"/>
@@ -6195,14 +6503,28 @@
     </w:p>
     <w:p>
       <w:pPr>
+        <w:spacing w:after="0" w:line="240" w:lineRule="auto"/>
         <w:ind w:firstLine="0"/>
-        <w:rPr>
-          <w:lang w:eastAsia="pt-BR"/>
-        </w:rPr>
-      </w:pPr>
-      <w:r>
-        <w:rPr>
-          <w:rFonts w:cs="Arial"/>
+        <w:jc w:val="center"/>
+        <w:rPr>
+          <w:sz w:val="20"/>
+          <w:szCs w:val="18"/>
+          <w:lang w:eastAsia="pt-BR"/>
+        </w:rPr>
+      </w:pPr>
+      <w:r>
+        <w:rPr>
+          <w:rFonts w:cs="Arial"/>
+          <w:sz w:val="20"/>
+          <w:szCs w:val="18"/>
+        </w:rPr>
+        <w:t xml:space="preserve">Fonte: </w:t>
+      </w:r>
+      <w:r>
+        <w:rPr>
+          <w:rFonts w:cs="Arial"/>
+          <w:sz w:val="20"/>
+          <w:szCs w:val="18"/>
         </w:rPr>
         <w:t xml:space="preserve">Gabrielle de Lima </w:t>
       </w:r>
@@ -6210,134 +6532,503 @@
       <w:r>
         <w:rPr>
           <w:rFonts w:cs="Arial"/>
+          <w:sz w:val="20"/>
+          <w:szCs w:val="18"/>
         </w:rPr>
         <w:t>Gabaldi</w:t>
       </w:r>
       <w:proofErr w:type="spellEnd"/>
-    </w:p>
-    <w:p>
-      <w:pPr>
+      <w:r>
+        <w:rPr>
+          <w:rFonts w:cs="Arial"/>
+          <w:sz w:val="20"/>
+          <w:szCs w:val="18"/>
+        </w:rPr>
+        <w:t xml:space="preserve"> (2020</w:t>
+      </w:r>
+      <w:r>
+        <w:rPr>
+          <w:sz w:val="20"/>
+          <w:szCs w:val="18"/>
+          <w:lang w:eastAsia="pt-BR"/>
+        </w:rPr>
+        <w:t>)</w:t>
+      </w:r>
+    </w:p>
+    <w:p>
+      <w:pPr>
+        <w:spacing w:after="0" w:line="360" w:lineRule="auto"/>
         <w:ind w:firstLine="0"/>
-        <w:rPr>
-          <w:lang w:eastAsia="pt-BR"/>
-        </w:rPr>
-      </w:pPr>
-    </w:p>
-    <w:p>
-      <w:pPr>
-        <w:spacing w:after="0" w:line="360" w:lineRule="auto"/>
-        <w:rPr>
-          <w:rFonts w:cs="Arial"/>
-        </w:rPr>
-      </w:pPr>
-      <w:r>
-        <w:rPr>
-          <w:rFonts w:cs="Arial"/>
-        </w:rPr>
-        <w:t xml:space="preserve">Podemos ver </w:t>
-      </w:r>
-      <w:r>
-        <w:rPr>
-          <w:rFonts w:cs="Arial"/>
-        </w:rPr>
-        <w:t>n</w:t>
-      </w:r>
-      <w:r>
-        <w:rPr>
-          <w:rFonts w:cs="Arial"/>
-        </w:rPr>
-        <w:t>o diagrama acima</w:t>
-      </w:r>
-      <w:r>
-        <w:rPr>
-          <w:rFonts w:cs="Arial"/>
-        </w:rPr>
-        <w:t>, que o Usuário e o Administrador têm como visualizar o cadastro e visualizar transações. O &lt;&lt;</w:t>
+        <w:jc w:val="both"/>
+        <w:rPr>
+          <w:lang w:eastAsia="pt-BR"/>
+        </w:rPr>
+      </w:pPr>
+    </w:p>
+    <w:p>
+      <w:pPr>
+        <w:spacing w:after="0" w:line="360" w:lineRule="auto"/>
+        <w:jc w:val="both"/>
+        <w:rPr>
+          <w:rFonts w:cs="Arial"/>
+        </w:rPr>
+      </w:pPr>
+      <w:r>
+        <w:rPr>
+          <w:rFonts w:cs="Arial"/>
+        </w:rPr>
+        <w:t>Como p</w:t>
+      </w:r>
+      <w:r>
+        <w:rPr>
+          <w:rFonts w:cs="Arial"/>
+        </w:rPr>
+        <w:t xml:space="preserve">odemos ver </w:t>
+      </w:r>
+      <w:r>
+        <w:rPr>
+          <w:rFonts w:cs="Arial"/>
+        </w:rPr>
+        <w:t>na figura 1</w:t>
+      </w:r>
+      <w:r>
+        <w:rPr>
+          <w:rFonts w:cs="Arial"/>
+        </w:rPr>
+        <w:t xml:space="preserve">, </w:t>
+      </w:r>
+      <w:r>
+        <w:rPr>
+          <w:rFonts w:cs="Arial"/>
+        </w:rPr>
+        <w:t>o u</w:t>
+      </w:r>
+      <w:r>
+        <w:rPr>
+          <w:rFonts w:cs="Arial"/>
+        </w:rPr>
+        <w:t>suário</w:t>
+      </w:r>
+      <w:r>
+        <w:rPr>
+          <w:rFonts w:cs="Arial"/>
+        </w:rPr>
+        <w:t>,</w:t>
+      </w:r>
+      <w:r>
+        <w:rPr>
+          <w:rFonts w:cs="Arial"/>
+        </w:rPr>
+        <w:t xml:space="preserve"> e o </w:t>
+      </w:r>
+      <w:r>
+        <w:rPr>
+          <w:rFonts w:cs="Arial"/>
+        </w:rPr>
+        <w:t>a</w:t>
+      </w:r>
+      <w:r>
+        <w:rPr>
+          <w:rFonts w:cs="Arial"/>
+        </w:rPr>
+        <w:t xml:space="preserve">dministrador </w:t>
+      </w:r>
+      <w:r>
+        <w:rPr>
+          <w:rFonts w:cs="Arial"/>
+        </w:rPr>
+        <w:t>podem</w:t>
+      </w:r>
+      <w:r>
+        <w:rPr>
+          <w:rFonts w:cs="Arial"/>
+        </w:rPr>
+        <w:t xml:space="preserve"> visualizar o</w:t>
+      </w:r>
+      <w:r>
+        <w:rPr>
+          <w:rFonts w:cs="Arial"/>
+        </w:rPr>
+        <w:t>s</w:t>
+      </w:r>
+      <w:r>
+        <w:rPr>
+          <w:rFonts w:cs="Arial"/>
+        </w:rPr>
+        <w:t xml:space="preserve"> cadastro</w:t>
+      </w:r>
+      <w:r>
+        <w:rPr>
+          <w:rFonts w:cs="Arial"/>
+        </w:rPr>
+        <w:t>s,</w:t>
+      </w:r>
+      <w:r>
+        <w:rPr>
+          <w:rFonts w:cs="Arial"/>
+        </w:rPr>
+        <w:t xml:space="preserve"> e </w:t>
+      </w:r>
+      <w:r>
+        <w:rPr>
+          <w:rFonts w:cs="Arial"/>
+        </w:rPr>
+        <w:t>as</w:t>
+      </w:r>
+      <w:r>
+        <w:rPr>
+          <w:rFonts w:cs="Arial"/>
+        </w:rPr>
+        <w:t xml:space="preserve"> transações. O &lt;&lt;</w:t>
       </w:r>
       <w:proofErr w:type="spellStart"/>
       <w:r>
         <w:rPr>
           <w:rFonts w:cs="Arial"/>
         </w:rPr>
-        <w:t>Extend</w:t>
+        <w:t>e</w:t>
+      </w:r>
+      <w:r>
+        <w:rPr>
+          <w:rFonts w:cs="Arial"/>
+        </w:rPr>
+        <w:t>xtend</w:t>
       </w:r>
       <w:proofErr w:type="spellEnd"/>
       <w:r>
         <w:rPr>
           <w:rFonts w:cs="Arial"/>
         </w:rPr>
-        <w:t>&gt;&gt; Mostra que os itens Pesquisar Criptomoedas por Data e Ver Detalhes, são opcionais.</w:t>
-      </w:r>
+        <w:t xml:space="preserve">&gt;&gt; </w:t>
+      </w:r>
+      <w:r>
+        <w:rPr>
+          <w:rFonts w:cs="Arial"/>
+        </w:rPr>
+        <w:t>indica</w:t>
+      </w:r>
+      <w:r>
+        <w:rPr>
+          <w:rFonts w:cs="Arial"/>
+        </w:rPr>
+        <w:t xml:space="preserve"> que os itens </w:t>
+      </w:r>
+      <w:r>
+        <w:rPr>
+          <w:rFonts w:cs="Arial"/>
+        </w:rPr>
+        <w:t>“</w:t>
+      </w:r>
+      <w:r>
+        <w:rPr>
+          <w:rFonts w:cs="Arial"/>
+        </w:rPr>
+        <w:t>Pesquisar Criptomoedas por Data</w:t>
+      </w:r>
+      <w:r>
+        <w:rPr>
+          <w:rFonts w:cs="Arial"/>
+        </w:rPr>
+        <w:t>”,</w:t>
+      </w:r>
+      <w:r>
+        <w:rPr>
+          <w:rFonts w:cs="Arial"/>
+        </w:rPr>
+        <w:t xml:space="preserve"> e </w:t>
+      </w:r>
+      <w:r>
+        <w:rPr>
+          <w:rFonts w:cs="Arial"/>
+        </w:rPr>
+        <w:t>“</w:t>
+      </w:r>
+      <w:r>
+        <w:rPr>
+          <w:rFonts w:cs="Arial"/>
+        </w:rPr>
+        <w:t>Ver Detalhes</w:t>
+      </w:r>
+      <w:r>
+        <w:rPr>
+          <w:rFonts w:cs="Arial"/>
+        </w:rPr>
+        <w:t>”</w:t>
+      </w:r>
+      <w:r>
+        <w:rPr>
+          <w:rFonts w:cs="Arial"/>
+        </w:rPr>
+        <w:t>, são opcionais.</w:t>
+      </w:r>
+    </w:p>
+    <w:p>
+      <w:pPr>
+        <w:spacing w:after="0" w:line="360" w:lineRule="auto"/>
+        <w:jc w:val="both"/>
+        <w:rPr>
+          <w:rFonts w:cs="Arial"/>
+        </w:rPr>
+      </w:pPr>
+      <w:r>
+        <w:rPr>
+          <w:rFonts w:cs="Arial"/>
+        </w:rPr>
+        <w:t xml:space="preserve">Podemos observar </w:t>
+      </w:r>
+      <w:r>
+        <w:rPr>
+          <w:rFonts w:cs="Arial"/>
+        </w:rPr>
+        <w:t xml:space="preserve">na figura 2, </w:t>
+      </w:r>
+      <w:r>
+        <w:rPr>
+          <w:rFonts w:cs="Arial"/>
+        </w:rPr>
+        <w:t>que</w:t>
+      </w:r>
+      <w:r>
+        <w:rPr>
+          <w:rFonts w:cs="Arial"/>
+        </w:rPr>
+        <w:t xml:space="preserve"> o Administrador deve realizar o</w:t>
+      </w:r>
+      <w:r>
+        <w:rPr>
+          <w:rFonts w:cs="Arial"/>
+        </w:rPr>
+        <w:t xml:space="preserve"> login para ter acesso a visualização das Criptomoedas</w:t>
+      </w:r>
+      <w:r>
+        <w:rPr>
+          <w:rFonts w:cs="Arial"/>
+        </w:rPr>
+        <w:t>, indicado pelo &lt;&lt;include&gt;&gt;</w:t>
+      </w:r>
+      <w:r>
+        <w:rPr>
+          <w:rFonts w:cs="Arial"/>
+        </w:rPr>
+        <w:t xml:space="preserve">. </w:t>
+      </w:r>
+      <w:r>
+        <w:rPr>
+          <w:rFonts w:cs="Arial"/>
+        </w:rPr>
+        <w:t>E pode</w:t>
+      </w:r>
+      <w:r>
+        <w:rPr>
+          <w:rFonts w:cs="Arial"/>
+        </w:rPr>
+        <w:t xml:space="preserve"> (opcionalmente)</w:t>
+      </w:r>
+      <w:r>
+        <w:rPr>
+          <w:rFonts w:cs="Arial"/>
+        </w:rPr>
+        <w:t xml:space="preserve"> </w:t>
+      </w:r>
+      <w:r>
+        <w:rPr>
+          <w:rFonts w:cs="Arial"/>
+        </w:rPr>
+        <w:t>alterar</w:t>
+      </w:r>
+      <w:r>
+        <w:rPr>
+          <w:rFonts w:cs="Arial"/>
+        </w:rPr>
+        <w:t xml:space="preserve">, deletar, e adicionar </w:t>
+      </w:r>
+      <w:r>
+        <w:rPr>
+          <w:rFonts w:cs="Arial"/>
+        </w:rPr>
+        <w:t xml:space="preserve">criptomoedas. Para isso, o </w:t>
+      </w:r>
+      <w:r>
+        <w:rPr>
+          <w:rFonts w:cs="Arial"/>
+        </w:rPr>
+        <w:t>a</w:t>
+      </w:r>
+      <w:r>
+        <w:rPr>
+          <w:rFonts w:cs="Arial"/>
+        </w:rPr>
+        <w:t xml:space="preserve">dministrador </w:t>
+      </w:r>
+      <w:r>
+        <w:rPr>
+          <w:rFonts w:cs="Arial"/>
+        </w:rPr>
+        <w:t>deve</w:t>
+      </w:r>
+      <w:r>
+        <w:rPr>
+          <w:rFonts w:cs="Arial"/>
+        </w:rPr>
+        <w:t xml:space="preserve"> selecionar a </w:t>
+      </w:r>
+      <w:r>
+        <w:rPr>
+          <w:rFonts w:cs="Arial"/>
+        </w:rPr>
+        <w:t>c</w:t>
+      </w:r>
+      <w:r>
+        <w:rPr>
+          <w:rFonts w:cs="Arial"/>
+        </w:rPr>
+        <w:t>riptomoeda</w:t>
+      </w:r>
+      <w:r>
+        <w:rPr>
+          <w:rFonts w:cs="Arial"/>
+        </w:rPr>
+        <w:t xml:space="preserve">, </w:t>
+      </w:r>
+      <w:r>
+        <w:rPr>
+          <w:rFonts w:cs="Arial"/>
+        </w:rPr>
+        <w:t xml:space="preserve">para </w:t>
+      </w:r>
+      <w:r>
+        <w:rPr>
+          <w:rFonts w:cs="Arial"/>
+        </w:rPr>
+        <w:t>assim realizar</w:t>
+      </w:r>
+      <w:r>
+        <w:rPr>
+          <w:rFonts w:cs="Arial"/>
+        </w:rPr>
+        <w:t xml:space="preserve"> as devidas alterações </w:t>
+      </w:r>
+      <w:r>
+        <w:rPr>
+          <w:rFonts w:cs="Arial"/>
+        </w:rPr>
+        <w:t>na mesma.</w:t>
+      </w:r>
+      <w:r>
+        <w:rPr>
+          <w:rFonts w:cs="Arial"/>
+        </w:rPr>
+        <w:t xml:space="preserve"> </w:t>
+      </w:r>
+    </w:p>
+    <w:p>
+      <w:pPr>
+        <w:spacing w:after="0" w:line="360" w:lineRule="auto"/>
+        <w:jc w:val="both"/>
+      </w:pPr>
       <w:r>
         <w:rPr>
           <w:rFonts w:cs="Arial"/>
         </w:rPr>
         <w:br/>
-        <w:t xml:space="preserve">EX: o Usuário, tem a opção de selecionar uma data e puxar e a opção de ver detalhes. </w:t>
-      </w:r>
-    </w:p>
-    <w:p>
-      <w:pPr>
-        <w:spacing w:after="0" w:line="360" w:lineRule="auto"/>
-        <w:rPr>
-          <w:rFonts w:cs="Arial"/>
-        </w:rPr>
-      </w:pPr>
-    </w:p>
-    <w:p>
-      <w:pPr>
-        <w:rPr>
-          <w:rFonts w:cs="Arial"/>
-        </w:rPr>
-      </w:pPr>
-      <w:r>
-        <w:rPr>
-          <w:rFonts w:cs="Arial"/>
-        </w:rPr>
-        <w:br/>
-        <w:t xml:space="preserve">Podemos observar que o Administrador é obrigatório (&lt;&lt;Include&gt;&gt;) realizar seu </w:t>
-      </w:r>
-      <w:proofErr w:type="spellStart"/>
-      <w:r>
-        <w:rPr>
-          <w:rFonts w:cs="Arial"/>
-        </w:rPr>
-        <w:t>loguin</w:t>
-      </w:r>
-      <w:proofErr w:type="spellEnd"/>
-      <w:r>
-        <w:rPr>
-          <w:rFonts w:cs="Arial"/>
-        </w:rPr>
-        <w:t xml:space="preserve"> para ter acesso a visualização das Criptomoedas. Sendo, opcional (&lt;&lt;</w:t>
-      </w:r>
-      <w:proofErr w:type="spellStart"/>
-      <w:r>
-        <w:rPr>
-          <w:rFonts w:cs="Arial"/>
-        </w:rPr>
-        <w:t>Extend</w:t>
-      </w:r>
-      <w:proofErr w:type="spellEnd"/>
-      <w:r>
-        <w:rPr>
-          <w:rFonts w:cs="Arial"/>
-        </w:rPr>
-        <w:t xml:space="preserve">&gt;&gt;) alterar criptomoedas, deletar Criptomoedas e Adicionar Criptomoedas. Para isso, o Administrador precisará selecionar a Criptomoeda para fazer as devidas alterações no sistema. O Usuário tem ligação direta com a visualização de </w:t>
-      </w:r>
-      <w:r>
-        <w:rPr>
-          <w:rFonts w:cs="Arial"/>
+      </w:r>
+    </w:p>
+    <w:p>
+      <w:pPr>
+        <w:pStyle w:val="Legenda"/>
+        <w:keepNext/>
+        <w:spacing w:after="0"/>
+        <w:ind w:firstLine="0"/>
+        <w:jc w:val="center"/>
+        <w:rPr>
+          <w:i w:val="0"/>
+          <w:iCs w:val="0"/>
+          <w:color w:val="auto"/>
+          <w:sz w:val="20"/>
+          <w:szCs w:val="20"/>
+        </w:rPr>
+      </w:pPr>
+      <w:r>
+        <w:rPr>
+          <w:i w:val="0"/>
+          <w:iCs w:val="0"/>
+          <w:color w:val="auto"/>
+          <w:sz w:val="20"/>
+          <w:szCs w:val="20"/>
         </w:rPr>
         <w:lastRenderedPageBreak/>
-        <w:t>Criptomoedas, selecionando a Criptomoeda desejada.</w:t>
-      </w:r>
-      <w:r>
-        <w:rPr>
-          <w:rFonts w:cs="Arial"/>
-        </w:rPr>
-        <w:br/>
-      </w:r>
+        <w:t xml:space="preserve">Figura </w:t>
+      </w:r>
+      <w:r>
+        <w:rPr>
+          <w:i w:val="0"/>
+          <w:iCs w:val="0"/>
+          <w:color w:val="auto"/>
+          <w:sz w:val="20"/>
+          <w:szCs w:val="20"/>
+        </w:rPr>
+        <w:fldChar w:fldCharType="begin"/>
+      </w:r>
+      <w:r>
+        <w:rPr>
+          <w:i w:val="0"/>
+          <w:iCs w:val="0"/>
+          <w:color w:val="auto"/>
+          <w:sz w:val="20"/>
+          <w:szCs w:val="20"/>
+        </w:rPr>
+        <w:instrText xml:space="preserve"> SEQ Figura \* ARABIC </w:instrText>
+      </w:r>
+      <w:r>
+        <w:rPr>
+          <w:i w:val="0"/>
+          <w:iCs w:val="0"/>
+          <w:color w:val="auto"/>
+          <w:sz w:val="20"/>
+          <w:szCs w:val="20"/>
+        </w:rPr>
+        <w:fldChar w:fldCharType="separate"/>
+      </w:r>
+      <w:r>
+        <w:rPr>
+          <w:i w:val="0"/>
+          <w:iCs w:val="0"/>
+          <w:noProof/>
+          <w:color w:val="auto"/>
+          <w:sz w:val="20"/>
+          <w:szCs w:val="20"/>
+        </w:rPr>
+        <w:t>2</w:t>
+      </w:r>
+      <w:r>
+        <w:rPr>
+          <w:i w:val="0"/>
+          <w:iCs w:val="0"/>
+          <w:color w:val="auto"/>
+          <w:sz w:val="20"/>
+          <w:szCs w:val="20"/>
+        </w:rPr>
+        <w:fldChar w:fldCharType="end"/>
+      </w:r>
+      <w:r>
+        <w:rPr>
+          <w:i w:val="0"/>
+          <w:iCs w:val="0"/>
+          <w:color w:val="auto"/>
+          <w:sz w:val="20"/>
+          <w:szCs w:val="20"/>
+        </w:rPr>
+        <w:t xml:space="preserve"> - Diagrama de Casos de Uso - Criptomoedas</w:t>
+      </w:r>
+    </w:p>
+    <w:p>
+      <w:pPr>
+        <w:spacing w:after="0" w:line="360" w:lineRule="auto"/>
+        <w:jc w:val="center"/>
+        <w:rPr>
+          <w:rFonts w:cs="Arial"/>
+        </w:rPr>
+      </w:pPr>
       <w:r>
         <w:rPr>
           <w:noProof/>
@@ -6381,13 +7072,27 @@
     </w:p>
     <w:p>
       <w:pPr>
-        <w:rPr>
-          <w:rFonts w:cs="Arial"/>
-        </w:rPr>
-      </w:pPr>
-      <w:r>
-        <w:rPr>
-          <w:rFonts w:cs="Arial"/>
+        <w:spacing w:after="0" w:line="240" w:lineRule="auto"/>
+        <w:jc w:val="center"/>
+        <w:rPr>
+          <w:rFonts w:cs="Arial"/>
+          <w:sz w:val="20"/>
+          <w:szCs w:val="18"/>
+        </w:rPr>
+      </w:pPr>
+      <w:r>
+        <w:rPr>
+          <w:rFonts w:cs="Arial"/>
+          <w:sz w:val="20"/>
+          <w:szCs w:val="18"/>
+        </w:rPr>
+        <w:t xml:space="preserve">Fonte: </w:t>
+      </w:r>
+      <w:r>
+        <w:rPr>
+          <w:rFonts w:cs="Arial"/>
+          <w:sz w:val="20"/>
+          <w:szCs w:val="18"/>
         </w:rPr>
         <w:t xml:space="preserve">Gabrielle de Lima </w:t>
       </w:r>
@@ -6395,13 +7100,25 @@
       <w:r>
         <w:rPr>
           <w:rFonts w:cs="Arial"/>
+          <w:sz w:val="20"/>
+          <w:szCs w:val="18"/>
         </w:rPr>
         <w:t>Gabaldi</w:t>
       </w:r>
       <w:proofErr w:type="spellEnd"/>
-    </w:p>
-    <w:p>
-      <w:pPr>
+      <w:r>
+        <w:rPr>
+          <w:rFonts w:cs="Arial"/>
+          <w:sz w:val="20"/>
+          <w:szCs w:val="18"/>
+        </w:rPr>
+        <w:t xml:space="preserve"> (2020)</w:t>
+      </w:r>
+    </w:p>
+    <w:p>
+      <w:pPr>
+        <w:spacing w:after="0" w:line="360" w:lineRule="auto"/>
+        <w:jc w:val="both"/>
         <w:rPr>
           <w:rFonts w:cs="Arial"/>
         </w:rPr>
@@ -6423,154 +7140,529 @@
     </w:p>
     <w:p>
       <w:pPr>
-        <w:rPr>
-          <w:lang w:eastAsia="pt-BR"/>
-        </w:rPr>
-      </w:pPr>
-    </w:p>
-    <w:p>
-      <w:pPr>
-        <w:rPr>
-          <w:lang w:eastAsia="pt-BR"/>
-        </w:rPr>
-      </w:pPr>
-      <w:r>
-        <w:rPr>
-          <w:lang w:eastAsia="pt-BR"/>
-        </w:rPr>
-        <w:t>O diagrama de Sequência determina a Linha de vida simultâneos e as mensagens trocadas e disparadas entre Usuário e Administrador, determinando em que ordem acontecerá os eventos, para demonstrar o desempenho até o fim da linha de vida. O diagrama de sequência segue baseado no diagrama de caso de uso. Os atores são os mesmos colocados no Diagrama de Caso de uso.</w:t>
-      </w:r>
-    </w:p>
-    <w:p>
-      <w:pPr>
-        <w:rPr>
-          <w:lang w:eastAsia="pt-BR"/>
-        </w:rPr>
-      </w:pPr>
-      <w:r>
-        <w:rPr>
-          <w:lang w:eastAsia="pt-BR"/>
-        </w:rPr>
-        <w:t>•</w:t>
-      </w:r>
-      <w:r>
-        <w:rPr>
-          <w:lang w:eastAsia="pt-BR"/>
-        </w:rPr>
-        <w:tab/>
-        <w:t xml:space="preserve">Usuário faz o </w:t>
-      </w:r>
-      <w:proofErr w:type="spellStart"/>
-      <w:r>
-        <w:rPr>
-          <w:lang w:eastAsia="pt-BR"/>
-        </w:rPr>
-        <w:t>Loguin</w:t>
-      </w:r>
-      <w:proofErr w:type="spellEnd"/>
-      <w:r>
-        <w:rPr>
-          <w:lang w:eastAsia="pt-BR"/>
-        </w:rPr>
-        <w:t xml:space="preserve"> no sistema, o sistema responde uma mensagem de validação (Que está liberado para ter acesso).</w:t>
-      </w:r>
-    </w:p>
-    <w:p>
-      <w:pPr>
-        <w:rPr>
-          <w:lang w:eastAsia="pt-BR"/>
-        </w:rPr>
-      </w:pPr>
-      <w:r>
-        <w:rPr>
-          <w:lang w:eastAsia="pt-BR"/>
-        </w:rPr>
-        <w:t>•</w:t>
-      </w:r>
-      <w:r>
-        <w:rPr>
-          <w:lang w:eastAsia="pt-BR"/>
-        </w:rPr>
-        <w:tab/>
-        <w:t>Solicita uma mensagem de Visualização de Criptomoedas, o sistema responde para listar as Criptomoedas</w:t>
-      </w:r>
-    </w:p>
-    <w:p>
-      <w:pPr>
-        <w:rPr>
-          <w:lang w:eastAsia="pt-BR"/>
-        </w:rPr>
-      </w:pPr>
-      <w:r>
-        <w:rPr>
-          <w:lang w:eastAsia="pt-BR"/>
-        </w:rPr>
-        <w:t>•</w:t>
-      </w:r>
-      <w:r>
-        <w:rPr>
-          <w:lang w:eastAsia="pt-BR"/>
-        </w:rPr>
-        <w:tab/>
-        <w:t xml:space="preserve">O Usuário Seleciona a Criptomoeda desejada, o sistema responde com a Criptomoeda desejada pelo usuário. </w:t>
-      </w:r>
-    </w:p>
-    <w:p>
-      <w:pPr>
-        <w:rPr>
-          <w:lang w:eastAsia="pt-BR"/>
-        </w:rPr>
-      </w:pPr>
-      <w:r>
-        <w:rPr>
-          <w:lang w:eastAsia="pt-BR"/>
-        </w:rPr>
-        <w:t>•</w:t>
-      </w:r>
-      <w:r>
-        <w:rPr>
-          <w:lang w:eastAsia="pt-BR"/>
-        </w:rPr>
-        <w:tab/>
-        <w:t xml:space="preserve">Usuário pede para deletar a Criptomoeda, o sistema responde que a Criptomoeda solicitada pelo usuário está deletada. </w:t>
-      </w:r>
-    </w:p>
-    <w:p>
-      <w:pPr>
-        <w:rPr>
-          <w:lang w:eastAsia="pt-BR"/>
-        </w:rPr>
-      </w:pPr>
-      <w:r>
-        <w:rPr>
-          <w:lang w:eastAsia="pt-BR"/>
-        </w:rPr>
-        <w:t>•</w:t>
-      </w:r>
-      <w:r>
-        <w:rPr>
-          <w:lang w:eastAsia="pt-BR"/>
-        </w:rPr>
-        <w:tab/>
-        <w:t xml:space="preserve">O Usuário pede para adicionar uma Criptomoeda, o sistema responde com a adição da Criptomoeda desejada pelo usuário. </w:t>
-      </w:r>
-    </w:p>
-    <w:p>
-      <w:pPr>
-        <w:rPr>
-          <w:lang w:eastAsia="pt-BR"/>
-        </w:rPr>
-      </w:pPr>
-    </w:p>
-    <w:p>
-      <w:pPr>
-        <w:rPr>
-          <w:lang w:eastAsia="pt-BR"/>
-        </w:rPr>
-      </w:pPr>
-    </w:p>
-    <w:p>
-      <w:pPr>
+        <w:spacing w:after="0" w:line="360" w:lineRule="auto"/>
+        <w:jc w:val="both"/>
+        <w:rPr>
+          <w:lang w:eastAsia="pt-BR"/>
+        </w:rPr>
+      </w:pPr>
+    </w:p>
+    <w:p>
+      <w:pPr>
+        <w:spacing w:after="0" w:line="360" w:lineRule="auto"/>
+        <w:jc w:val="both"/>
+        <w:rPr>
+          <w:lang w:eastAsia="pt-BR"/>
+        </w:rPr>
+      </w:pPr>
+      <w:r>
+        <w:rPr>
+          <w:lang w:eastAsia="pt-BR"/>
+        </w:rPr>
+        <w:t xml:space="preserve">O </w:t>
+      </w:r>
+      <w:r>
+        <w:rPr>
+          <w:lang w:eastAsia="pt-BR"/>
+        </w:rPr>
+        <w:t>D</w:t>
+      </w:r>
+      <w:r>
+        <w:rPr>
+          <w:lang w:eastAsia="pt-BR"/>
+        </w:rPr>
+        <w:t>iagrama de Sequência determina a Linha de vida</w:t>
+      </w:r>
+      <w:r>
+        <w:rPr>
+          <w:lang w:eastAsia="pt-BR"/>
+        </w:rPr>
+        <w:t>,</w:t>
+      </w:r>
+      <w:r>
+        <w:rPr>
+          <w:lang w:eastAsia="pt-BR"/>
+        </w:rPr>
+        <w:t xml:space="preserve"> e as mensagens trocadas entre </w:t>
+      </w:r>
+      <w:r>
+        <w:rPr>
+          <w:lang w:eastAsia="pt-BR"/>
+        </w:rPr>
+        <w:t>u</w:t>
+      </w:r>
+      <w:r>
+        <w:rPr>
+          <w:lang w:eastAsia="pt-BR"/>
+        </w:rPr>
+        <w:t xml:space="preserve">suário e </w:t>
+      </w:r>
+      <w:r>
+        <w:rPr>
+          <w:lang w:eastAsia="pt-BR"/>
+        </w:rPr>
+        <w:t>a</w:t>
+      </w:r>
+      <w:r>
+        <w:rPr>
+          <w:lang w:eastAsia="pt-BR"/>
+        </w:rPr>
+        <w:t xml:space="preserve">dministrador, determinando em que ordem acontecerá os eventos, para demonstrar </w:t>
+      </w:r>
+      <w:r>
+        <w:rPr>
+          <w:lang w:eastAsia="pt-BR"/>
+        </w:rPr>
+        <w:t>seu</w:t>
+      </w:r>
+      <w:r>
+        <w:rPr>
+          <w:lang w:eastAsia="pt-BR"/>
+        </w:rPr>
+        <w:t xml:space="preserve"> desempenho até o fim da linha de vida. Os atores são os mesmos </w:t>
+      </w:r>
+      <w:r>
+        <w:rPr>
+          <w:lang w:eastAsia="pt-BR"/>
+        </w:rPr>
+        <w:t>d</w:t>
+      </w:r>
+      <w:r>
+        <w:rPr>
+          <w:lang w:eastAsia="pt-BR"/>
+        </w:rPr>
+        <w:t>o Diagrama de Caso de uso.</w:t>
+      </w:r>
+      <w:r>
+        <w:rPr>
+          <w:lang w:eastAsia="pt-BR"/>
+        </w:rPr>
+        <w:t xml:space="preserve"> Como mostra a figura 3, </w:t>
+      </w:r>
+      <w:r>
+        <w:rPr>
+          <w:lang w:eastAsia="pt-BR"/>
+        </w:rPr>
+        <w:t>o diagrama de sequência indica:</w:t>
+      </w:r>
+    </w:p>
+    <w:p>
+      <w:pPr>
+        <w:spacing w:after="0" w:line="360" w:lineRule="auto"/>
+        <w:ind w:firstLine="0"/>
+        <w:jc w:val="both"/>
+        <w:rPr>
+          <w:lang w:eastAsia="pt-BR"/>
+        </w:rPr>
+      </w:pPr>
+      <w:r>
+        <w:rPr>
+          <w:lang w:eastAsia="pt-BR"/>
+        </w:rPr>
+        <w:t>1. O u</w:t>
+      </w:r>
+      <w:r>
+        <w:rPr>
+          <w:lang w:eastAsia="pt-BR"/>
+        </w:rPr>
+        <w:t xml:space="preserve">suário </w:t>
+      </w:r>
+      <w:r>
+        <w:rPr>
+          <w:lang w:eastAsia="pt-BR"/>
+        </w:rPr>
+        <w:t>realiza o login</w:t>
+      </w:r>
+      <w:r>
+        <w:rPr>
+          <w:lang w:eastAsia="pt-BR"/>
+        </w:rPr>
+        <w:t xml:space="preserve"> no sistema,</w:t>
+      </w:r>
+      <w:r>
+        <w:rPr>
+          <w:lang w:eastAsia="pt-BR"/>
+        </w:rPr>
+        <w:t xml:space="preserve"> e</w:t>
+      </w:r>
+      <w:r>
+        <w:rPr>
+          <w:lang w:eastAsia="pt-BR"/>
+        </w:rPr>
+        <w:t xml:space="preserve"> o sistema </w:t>
+      </w:r>
+      <w:r>
+        <w:rPr>
+          <w:lang w:eastAsia="pt-BR"/>
+        </w:rPr>
+        <w:t>retorna</w:t>
+      </w:r>
+      <w:r>
+        <w:rPr>
+          <w:lang w:eastAsia="pt-BR"/>
+        </w:rPr>
+        <w:t xml:space="preserve"> uma mensagem de validação </w:t>
+      </w:r>
+      <w:r>
+        <w:rPr>
+          <w:lang w:eastAsia="pt-BR"/>
+        </w:rPr>
+        <w:t>– liberando o acesso.</w:t>
+      </w:r>
+    </w:p>
+    <w:p>
+      <w:pPr>
+        <w:spacing w:after="0" w:line="360" w:lineRule="auto"/>
+        <w:ind w:firstLine="0"/>
+        <w:jc w:val="both"/>
+        <w:rPr>
+          <w:lang w:eastAsia="pt-BR"/>
+        </w:rPr>
+      </w:pPr>
+      <w:r>
+        <w:rPr>
+          <w:lang w:eastAsia="pt-BR"/>
+        </w:rPr>
+        <w:t>2. O usuário s</w:t>
+      </w:r>
+      <w:r>
+        <w:rPr>
+          <w:lang w:eastAsia="pt-BR"/>
+        </w:rPr>
+        <w:t xml:space="preserve">olicita </w:t>
+      </w:r>
+      <w:r>
+        <w:rPr>
+          <w:lang w:eastAsia="pt-BR"/>
+        </w:rPr>
+        <w:t>a</w:t>
+      </w:r>
+      <w:r>
+        <w:rPr>
+          <w:lang w:eastAsia="pt-BR"/>
+        </w:rPr>
+        <w:t xml:space="preserve"> </w:t>
+      </w:r>
+      <w:r>
+        <w:rPr>
+          <w:lang w:eastAsia="pt-BR"/>
+        </w:rPr>
+        <w:t>v</w:t>
+      </w:r>
+      <w:r>
+        <w:rPr>
+          <w:lang w:eastAsia="pt-BR"/>
+        </w:rPr>
+        <w:t xml:space="preserve">isualização de </w:t>
+      </w:r>
+      <w:r>
+        <w:rPr>
+          <w:lang w:eastAsia="pt-BR"/>
+        </w:rPr>
+        <w:t>c</w:t>
+      </w:r>
+      <w:r>
+        <w:rPr>
+          <w:lang w:eastAsia="pt-BR"/>
+        </w:rPr>
+        <w:t xml:space="preserve">riptomoedas, </w:t>
+      </w:r>
+      <w:r>
+        <w:rPr>
+          <w:lang w:eastAsia="pt-BR"/>
+        </w:rPr>
+        <w:t xml:space="preserve">e </w:t>
+      </w:r>
+      <w:r>
+        <w:rPr>
+          <w:lang w:eastAsia="pt-BR"/>
+        </w:rPr>
+        <w:t xml:space="preserve">o sistema </w:t>
+      </w:r>
+      <w:r>
+        <w:rPr>
+          <w:lang w:eastAsia="pt-BR"/>
+        </w:rPr>
+        <w:t>retorna a listagem d</w:t>
+      </w:r>
+      <w:r>
+        <w:rPr>
+          <w:lang w:eastAsia="pt-BR"/>
+        </w:rPr>
+        <w:t>as Criptomoedas</w:t>
+      </w:r>
+      <w:r>
+        <w:rPr>
+          <w:lang w:eastAsia="pt-BR"/>
+        </w:rPr>
+        <w:t>.</w:t>
+      </w:r>
+    </w:p>
+    <w:p>
+      <w:pPr>
+        <w:spacing w:after="0" w:line="360" w:lineRule="auto"/>
+        <w:ind w:firstLine="0"/>
+        <w:jc w:val="both"/>
+        <w:rPr>
+          <w:lang w:eastAsia="pt-BR"/>
+        </w:rPr>
+      </w:pPr>
+      <w:r>
+        <w:rPr>
+          <w:lang w:eastAsia="pt-BR"/>
+        </w:rPr>
+        <w:t xml:space="preserve">3. </w:t>
+      </w:r>
+      <w:r>
+        <w:rPr>
+          <w:lang w:eastAsia="pt-BR"/>
+        </w:rPr>
+        <w:t xml:space="preserve">O </w:t>
+      </w:r>
+      <w:r>
+        <w:rPr>
+          <w:lang w:eastAsia="pt-BR"/>
+        </w:rPr>
+        <w:t>u</w:t>
+      </w:r>
+      <w:r>
+        <w:rPr>
+          <w:lang w:eastAsia="pt-BR"/>
+        </w:rPr>
+        <w:t xml:space="preserve">suário </w:t>
+      </w:r>
+      <w:r>
+        <w:rPr>
+          <w:lang w:eastAsia="pt-BR"/>
+        </w:rPr>
+        <w:t>s</w:t>
+      </w:r>
+      <w:r>
+        <w:rPr>
+          <w:lang w:eastAsia="pt-BR"/>
+        </w:rPr>
+        <w:t xml:space="preserve">eleciona a </w:t>
+      </w:r>
+      <w:r>
+        <w:rPr>
+          <w:lang w:eastAsia="pt-BR"/>
+        </w:rPr>
+        <w:t>c</w:t>
+      </w:r>
+      <w:r>
+        <w:rPr>
+          <w:lang w:eastAsia="pt-BR"/>
+        </w:rPr>
+        <w:t xml:space="preserve">riptomoeda desejada, </w:t>
+      </w:r>
+      <w:r>
+        <w:rPr>
+          <w:lang w:eastAsia="pt-BR"/>
+        </w:rPr>
+        <w:t xml:space="preserve">e </w:t>
+      </w:r>
+      <w:r>
+        <w:rPr>
+          <w:lang w:eastAsia="pt-BR"/>
+        </w:rPr>
+        <w:t xml:space="preserve">o sistema </w:t>
+      </w:r>
+      <w:r>
+        <w:rPr>
+          <w:lang w:eastAsia="pt-BR"/>
+        </w:rPr>
+        <w:t>retorna a</w:t>
+      </w:r>
+      <w:r>
+        <w:rPr>
+          <w:lang w:eastAsia="pt-BR"/>
+        </w:rPr>
+        <w:t xml:space="preserve"> </w:t>
+      </w:r>
+      <w:r>
+        <w:rPr>
+          <w:lang w:eastAsia="pt-BR"/>
+        </w:rPr>
+        <w:t>c</w:t>
+      </w:r>
+      <w:r>
+        <w:rPr>
+          <w:lang w:eastAsia="pt-BR"/>
+        </w:rPr>
+        <w:t>riptomoeda</w:t>
+      </w:r>
+      <w:r>
+        <w:rPr>
+          <w:lang w:eastAsia="pt-BR"/>
+        </w:rPr>
+        <w:t>.</w:t>
+      </w:r>
+    </w:p>
+    <w:p>
+      <w:pPr>
+        <w:spacing w:after="0" w:line="360" w:lineRule="auto"/>
+        <w:ind w:firstLine="0"/>
+        <w:jc w:val="both"/>
+        <w:rPr>
+          <w:lang w:eastAsia="pt-BR"/>
+        </w:rPr>
+      </w:pPr>
+      <w:r>
+        <w:rPr>
+          <w:lang w:eastAsia="pt-BR"/>
+        </w:rPr>
+        <w:t>4. O u</w:t>
+      </w:r>
+      <w:r>
+        <w:rPr>
+          <w:lang w:eastAsia="pt-BR"/>
+        </w:rPr>
+        <w:t xml:space="preserve">suário pede para deletar a </w:t>
+      </w:r>
+      <w:r>
+        <w:rPr>
+          <w:lang w:eastAsia="pt-BR"/>
+        </w:rPr>
+        <w:t>c</w:t>
+      </w:r>
+      <w:r>
+        <w:rPr>
+          <w:lang w:eastAsia="pt-BR"/>
+        </w:rPr>
+        <w:t xml:space="preserve">riptomoeda, </w:t>
+      </w:r>
+      <w:r>
+        <w:rPr>
+          <w:lang w:eastAsia="pt-BR"/>
+        </w:rPr>
+        <w:t xml:space="preserve">e </w:t>
+      </w:r>
+      <w:r>
+        <w:rPr>
+          <w:lang w:eastAsia="pt-BR"/>
+        </w:rPr>
+        <w:t xml:space="preserve">o sistema </w:t>
+      </w:r>
+      <w:r>
+        <w:rPr>
+          <w:lang w:eastAsia="pt-BR"/>
+        </w:rPr>
+        <w:t xml:space="preserve">retorna </w:t>
+      </w:r>
+      <w:r>
+        <w:rPr>
+          <w:lang w:eastAsia="pt-BR"/>
+        </w:rPr>
+        <w:t xml:space="preserve">a </w:t>
+      </w:r>
+      <w:r>
+        <w:rPr>
+          <w:lang w:eastAsia="pt-BR"/>
+        </w:rPr>
+        <w:t>c</w:t>
+      </w:r>
+      <w:r>
+        <w:rPr>
+          <w:lang w:eastAsia="pt-BR"/>
+        </w:rPr>
+        <w:t>riptomoeda solicitada pelo usuário</w:t>
+      </w:r>
+      <w:r>
+        <w:rPr>
+          <w:lang w:eastAsia="pt-BR"/>
+        </w:rPr>
+        <w:t>.</w:t>
+      </w:r>
+    </w:p>
+    <w:p>
+      <w:pPr>
+        <w:spacing w:after="0" w:line="360" w:lineRule="auto"/>
+        <w:ind w:firstLine="0"/>
+        <w:jc w:val="both"/>
+        <w:rPr>
+          <w:lang w:eastAsia="pt-BR"/>
+        </w:rPr>
+      </w:pPr>
+      <w:r>
+        <w:rPr>
+          <w:lang w:eastAsia="pt-BR"/>
+        </w:rPr>
+        <w:t xml:space="preserve">5. </w:t>
+      </w:r>
+      <w:r>
+        <w:rPr>
+          <w:lang w:eastAsia="pt-BR"/>
+        </w:rPr>
+        <w:t xml:space="preserve">O </w:t>
+      </w:r>
+      <w:r>
+        <w:rPr>
+          <w:lang w:eastAsia="pt-BR"/>
+        </w:rPr>
+        <w:t>u</w:t>
+      </w:r>
+      <w:r>
+        <w:rPr>
+          <w:lang w:eastAsia="pt-BR"/>
+        </w:rPr>
+        <w:t xml:space="preserve">suário pede para adicionar uma </w:t>
+      </w:r>
+      <w:r>
+        <w:rPr>
+          <w:lang w:eastAsia="pt-BR"/>
+        </w:rPr>
+        <w:t>c</w:t>
+      </w:r>
+      <w:r>
+        <w:rPr>
+          <w:lang w:eastAsia="pt-BR"/>
+        </w:rPr>
+        <w:t xml:space="preserve">riptomoeda, </w:t>
+      </w:r>
+      <w:r>
+        <w:rPr>
+          <w:lang w:eastAsia="pt-BR"/>
+        </w:rPr>
+        <w:t xml:space="preserve">e </w:t>
+      </w:r>
+      <w:r>
+        <w:rPr>
+          <w:lang w:eastAsia="pt-BR"/>
+        </w:rPr>
+        <w:t xml:space="preserve">o sistema responde com a adição da </w:t>
+      </w:r>
+      <w:r>
+        <w:rPr>
+          <w:lang w:eastAsia="pt-BR"/>
+        </w:rPr>
+        <w:t>criptomoeda.</w:t>
+      </w:r>
+    </w:p>
+    <w:p>
+      <w:pPr>
+        <w:spacing w:after="0" w:line="360" w:lineRule="auto"/>
+        <w:ind w:left="-1451" w:firstLine="0"/>
+        <w:jc w:val="both"/>
+        <w:rPr>
+          <w:lang w:eastAsia="pt-BR"/>
+        </w:rPr>
+      </w:pPr>
+    </w:p>
+    <w:p>
+      <w:pPr>
+        <w:spacing w:after="0" w:line="360" w:lineRule="auto"/>
+        <w:ind w:left="-1451" w:firstLine="0"/>
+        <w:jc w:val="both"/>
+        <w:rPr>
+          <w:lang w:eastAsia="pt-BR"/>
+        </w:rPr>
+      </w:pPr>
+    </w:p>
+    <w:p>
+      <w:pPr>
+        <w:spacing w:after="0" w:line="360" w:lineRule="auto"/>
+        <w:ind w:firstLine="0"/>
+        <w:jc w:val="both"/>
         <w:rPr>
           <w:lang w:eastAsia="pt-BR"/>
         </w:rPr>
@@ -6580,76 +7672,285 @@
           <w:lang w:eastAsia="pt-BR"/>
         </w:rPr>
         <w:lastRenderedPageBreak/>
-        <w:t>•</w:t>
-      </w:r>
-      <w:r>
-        <w:rPr>
-          <w:lang w:eastAsia="pt-BR"/>
-        </w:rPr>
-        <w:tab/>
-        <w:t xml:space="preserve">O Administrador faz o </w:t>
-      </w:r>
-      <w:proofErr w:type="spellStart"/>
-      <w:r>
-        <w:rPr>
-          <w:lang w:eastAsia="pt-BR"/>
-        </w:rPr>
-        <w:t>Loguin</w:t>
-      </w:r>
-      <w:proofErr w:type="spellEnd"/>
-      <w:r>
-        <w:rPr>
-          <w:lang w:eastAsia="pt-BR"/>
-        </w:rPr>
-        <w:t>, o sistema responde com a validação (Que está liberado para ter acesso ao sistema)</w:t>
-      </w:r>
-    </w:p>
-    <w:p>
-      <w:pPr>
-        <w:rPr>
-          <w:lang w:eastAsia="pt-BR"/>
-        </w:rPr>
-      </w:pPr>
-      <w:r>
-        <w:rPr>
-          <w:lang w:eastAsia="pt-BR"/>
-        </w:rPr>
-        <w:t>•</w:t>
-      </w:r>
-      <w:r>
-        <w:rPr>
-          <w:lang w:eastAsia="pt-BR"/>
-        </w:rPr>
-        <w:tab/>
-        <w:t xml:space="preserve">O Administrador pele para visualizar as Criptomoedas, o sistema lista </w:t>
-      </w:r>
-      <w:proofErr w:type="gramStart"/>
-      <w:r>
-        <w:rPr>
-          <w:lang w:eastAsia="pt-BR"/>
-        </w:rPr>
-        <w:t>todas Criptomoedas</w:t>
-      </w:r>
-      <w:proofErr w:type="gramEnd"/>
-      <w:r>
-        <w:rPr>
-          <w:lang w:eastAsia="pt-BR"/>
-        </w:rPr>
-        <w:t xml:space="preserve"> para o Administrador.</w:t>
-      </w:r>
-    </w:p>
-    <w:p>
-      <w:pPr>
-        <w:rPr>
-          <w:lang w:eastAsia="pt-BR"/>
-        </w:rPr>
-      </w:pPr>
-    </w:p>
-    <w:p>
-      <w:pPr>
-        <w:spacing w:after="0" w:line="360" w:lineRule="auto"/>
-        <w:rPr>
-          <w:rFonts w:cs="Arial"/>
+        <w:t xml:space="preserve">6. </w:t>
+      </w:r>
+      <w:r>
+        <w:rPr>
+          <w:lang w:eastAsia="pt-BR"/>
+        </w:rPr>
+        <w:t xml:space="preserve">O </w:t>
+      </w:r>
+      <w:r>
+        <w:rPr>
+          <w:lang w:eastAsia="pt-BR"/>
+        </w:rPr>
+        <w:t>a</w:t>
+      </w:r>
+      <w:r>
+        <w:rPr>
+          <w:lang w:eastAsia="pt-BR"/>
+        </w:rPr>
+        <w:t xml:space="preserve">dministrador </w:t>
+      </w:r>
+      <w:r>
+        <w:rPr>
+          <w:lang w:eastAsia="pt-BR"/>
+        </w:rPr>
+        <w:t>realiza o login</w:t>
+      </w:r>
+      <w:r>
+        <w:rPr>
+          <w:lang w:eastAsia="pt-BR"/>
+        </w:rPr>
+        <w:t xml:space="preserve">, </w:t>
+      </w:r>
+      <w:r>
+        <w:rPr>
+          <w:lang w:eastAsia="pt-BR"/>
+        </w:rPr>
+        <w:t xml:space="preserve">e </w:t>
+      </w:r>
+      <w:r>
+        <w:rPr>
+          <w:lang w:eastAsia="pt-BR"/>
+        </w:rPr>
+        <w:t xml:space="preserve">o sistema </w:t>
+      </w:r>
+      <w:r>
+        <w:rPr>
+          <w:lang w:eastAsia="pt-BR"/>
+        </w:rPr>
+        <w:t xml:space="preserve">retorna </w:t>
+      </w:r>
+      <w:r>
+        <w:rPr>
+          <w:lang w:eastAsia="pt-BR"/>
+        </w:rPr>
+        <w:t xml:space="preserve">validação </w:t>
+      </w:r>
+      <w:r>
+        <w:rPr>
+          <w:lang w:eastAsia="pt-BR"/>
+        </w:rPr>
+        <w:t xml:space="preserve">- </w:t>
+      </w:r>
+      <w:r>
+        <w:rPr>
+          <w:lang w:eastAsia="pt-BR"/>
+        </w:rPr>
+        <w:t xml:space="preserve">liberado </w:t>
+      </w:r>
+      <w:r>
+        <w:rPr>
+          <w:lang w:eastAsia="pt-BR"/>
+        </w:rPr>
+        <w:t>o</w:t>
+      </w:r>
+      <w:r>
+        <w:rPr>
+          <w:lang w:eastAsia="pt-BR"/>
+        </w:rPr>
+        <w:t xml:space="preserve"> acesso ao sistema</w:t>
+      </w:r>
+      <w:r>
+        <w:rPr>
+          <w:lang w:eastAsia="pt-BR"/>
+        </w:rPr>
+        <w:t>.</w:t>
+      </w:r>
+    </w:p>
+    <w:p>
+      <w:pPr>
+        <w:spacing w:after="0" w:line="360" w:lineRule="auto"/>
+        <w:ind w:firstLine="0"/>
+        <w:jc w:val="both"/>
+        <w:rPr>
+          <w:lang w:eastAsia="pt-BR"/>
+        </w:rPr>
+      </w:pPr>
+      <w:r>
+        <w:rPr>
+          <w:lang w:eastAsia="pt-BR"/>
+        </w:rPr>
+        <w:t xml:space="preserve">7. </w:t>
+      </w:r>
+      <w:r>
+        <w:rPr>
+          <w:lang w:eastAsia="pt-BR"/>
+        </w:rPr>
+        <w:t xml:space="preserve">O </w:t>
+      </w:r>
+      <w:r>
+        <w:rPr>
+          <w:lang w:eastAsia="pt-BR"/>
+        </w:rPr>
+        <w:t>a</w:t>
+      </w:r>
+      <w:r>
+        <w:rPr>
+          <w:lang w:eastAsia="pt-BR"/>
+        </w:rPr>
+        <w:t xml:space="preserve">dministrador </w:t>
+      </w:r>
+      <w:r>
+        <w:rPr>
+          <w:lang w:eastAsia="pt-BR"/>
+        </w:rPr>
+        <w:t xml:space="preserve">pede </w:t>
+      </w:r>
+      <w:r>
+        <w:rPr>
+          <w:lang w:eastAsia="pt-BR"/>
+        </w:rPr>
+        <w:t xml:space="preserve">para visualizar as </w:t>
+      </w:r>
+      <w:r>
+        <w:rPr>
+          <w:lang w:eastAsia="pt-BR"/>
+        </w:rPr>
+        <w:t>c</w:t>
+      </w:r>
+      <w:r>
+        <w:rPr>
+          <w:lang w:eastAsia="pt-BR"/>
+        </w:rPr>
+        <w:t xml:space="preserve">riptomoedas, o sistema lista </w:t>
+      </w:r>
+      <w:r>
+        <w:rPr>
+          <w:lang w:eastAsia="pt-BR"/>
+        </w:rPr>
+        <w:t>as</w:t>
+      </w:r>
+      <w:r>
+        <w:rPr>
+          <w:lang w:eastAsia="pt-BR"/>
+        </w:rPr>
+        <w:t xml:space="preserve"> </w:t>
+      </w:r>
+      <w:r>
+        <w:rPr>
+          <w:lang w:eastAsia="pt-BR"/>
+        </w:rPr>
+        <w:t>c</w:t>
+      </w:r>
+      <w:r>
+        <w:rPr>
+          <w:lang w:eastAsia="pt-BR"/>
+        </w:rPr>
+        <w:t>riptomoedas</w:t>
+      </w:r>
+      <w:r>
+        <w:rPr>
+          <w:lang w:eastAsia="pt-BR"/>
+        </w:rPr>
+        <w:t>.</w:t>
+      </w:r>
+    </w:p>
+    <w:p>
+      <w:pPr>
+        <w:spacing w:after="0" w:line="360" w:lineRule="auto"/>
+        <w:jc w:val="both"/>
+        <w:rPr>
+          <w:lang w:eastAsia="pt-BR"/>
+        </w:rPr>
+      </w:pPr>
+    </w:p>
+    <w:p>
+      <w:pPr>
+        <w:pStyle w:val="Legenda"/>
+        <w:keepNext/>
+        <w:spacing w:after="0"/>
+        <w:ind w:firstLine="0"/>
+        <w:jc w:val="center"/>
+        <w:rPr>
+          <w:i w:val="0"/>
+          <w:iCs w:val="0"/>
+          <w:color w:val="auto"/>
+          <w:sz w:val="20"/>
+          <w:szCs w:val="20"/>
+        </w:rPr>
+      </w:pPr>
+      <w:r>
+        <w:rPr>
+          <w:i w:val="0"/>
+          <w:iCs w:val="0"/>
+          <w:color w:val="auto"/>
+          <w:sz w:val="20"/>
+          <w:szCs w:val="20"/>
+        </w:rPr>
+        <w:t xml:space="preserve">Figura </w:t>
+      </w:r>
+      <w:r>
+        <w:rPr>
+          <w:i w:val="0"/>
+          <w:iCs w:val="0"/>
+          <w:color w:val="auto"/>
+          <w:sz w:val="20"/>
+          <w:szCs w:val="20"/>
+        </w:rPr>
+        <w:fldChar w:fldCharType="begin"/>
+      </w:r>
+      <w:r>
+        <w:rPr>
+          <w:i w:val="0"/>
+          <w:iCs w:val="0"/>
+          <w:color w:val="auto"/>
+          <w:sz w:val="20"/>
+          <w:szCs w:val="20"/>
+        </w:rPr>
+        <w:instrText xml:space="preserve"> SEQ Figura \* ARABIC </w:instrText>
+      </w:r>
+      <w:r>
+        <w:rPr>
+          <w:i w:val="0"/>
+          <w:iCs w:val="0"/>
+          <w:color w:val="auto"/>
+          <w:sz w:val="20"/>
+          <w:szCs w:val="20"/>
+        </w:rPr>
+        <w:fldChar w:fldCharType="separate"/>
+      </w:r>
+      <w:r>
+        <w:rPr>
+          <w:i w:val="0"/>
+          <w:iCs w:val="0"/>
+          <w:noProof/>
+          <w:color w:val="auto"/>
+          <w:sz w:val="20"/>
+          <w:szCs w:val="20"/>
+        </w:rPr>
+        <w:t>3</w:t>
+      </w:r>
+      <w:r>
+        <w:rPr>
+          <w:i w:val="0"/>
+          <w:iCs w:val="0"/>
+          <w:color w:val="auto"/>
+          <w:sz w:val="20"/>
+          <w:szCs w:val="20"/>
+        </w:rPr>
+        <w:fldChar w:fldCharType="end"/>
+      </w:r>
+      <w:r>
+        <w:rPr>
+          <w:i w:val="0"/>
+          <w:iCs w:val="0"/>
+          <w:color w:val="auto"/>
+          <w:sz w:val="20"/>
+          <w:szCs w:val="20"/>
+        </w:rPr>
+        <w:t xml:space="preserve"> - Diagrama de Sequência</w:t>
+      </w:r>
+    </w:p>
+    <w:p>
+      <w:pPr>
+        <w:spacing w:after="0" w:line="240" w:lineRule="auto"/>
+        <w:jc w:val="center"/>
+        <w:rPr>
+          <w:rFonts w:cs="Arial"/>
+          <w:sz w:val="20"/>
+          <w:szCs w:val="18"/>
         </w:rPr>
       </w:pPr>
       <w:r>
@@ -6703,6 +8004,16 @@
       <w:r>
         <w:rPr>
           <w:rFonts w:cs="Arial"/>
+          <w:sz w:val="20"/>
+          <w:szCs w:val="20"/>
+        </w:rPr>
+        <w:t xml:space="preserve">Fonte: </w:t>
+      </w:r>
+      <w:r>
+        <w:rPr>
+          <w:rFonts w:cs="Arial"/>
+          <w:sz w:val="20"/>
+          <w:szCs w:val="18"/>
         </w:rPr>
         <w:t xml:space="preserve">Gabrielle </w:t>
       </w:r>
@@ -6710,6 +8021,8 @@
       <w:r>
         <w:rPr>
           <w:rFonts w:cs="Arial"/>
+          <w:sz w:val="20"/>
+          <w:szCs w:val="18"/>
         </w:rPr>
         <w:t>Gabaldi</w:t>
       </w:r>
@@ -6717,34 +8030,25 @@
       <w:r>
         <w:rPr>
           <w:rFonts w:cs="Arial"/>
+          <w:sz w:val="20"/>
+          <w:szCs w:val="18"/>
         </w:rPr>
         <w:t xml:space="preserve"> e Kaique Marcelino</w:t>
       </w:r>
-    </w:p>
-    <w:p>
-      <w:pPr>
-        <w:rPr>
-          <w:lang w:eastAsia="pt-BR"/>
-        </w:rPr>
-      </w:pPr>
-    </w:p>
-    <w:p>
-      <w:pPr>
-        <w:rPr>
-          <w:lang w:eastAsia="pt-BR"/>
-        </w:rPr>
-      </w:pPr>
-    </w:p>
-    <w:p>
-      <w:pPr>
-        <w:rPr>
-          <w:lang w:eastAsia="pt-BR"/>
-        </w:rPr>
-      </w:pPr>
-    </w:p>
-    <w:p>
-      <w:pPr>
+      <w:r>
+        <w:rPr>
+          <w:rFonts w:cs="Arial"/>
+          <w:sz w:val="20"/>
+          <w:szCs w:val="18"/>
+        </w:rPr>
+        <w:t xml:space="preserve"> (2020)</w:t>
+      </w:r>
+    </w:p>
+    <w:p>
+      <w:pPr>
+        <w:spacing w:after="0" w:line="360" w:lineRule="auto"/>
         <w:ind w:firstLine="0"/>
+        <w:jc w:val="both"/>
         <w:rPr>
           <w:lang w:eastAsia="pt-BR"/>
         </w:rPr>
@@ -6767,6 +8071,7 @@
     <w:p>
       <w:pPr>
         <w:spacing w:after="0" w:line="360" w:lineRule="auto"/>
+        <w:jc w:val="both"/>
         <w:rPr>
           <w:lang w:eastAsia="pt-BR"/>
         </w:rPr>
@@ -6821,12 +8126,13 @@
       <w:pPr>
         <w:pStyle w:val="Legenda"/>
         <w:keepNext/>
-        <w:spacing w:after="0"/>
+        <w:spacing w:after="0" w:line="360" w:lineRule="auto"/>
         <w:ind w:firstLine="0"/>
         <w:jc w:val="center"/>
         <w:rPr>
           <w:i w:val="0"/>
           <w:iCs w:val="0"/>
+          <w:color w:val="auto"/>
           <w:sz w:val="20"/>
           <w:szCs w:val="20"/>
         </w:rPr>
@@ -6835,6 +8141,7 @@
         <w:rPr>
           <w:i w:val="0"/>
           <w:iCs w:val="0"/>
+          <w:color w:val="auto"/>
           <w:sz w:val="20"/>
           <w:szCs w:val="20"/>
         </w:rPr>
@@ -6845,6 +8152,7 @@
         <w:rPr>
           <w:i w:val="0"/>
           <w:iCs w:val="0"/>
+          <w:color w:val="auto"/>
           <w:sz w:val="20"/>
           <w:szCs w:val="20"/>
         </w:rPr>
@@ -6854,6 +8162,7 @@
         <w:rPr>
           <w:i w:val="0"/>
           <w:iCs w:val="0"/>
+          <w:color w:val="auto"/>
           <w:sz w:val="20"/>
           <w:szCs w:val="20"/>
         </w:rPr>
@@ -6863,6 +8172,7 @@
         <w:rPr>
           <w:i w:val="0"/>
           <w:iCs w:val="0"/>
+          <w:color w:val="auto"/>
           <w:sz w:val="20"/>
           <w:szCs w:val="20"/>
         </w:rPr>
@@ -6873,15 +8183,17 @@
           <w:i w:val="0"/>
           <w:iCs w:val="0"/>
           <w:noProof/>
+          <w:color w:val="auto"/>
           <w:sz w:val="20"/>
           <w:szCs w:val="20"/>
         </w:rPr>
-        <w:t>1</w:t>
+        <w:t>4</w:t>
       </w:r>
       <w:r>
         <w:rPr>
           <w:i w:val="0"/>
           <w:iCs w:val="0"/>
+          <w:color w:val="auto"/>
           <w:sz w:val="20"/>
           <w:szCs w:val="20"/>
         </w:rPr>
@@ -6891,6 +8203,7 @@
         <w:rPr>
           <w:i w:val="0"/>
           <w:iCs w:val="0"/>
+          <w:color w:val="auto"/>
           <w:sz w:val="20"/>
           <w:szCs w:val="20"/>
         </w:rPr>
@@ -6899,8 +8212,9 @@
     </w:p>
     <w:p>
       <w:pPr>
+        <w:spacing w:after="0" w:line="360" w:lineRule="auto"/>
         <w:ind w:firstLine="0"/>
-        <w:jc w:val="center"/>
+        <w:jc w:val="both"/>
         <w:rPr>
           <w:lang w:eastAsia="pt-BR"/>
         </w:rPr>
@@ -6962,9 +8276,29 @@
     </w:p>
     <w:p>
       <w:pPr>
+        <w:spacing w:after="0" w:line="240" w:lineRule="auto"/>
         <w:ind w:firstLine="0"/>
         <w:jc w:val="center"/>
         <w:rPr>
+          <w:sz w:val="20"/>
+          <w:szCs w:val="18"/>
+          <w:lang w:eastAsia="pt-BR"/>
+        </w:rPr>
+      </w:pPr>
+      <w:r>
+        <w:rPr>
+          <w:sz w:val="20"/>
+          <w:szCs w:val="18"/>
+          <w:lang w:eastAsia="pt-BR"/>
+        </w:rPr>
+        <w:t>Fonte: Paola Regina Garbato (2020)</w:t>
+      </w:r>
+    </w:p>
+    <w:p>
+      <w:pPr>
+        <w:spacing w:after="0" w:line="360" w:lineRule="auto"/>
+        <w:jc w:val="both"/>
+        <w:rPr>
           <w:lang w:eastAsia="pt-BR"/>
         </w:rPr>
       </w:pPr>
@@ -7189,164 +8523,11 @@
     </w:p>
     <w:p>
       <w:pPr>
-        <w:rPr>
-          <w:lang w:eastAsia="pt-BR"/>
-        </w:rPr>
-      </w:pPr>
-    </w:p>
-    <w:p>
-      <w:pPr>
-        <w:rPr>
-          <w:lang w:eastAsia="pt-BR"/>
-        </w:rPr>
-      </w:pPr>
-    </w:p>
-    <w:p>
-      <w:pPr>
-        <w:rPr>
-          <w:lang w:eastAsia="pt-BR"/>
-        </w:rPr>
-      </w:pPr>
-    </w:p>
-    <w:p>
-      <w:pPr>
-        <w:rPr>
-          <w:lang w:eastAsia="pt-BR"/>
-        </w:rPr>
-      </w:pPr>
-    </w:p>
-    <w:p>
-      <w:pPr>
-        <w:rPr>
-          <w:lang w:eastAsia="pt-BR"/>
-        </w:rPr>
-      </w:pPr>
-    </w:p>
-    <w:p>
-      <w:pPr>
-        <w:rPr>
-          <w:lang w:eastAsia="pt-BR"/>
-        </w:rPr>
-      </w:pPr>
-    </w:p>
-    <w:p>
-      <w:pPr>
-        <w:rPr>
-          <w:lang w:eastAsia="pt-BR"/>
-        </w:rPr>
-      </w:pPr>
-    </w:p>
-    <w:p>
-      <w:pPr>
-        <w:rPr>
-          <w:lang w:eastAsia="pt-BR"/>
-        </w:rPr>
-      </w:pPr>
-    </w:p>
-    <w:p>
-      <w:pPr>
-        <w:rPr>
-          <w:lang w:eastAsia="pt-BR"/>
-        </w:rPr>
-      </w:pPr>
-    </w:p>
-    <w:p>
-      <w:pPr>
-        <w:rPr>
-          <w:lang w:eastAsia="pt-BR"/>
-        </w:rPr>
-      </w:pPr>
-    </w:p>
-    <w:p>
-      <w:pPr>
-        <w:rPr>
-          <w:lang w:eastAsia="pt-BR"/>
-        </w:rPr>
-      </w:pPr>
-    </w:p>
-    <w:p>
-      <w:pPr>
-        <w:rPr>
-          <w:lang w:eastAsia="pt-BR"/>
-        </w:rPr>
-      </w:pPr>
-    </w:p>
-    <w:p>
-      <w:pPr>
-        <w:rPr>
-          <w:lang w:eastAsia="pt-BR"/>
-        </w:rPr>
-      </w:pPr>
-    </w:p>
-    <w:p>
-      <w:pPr>
-        <w:rPr>
-          <w:lang w:eastAsia="pt-BR"/>
-        </w:rPr>
-      </w:pPr>
-    </w:p>
-    <w:p>
-      <w:pPr>
-        <w:rPr>
-          <w:lang w:eastAsia="pt-BR"/>
-        </w:rPr>
-      </w:pPr>
-    </w:p>
-    <w:p>
-      <w:pPr>
-        <w:rPr>
-          <w:lang w:eastAsia="pt-BR"/>
-        </w:rPr>
-      </w:pPr>
-    </w:p>
-    <w:p>
-      <w:pPr>
-        <w:rPr>
-          <w:lang w:eastAsia="pt-BR"/>
-        </w:rPr>
-      </w:pPr>
-    </w:p>
-    <w:p>
-      <w:pPr>
-        <w:rPr>
-          <w:lang w:eastAsia="pt-BR"/>
-        </w:rPr>
-      </w:pPr>
-    </w:p>
-    <w:p>
-      <w:pPr>
-        <w:rPr>
-          <w:lang w:eastAsia="pt-BR"/>
-        </w:rPr>
-      </w:pPr>
-    </w:p>
-    <w:p>
-      <w:pPr>
-        <w:rPr>
-          <w:lang w:eastAsia="pt-BR"/>
-        </w:rPr>
-      </w:pPr>
-    </w:p>
-    <w:p>
-      <w:pPr>
-        <w:rPr>
-          <w:lang w:eastAsia="pt-BR"/>
-        </w:rPr>
-      </w:pPr>
-    </w:p>
-    <w:p>
-      <w:pPr>
-        <w:rPr>
-          <w:lang w:eastAsia="pt-BR"/>
-        </w:rPr>
-      </w:pPr>
-    </w:p>
-    <w:p>
-      <w:pPr>
         <w:pStyle w:val="Ttulo1"/>
       </w:pPr>
       <w:bookmarkStart w:id="8" w:name="_Toc42097310"/>
       <w:r>
+        <w:lastRenderedPageBreak/>
         <w:t>BANCO DE DADOS</w:t>
       </w:r>
       <w:bookmarkEnd w:id="8"/>
@@ -7452,7 +8633,6 @@
           <w:rFonts w:cs="Arial"/>
           <w:lang w:eastAsia="pt-BR"/>
         </w:rPr>
-        <w:lastRenderedPageBreak/>
         <w:t xml:space="preserve">Diagrama Entidade Relacionamento, e também na figura 3 - </w:t>
       </w:r>
       <w:r>
@@ -7541,7 +8721,7 @@
           <w:sz w:val="20"/>
           <w:szCs w:val="20"/>
         </w:rPr>
-        <w:t>2</w:t>
+        <w:t>5</w:t>
       </w:r>
       <w:r>
         <w:rPr>
@@ -7729,7 +8909,7 @@
           <w:sz w:val="20"/>
           <w:szCs w:val="20"/>
         </w:rPr>
-        <w:t>3</w:t>
+        <w:t>6</w:t>
       </w:r>
       <w:r>
         <w:rPr>
@@ -7886,7 +9066,7 @@
           <w:sz w:val="20"/>
           <w:szCs w:val="20"/>
         </w:rPr>
-        <w:t>4</w:t>
+        <w:t>7</w:t>
       </w:r>
       <w:r>
         <w:rPr>
@@ -19224,7 +20404,7 @@
           <w:sz w:val="20"/>
           <w:szCs w:val="20"/>
         </w:rPr>
-        <w:t>5</w:t>
+        <w:t>8</w:t>
       </w:r>
       <w:r>
         <w:rPr>
@@ -19812,7 +20992,7 @@
           <w:sz w:val="20"/>
           <w:szCs w:val="20"/>
         </w:rPr>
-        <w:t>6</w:t>
+        <w:t>9</w:t>
       </w:r>
       <w:r>
         <w:rPr>
@@ -20578,7 +21758,7 @@
           <w:sz w:val="20"/>
           <w:szCs w:val="20"/>
         </w:rPr>
-        <w:t>7</w:t>
+        <w:t>10</w:t>
       </w:r>
       <w:r>
         <w:rPr>
@@ -21019,7 +22199,7 @@
           <w:sz w:val="20"/>
           <w:szCs w:val="20"/>
         </w:rPr>
-        <w:t>8</w:t>
+        <w:t>11</w:t>
       </w:r>
       <w:r>
         <w:rPr>
@@ -21306,7 +22486,7 @@
           <w:sz w:val="20"/>
           <w:szCs w:val="20"/>
         </w:rPr>
-        <w:t>9</w:t>
+        <w:t>12</w:t>
       </w:r>
       <w:r>
         <w:rPr>
@@ -21988,7 +23168,7 @@
           <w:sz w:val="20"/>
           <w:szCs w:val="20"/>
         </w:rPr>
-        <w:t>10</w:t>
+        <w:t>13</w:t>
       </w:r>
       <w:r>
         <w:rPr>
@@ -22344,7 +23524,7 @@
           <w:sz w:val="20"/>
           <w:szCs w:val="20"/>
         </w:rPr>
-        <w:t>11</w:t>
+        <w:t>14</w:t>
       </w:r>
       <w:r>
         <w:rPr>
@@ -22590,7 +23770,7 @@
           <w:sz w:val="20"/>
           <w:szCs w:val="20"/>
         </w:rPr>
-        <w:t>12</w:t>
+        <w:t>15</w:t>
       </w:r>
       <w:r>
         <w:rPr>
@@ -23005,7 +24185,7 @@
           <w:sz w:val="20"/>
           <w:szCs w:val="20"/>
         </w:rPr>
-        <w:t>13</w:t>
+        <w:t>16</w:t>
       </w:r>
       <w:r>
         <w:rPr>
@@ -23273,7 +24453,7 @@
           <w:sz w:val="20"/>
           <w:szCs w:val="20"/>
         </w:rPr>
-        <w:t>14</w:t>
+        <w:t>17</w:t>
       </w:r>
       <w:r>
         <w:rPr>
@@ -50225,9 +51405,210 @@
 <file path=word/numbering.xml><?xml version="1.0" encoding="utf-8"?>
 <w:numbering xmlns:wpc="http://schemas.microsoft.com/office/word/2010/wordprocessingCanvas" xmlns:cx="http://schemas.microsoft.com/office/drawing/2014/chartex" xmlns:cx1="http://schemas.microsoft.com/office/drawing/2015/9/8/chartex" xmlns:cx2="http://schemas.microsoft.com/office/drawing/2015/10/21/chartex" xmlns:cx3="http://schemas.microsoft.com/office/drawing/2016/5/9/chartex" xmlns:cx4="http://schemas.microsoft.com/office/drawing/2016/5/10/chartex" xmlns:cx5="http://schemas.microsoft.com/office/drawing/2016/5/11/chartex" xmlns:cx6="http://schemas.microsoft.com/office/drawing/2016/5/12/chartex" xmlns:cx7="http://schemas.microsoft.com/office/drawing/2016/5/13/chartex" xmlns:cx8="http://schemas.microsoft.com/office/drawing/2016/5/14/chartex" xmlns:mc="http://schemas.openxmlformats.org/markup-compatibility/2006" xmlns:aink="http://schemas.microsoft.com/office/drawing/2016/ink" xmlns:am3d="http://schemas.microsoft.com/office/drawing/2017/model3d" xmlns:o="urn:schemas-microsoft-com:office:office" xmlns:r="http://schemas.openxmlformats.org/officeDocument/2006/relationships" xmlns:m="http://schemas.openxmlformats.org/officeDocument/2006/math" xmlns:v="urn:schemas-microsoft-com:vml" xmlns:wp14="http://schemas.microsoft.com/office/word/2010/wordprocessingDrawing" xmlns:wp="http://schemas.openxmlformats.org/drawingml/2006/wordprocessingDrawing" xmlns:w10="urn:schemas-microsoft-com:office:word" xmlns:w="http://schemas.openxmlformats.org/wordprocessingml/2006/main" xmlns:w14="http://schemas.microsoft.com/office/word/2010/wordml" xmlns:w15="http://schemas.microsoft.com/office/word/2012/wordml" xmlns:w16cex="http://schemas.microsoft.com/office/word/2018/wordml/cex" xmlns:w16cid="http://schemas.microsoft.com/office/word/2016/wordml/cid" xmlns:w16="http://schemas.microsoft.com/office/word/2018/wordml" xmlns:w16se="http://schemas.microsoft.com/office/word/2015/wordml/symex" xmlns:wpg="http://schemas.microsoft.com/office/word/2010/wordprocessingGroup" xmlns:wpi="http://schemas.microsoft.com/office/word/2010/wordprocessingInk" xmlns:wne="http://schemas.microsoft.com/office/word/2006/wordml" xmlns:wps="http://schemas.microsoft.com/office/word/2010/wordprocessingShape" mc:Ignorable="w14 w15 w16se w16cid w16 w16cex wp14">
   <w:abstractNum w:abstractNumId="0" w15:restartNumberingAfterBreak="0">
-    <w:nsid w:val="3E44653F"/>
+    <w:nsid w:val="1CE41B06"/>
     <w:multiLevelType w:val="hybridMultilevel"/>
-    <w:tmpl w:val="ECD2CEEA"/>
+    <w:tmpl w:val="BC14DE06"/>
+    <w:lvl w:ilvl="0" w:tplc="147A0738">
+      <w:numFmt w:val="bullet"/>
+      <w:lvlText w:val="•"/>
+      <w:lvlJc w:val="left"/>
+      <w:pPr>
+        <w:ind w:left="1425" w:hanging="705"/>
+      </w:pPr>
+      <w:rPr>
+        <w:rFonts w:ascii="Arial" w:eastAsiaTheme="minorHAnsi" w:hAnsi="Arial" w:cs="Arial" w:hint="default"/>
+      </w:rPr>
+    </w:lvl>
+    <w:lvl w:ilvl="1" w:tplc="04160003" w:tentative="1">
+      <w:start w:val="1"/>
+      <w:numFmt w:val="bullet"/>
+      <w:lvlText w:val="o"/>
+      <w:lvlJc w:val="left"/>
+      <w:pPr>
+        <w:ind w:left="1800" w:hanging="360"/>
+      </w:pPr>
+      <w:rPr>
+        <w:rFonts w:ascii="Courier New" w:hAnsi="Courier New" w:cs="Courier New" w:hint="default"/>
+      </w:rPr>
+    </w:lvl>
+    <w:lvl w:ilvl="2" w:tplc="04160005" w:tentative="1">
+      <w:start w:val="1"/>
+      <w:numFmt w:val="bullet"/>
+      <w:lvlText w:val=""/>
+      <w:lvlJc w:val="left"/>
+      <w:pPr>
+        <w:ind w:left="2520" w:hanging="360"/>
+      </w:pPr>
+      <w:rPr>
+        <w:rFonts w:ascii="Wingdings" w:hAnsi="Wingdings" w:hint="default"/>
+      </w:rPr>
+    </w:lvl>
+    <w:lvl w:ilvl="3" w:tplc="04160001" w:tentative="1">
+      <w:start w:val="1"/>
+      <w:numFmt w:val="bullet"/>
+      <w:lvlText w:val=""/>
+      <w:lvlJc w:val="left"/>
+      <w:pPr>
+        <w:ind w:left="3240" w:hanging="360"/>
+      </w:pPr>
+      <w:rPr>
+        <w:rFonts w:ascii="Symbol" w:hAnsi="Symbol" w:hint="default"/>
+      </w:rPr>
+    </w:lvl>
+    <w:lvl w:ilvl="4" w:tplc="04160003" w:tentative="1">
+      <w:start w:val="1"/>
+      <w:numFmt w:val="bullet"/>
+      <w:lvlText w:val="o"/>
+      <w:lvlJc w:val="left"/>
+      <w:pPr>
+        <w:ind w:left="3960" w:hanging="360"/>
+      </w:pPr>
+      <w:rPr>
+        <w:rFonts w:ascii="Courier New" w:hAnsi="Courier New" w:cs="Courier New" w:hint="default"/>
+      </w:rPr>
+    </w:lvl>
+    <w:lvl w:ilvl="5" w:tplc="04160005" w:tentative="1">
+      <w:start w:val="1"/>
+      <w:numFmt w:val="bullet"/>
+      <w:lvlText w:val=""/>
+      <w:lvlJc w:val="left"/>
+      <w:pPr>
+        <w:ind w:left="4680" w:hanging="360"/>
+      </w:pPr>
+      <w:rPr>
+        <w:rFonts w:ascii="Wingdings" w:hAnsi="Wingdings" w:hint="default"/>
+      </w:rPr>
+    </w:lvl>
+    <w:lvl w:ilvl="6" w:tplc="04160001" w:tentative="1">
+      <w:start w:val="1"/>
+      <w:numFmt w:val="bullet"/>
+      <w:lvlText w:val=""/>
+      <w:lvlJc w:val="left"/>
+      <w:pPr>
+        <w:ind w:left="5400" w:hanging="360"/>
+      </w:pPr>
+      <w:rPr>
+        <w:rFonts w:ascii="Symbol" w:hAnsi="Symbol" w:hint="default"/>
+      </w:rPr>
+    </w:lvl>
+    <w:lvl w:ilvl="7" w:tplc="04160003" w:tentative="1">
+      <w:start w:val="1"/>
+      <w:numFmt w:val="bullet"/>
+      <w:lvlText w:val="o"/>
+      <w:lvlJc w:val="left"/>
+      <w:pPr>
+        <w:ind w:left="6120" w:hanging="360"/>
+      </w:pPr>
+      <w:rPr>
+        <w:rFonts w:ascii="Courier New" w:hAnsi="Courier New" w:cs="Courier New" w:hint="default"/>
+      </w:rPr>
+    </w:lvl>
+    <w:lvl w:ilvl="8" w:tplc="04160005" w:tentative="1">
+      <w:start w:val="1"/>
+      <w:numFmt w:val="bullet"/>
+      <w:lvlText w:val=""/>
+      <w:lvlJc w:val="left"/>
+      <w:pPr>
+        <w:ind w:left="6840" w:hanging="360"/>
+      </w:pPr>
+      <w:rPr>
+        <w:rFonts w:ascii="Wingdings" w:hAnsi="Wingdings" w:hint="default"/>
+      </w:rPr>
+    </w:lvl>
+  </w:abstractNum>
+  <w:abstractNum w:abstractNumId="1" w15:restartNumberingAfterBreak="0">
+    <w:nsid w:val="2A3B62A4"/>
+    <w:multiLevelType w:val="hybridMultilevel"/>
+    <w:tmpl w:val="528E62CC"/>
+    <w:lvl w:ilvl="0" w:tplc="0416000F">
+      <w:start w:val="1"/>
+      <w:numFmt w:val="decimal"/>
+      <w:lvlText w:val="%1."/>
+      <w:lvlJc w:val="left"/>
+      <w:pPr>
+        <w:ind w:left="720" w:hanging="360"/>
+      </w:pPr>
+      <w:rPr>
+        <w:rFonts w:hint="default"/>
+      </w:rPr>
+    </w:lvl>
+    <w:lvl w:ilvl="1" w:tplc="04160019" w:tentative="1">
+      <w:start w:val="1"/>
+      <w:numFmt w:val="lowerLetter"/>
+      <w:lvlText w:val="%2."/>
+      <w:lvlJc w:val="left"/>
+      <w:pPr>
+        <w:ind w:left="1440" w:hanging="360"/>
+      </w:pPr>
+    </w:lvl>
+    <w:lvl w:ilvl="2" w:tplc="0416001B" w:tentative="1">
+      <w:start w:val="1"/>
+      <w:numFmt w:val="lowerRoman"/>
+      <w:lvlText w:val="%3."/>
+      <w:lvlJc w:val="right"/>
+      <w:pPr>
+        <w:ind w:left="2160" w:hanging="180"/>
+      </w:pPr>
+    </w:lvl>
+    <w:lvl w:ilvl="3" w:tplc="0416000F" w:tentative="1">
+      <w:start w:val="1"/>
+      <w:numFmt w:val="decimal"/>
+      <w:lvlText w:val="%4."/>
+      <w:lvlJc w:val="left"/>
+      <w:pPr>
+        <w:ind w:left="2880" w:hanging="360"/>
+      </w:pPr>
+    </w:lvl>
+    <w:lvl w:ilvl="4" w:tplc="04160019" w:tentative="1">
+      <w:start w:val="1"/>
+      <w:numFmt w:val="lowerLetter"/>
+      <w:lvlText w:val="%5."/>
+      <w:lvlJc w:val="left"/>
+      <w:pPr>
+        <w:ind w:left="3600" w:hanging="360"/>
+      </w:pPr>
+    </w:lvl>
+    <w:lvl w:ilvl="5" w:tplc="0416001B" w:tentative="1">
+      <w:start w:val="1"/>
+      <w:numFmt w:val="lowerRoman"/>
+      <w:lvlText w:val="%6."/>
+      <w:lvlJc w:val="right"/>
+      <w:pPr>
+        <w:ind w:left="4320" w:hanging="180"/>
+      </w:pPr>
+    </w:lvl>
+    <w:lvl w:ilvl="6" w:tplc="0416000F" w:tentative="1">
+      <w:start w:val="1"/>
+      <w:numFmt w:val="decimal"/>
+      <w:lvlText w:val="%7."/>
+      <w:lvlJc w:val="left"/>
+      <w:pPr>
+        <w:ind w:left="5040" w:hanging="360"/>
+      </w:pPr>
+    </w:lvl>
+    <w:lvl w:ilvl="7" w:tplc="04160019" w:tentative="1">
+      <w:start w:val="1"/>
+      <w:numFmt w:val="lowerLetter"/>
+      <w:lvlText w:val="%8."/>
+      <w:lvlJc w:val="left"/>
+      <w:pPr>
+        <w:ind w:left="5760" w:hanging="360"/>
+      </w:pPr>
+    </w:lvl>
+    <w:lvl w:ilvl="8" w:tplc="0416001B" w:tentative="1">
+      <w:start w:val="1"/>
+      <w:numFmt w:val="lowerRoman"/>
+      <w:lvlText w:val="%9."/>
+      <w:lvlJc w:val="right"/>
+      <w:pPr>
+        <w:ind w:left="6480" w:hanging="180"/>
+      </w:pPr>
+    </w:lvl>
+  </w:abstractNum>
+  <w:abstractNum w:abstractNumId="2" w15:restartNumberingAfterBreak="0">
+    <w:nsid w:val="35C91D97"/>
+    <w:multiLevelType w:val="hybridMultilevel"/>
+    <w:tmpl w:val="D48CA31E"/>
     <w:lvl w:ilvl="0" w:tplc="04160001">
       <w:start w:val="1"/>
       <w:numFmt w:val="bullet"/>
@@ -50337,17 +51718,17 @@
       </w:rPr>
     </w:lvl>
   </w:abstractNum>
-  <w:abstractNum w:abstractNumId="1" w15:restartNumberingAfterBreak="0">
-    <w:nsid w:val="64932B64"/>
+  <w:abstractNum w:abstractNumId="3" w15:restartNumberingAfterBreak="0">
+    <w:nsid w:val="3B9806D9"/>
     <w:multiLevelType w:val="hybridMultilevel"/>
-    <w:tmpl w:val="C700C5B2"/>
+    <w:tmpl w:val="CB921E68"/>
     <w:lvl w:ilvl="0" w:tplc="04160001">
       <w:start w:val="1"/>
       <w:numFmt w:val="bullet"/>
       <w:lvlText w:val=""/>
       <w:lvlJc w:val="left"/>
       <w:pPr>
-        <w:ind w:left="720" w:hanging="360"/>
+        <w:ind w:left="1425" w:hanging="705"/>
       </w:pPr>
       <w:rPr>
         <w:rFonts w:ascii="Symbol" w:hAnsi="Symbol" w:hint="default"/>
@@ -50359,7 +51740,7 @@
       <w:lvlText w:val="o"/>
       <w:lvlJc w:val="left"/>
       <w:pPr>
-        <w:ind w:left="1440" w:hanging="360"/>
+        <w:ind w:left="1800" w:hanging="360"/>
       </w:pPr>
       <w:rPr>
         <w:rFonts w:ascii="Courier New" w:hAnsi="Courier New" w:cs="Courier New" w:hint="default"/>
@@ -50371,7 +51752,7 @@
       <w:lvlText w:val=""/>
       <w:lvlJc w:val="left"/>
       <w:pPr>
-        <w:ind w:left="2160" w:hanging="360"/>
+        <w:ind w:left="2520" w:hanging="360"/>
       </w:pPr>
       <w:rPr>
         <w:rFonts w:ascii="Wingdings" w:hAnsi="Wingdings" w:hint="default"/>
@@ -50383,7 +51764,7 @@
       <w:lvlText w:val=""/>
       <w:lvlJc w:val="left"/>
       <w:pPr>
-        <w:ind w:left="2880" w:hanging="360"/>
+        <w:ind w:left="3240" w:hanging="360"/>
       </w:pPr>
       <w:rPr>
         <w:rFonts w:ascii="Symbol" w:hAnsi="Symbol" w:hint="default"/>
@@ -50395,7 +51776,7 @@
       <w:lvlText w:val="o"/>
       <w:lvlJc w:val="left"/>
       <w:pPr>
-        <w:ind w:left="3600" w:hanging="360"/>
+        <w:ind w:left="3960" w:hanging="360"/>
       </w:pPr>
       <w:rPr>
         <w:rFonts w:ascii="Courier New" w:hAnsi="Courier New" w:cs="Courier New" w:hint="default"/>
@@ -50407,7 +51788,7 @@
       <w:lvlText w:val=""/>
       <w:lvlJc w:val="left"/>
       <w:pPr>
-        <w:ind w:left="4320" w:hanging="360"/>
+        <w:ind w:left="4680" w:hanging="360"/>
       </w:pPr>
       <w:rPr>
         <w:rFonts w:ascii="Wingdings" w:hAnsi="Wingdings" w:hint="default"/>
@@ -50419,7 +51800,7 @@
       <w:lvlText w:val=""/>
       <w:lvlJc w:val="left"/>
       <w:pPr>
-        <w:ind w:left="5040" w:hanging="360"/>
+        <w:ind w:left="5400" w:hanging="360"/>
       </w:pPr>
       <w:rPr>
         <w:rFonts w:ascii="Symbol" w:hAnsi="Symbol" w:hint="default"/>
@@ -50431,7 +51812,7 @@
       <w:lvlText w:val="o"/>
       <w:lvlJc w:val="left"/>
       <w:pPr>
-        <w:ind w:left="5760" w:hanging="360"/>
+        <w:ind w:left="6120" w:hanging="360"/>
       </w:pPr>
       <w:rPr>
         <w:rFonts w:ascii="Courier New" w:hAnsi="Courier New" w:cs="Courier New" w:hint="default"/>
@@ -50443,17 +51824,17 @@
       <w:lvlText w:val=""/>
       <w:lvlJc w:val="left"/>
       <w:pPr>
-        <w:ind w:left="6480" w:hanging="360"/>
+        <w:ind w:left="6840" w:hanging="360"/>
       </w:pPr>
       <w:rPr>
         <w:rFonts w:ascii="Wingdings" w:hAnsi="Wingdings" w:hint="default"/>
       </w:rPr>
     </w:lvl>
   </w:abstractNum>
-  <w:abstractNum w:abstractNumId="2" w15:restartNumberingAfterBreak="0">
-    <w:nsid w:val="68096331"/>
+  <w:abstractNum w:abstractNumId="4" w15:restartNumberingAfterBreak="0">
+    <w:nsid w:val="3E44653F"/>
     <w:multiLevelType w:val="hybridMultilevel"/>
-    <w:tmpl w:val="1EC491EC"/>
+    <w:tmpl w:val="ECD2CEEA"/>
     <w:lvl w:ilvl="0" w:tplc="04160001">
       <w:start w:val="1"/>
       <w:numFmt w:val="bullet"/>
@@ -50563,7 +51944,940 @@
       </w:rPr>
     </w:lvl>
   </w:abstractNum>
-  <w:abstractNum w:abstractNumId="3" w15:restartNumberingAfterBreak="0">
+  <w:abstractNum w:abstractNumId="5" w15:restartNumberingAfterBreak="0">
+    <w:nsid w:val="52386B29"/>
+    <w:multiLevelType w:val="hybridMultilevel"/>
+    <w:tmpl w:val="BD8E859E"/>
+    <w:lvl w:ilvl="0" w:tplc="0416000F">
+      <w:start w:val="1"/>
+      <w:numFmt w:val="decimal"/>
+      <w:lvlText w:val="%1."/>
+      <w:lvlJc w:val="left"/>
+      <w:pPr>
+        <w:ind w:left="720" w:hanging="360"/>
+      </w:pPr>
+    </w:lvl>
+    <w:lvl w:ilvl="1" w:tplc="04160019">
+      <w:start w:val="1"/>
+      <w:numFmt w:val="lowerLetter"/>
+      <w:lvlText w:val="%2."/>
+      <w:lvlJc w:val="left"/>
+      <w:pPr>
+        <w:ind w:left="1440" w:hanging="360"/>
+      </w:pPr>
+    </w:lvl>
+    <w:lvl w:ilvl="2" w:tplc="0416001B" w:tentative="1">
+      <w:start w:val="1"/>
+      <w:numFmt w:val="lowerRoman"/>
+      <w:lvlText w:val="%3."/>
+      <w:lvlJc w:val="right"/>
+      <w:pPr>
+        <w:ind w:left="2160" w:hanging="180"/>
+      </w:pPr>
+    </w:lvl>
+    <w:lvl w:ilvl="3" w:tplc="0416000F" w:tentative="1">
+      <w:start w:val="1"/>
+      <w:numFmt w:val="decimal"/>
+      <w:lvlText w:val="%4."/>
+      <w:lvlJc w:val="left"/>
+      <w:pPr>
+        <w:ind w:left="2880" w:hanging="360"/>
+      </w:pPr>
+    </w:lvl>
+    <w:lvl w:ilvl="4" w:tplc="04160019" w:tentative="1">
+      <w:start w:val="1"/>
+      <w:numFmt w:val="lowerLetter"/>
+      <w:lvlText w:val="%5."/>
+      <w:lvlJc w:val="left"/>
+      <w:pPr>
+        <w:ind w:left="3600" w:hanging="360"/>
+      </w:pPr>
+    </w:lvl>
+    <w:lvl w:ilvl="5" w:tplc="0416001B" w:tentative="1">
+      <w:start w:val="1"/>
+      <w:numFmt w:val="lowerRoman"/>
+      <w:lvlText w:val="%6."/>
+      <w:lvlJc w:val="right"/>
+      <w:pPr>
+        <w:ind w:left="4320" w:hanging="180"/>
+      </w:pPr>
+    </w:lvl>
+    <w:lvl w:ilvl="6" w:tplc="0416000F" w:tentative="1">
+      <w:start w:val="1"/>
+      <w:numFmt w:val="decimal"/>
+      <w:lvlText w:val="%7."/>
+      <w:lvlJc w:val="left"/>
+      <w:pPr>
+        <w:ind w:left="5040" w:hanging="360"/>
+      </w:pPr>
+    </w:lvl>
+    <w:lvl w:ilvl="7" w:tplc="04160019" w:tentative="1">
+      <w:start w:val="1"/>
+      <w:numFmt w:val="lowerLetter"/>
+      <w:lvlText w:val="%8."/>
+      <w:lvlJc w:val="left"/>
+      <w:pPr>
+        <w:ind w:left="5760" w:hanging="360"/>
+      </w:pPr>
+    </w:lvl>
+    <w:lvl w:ilvl="8" w:tplc="0416001B" w:tentative="1">
+      <w:start w:val="1"/>
+      <w:numFmt w:val="lowerRoman"/>
+      <w:lvlText w:val="%9."/>
+      <w:lvlJc w:val="right"/>
+      <w:pPr>
+        <w:ind w:left="6480" w:hanging="180"/>
+      </w:pPr>
+    </w:lvl>
+  </w:abstractNum>
+  <w:abstractNum w:abstractNumId="6" w15:restartNumberingAfterBreak="0">
+    <w:nsid w:val="535F2610"/>
+    <w:multiLevelType w:val="hybridMultilevel"/>
+    <w:tmpl w:val="D4A08008"/>
+    <w:lvl w:ilvl="0" w:tplc="0416000F">
+      <w:start w:val="1"/>
+      <w:numFmt w:val="decimal"/>
+      <w:lvlText w:val="%1."/>
+      <w:lvlJc w:val="left"/>
+      <w:pPr>
+        <w:ind w:left="720" w:hanging="360"/>
+      </w:pPr>
+    </w:lvl>
+    <w:lvl w:ilvl="1" w:tplc="04160019">
+      <w:start w:val="1"/>
+      <w:numFmt w:val="lowerLetter"/>
+      <w:lvlText w:val="%2."/>
+      <w:lvlJc w:val="left"/>
+      <w:pPr>
+        <w:ind w:left="1440" w:hanging="360"/>
+      </w:pPr>
+    </w:lvl>
+    <w:lvl w:ilvl="2" w:tplc="0416001B" w:tentative="1">
+      <w:start w:val="1"/>
+      <w:numFmt w:val="lowerRoman"/>
+      <w:lvlText w:val="%3."/>
+      <w:lvlJc w:val="right"/>
+      <w:pPr>
+        <w:ind w:left="2160" w:hanging="180"/>
+      </w:pPr>
+    </w:lvl>
+    <w:lvl w:ilvl="3" w:tplc="0416000F" w:tentative="1">
+      <w:start w:val="1"/>
+      <w:numFmt w:val="decimal"/>
+      <w:lvlText w:val="%4."/>
+      <w:lvlJc w:val="left"/>
+      <w:pPr>
+        <w:ind w:left="2880" w:hanging="360"/>
+      </w:pPr>
+    </w:lvl>
+    <w:lvl w:ilvl="4" w:tplc="04160019" w:tentative="1">
+      <w:start w:val="1"/>
+      <w:numFmt w:val="lowerLetter"/>
+      <w:lvlText w:val="%5."/>
+      <w:lvlJc w:val="left"/>
+      <w:pPr>
+        <w:ind w:left="3600" w:hanging="360"/>
+      </w:pPr>
+    </w:lvl>
+    <w:lvl w:ilvl="5" w:tplc="0416001B" w:tentative="1">
+      <w:start w:val="1"/>
+      <w:numFmt w:val="lowerRoman"/>
+      <w:lvlText w:val="%6."/>
+      <w:lvlJc w:val="right"/>
+      <w:pPr>
+        <w:ind w:left="4320" w:hanging="180"/>
+      </w:pPr>
+    </w:lvl>
+    <w:lvl w:ilvl="6" w:tplc="0416000F" w:tentative="1">
+      <w:start w:val="1"/>
+      <w:numFmt w:val="decimal"/>
+      <w:lvlText w:val="%7."/>
+      <w:lvlJc w:val="left"/>
+      <w:pPr>
+        <w:ind w:left="5040" w:hanging="360"/>
+      </w:pPr>
+    </w:lvl>
+    <w:lvl w:ilvl="7" w:tplc="04160019" w:tentative="1">
+      <w:start w:val="1"/>
+      <w:numFmt w:val="lowerLetter"/>
+      <w:lvlText w:val="%8."/>
+      <w:lvlJc w:val="left"/>
+      <w:pPr>
+        <w:ind w:left="5760" w:hanging="360"/>
+      </w:pPr>
+    </w:lvl>
+    <w:lvl w:ilvl="8" w:tplc="0416001B" w:tentative="1">
+      <w:start w:val="1"/>
+      <w:numFmt w:val="lowerRoman"/>
+      <w:lvlText w:val="%9."/>
+      <w:lvlJc w:val="right"/>
+      <w:pPr>
+        <w:ind w:left="6480" w:hanging="180"/>
+      </w:pPr>
+    </w:lvl>
+  </w:abstractNum>
+  <w:abstractNum w:abstractNumId="7" w15:restartNumberingAfterBreak="0">
+    <w:nsid w:val="579B2BFF"/>
+    <w:multiLevelType w:val="hybridMultilevel"/>
+    <w:tmpl w:val="51E88D94"/>
+    <w:lvl w:ilvl="0" w:tplc="147A0738">
+      <w:numFmt w:val="bullet"/>
+      <w:lvlText w:val="•"/>
+      <w:lvlJc w:val="left"/>
+      <w:pPr>
+        <w:ind w:left="1065" w:hanging="705"/>
+      </w:pPr>
+      <w:rPr>
+        <w:rFonts w:ascii="Arial" w:eastAsiaTheme="minorHAnsi" w:hAnsi="Arial" w:cs="Arial" w:hint="default"/>
+      </w:rPr>
+    </w:lvl>
+    <w:lvl w:ilvl="1" w:tplc="04160003" w:tentative="1">
+      <w:start w:val="1"/>
+      <w:numFmt w:val="bullet"/>
+      <w:lvlText w:val="o"/>
+      <w:lvlJc w:val="left"/>
+      <w:pPr>
+        <w:ind w:left="1440" w:hanging="360"/>
+      </w:pPr>
+      <w:rPr>
+        <w:rFonts w:ascii="Courier New" w:hAnsi="Courier New" w:cs="Courier New" w:hint="default"/>
+      </w:rPr>
+    </w:lvl>
+    <w:lvl w:ilvl="2" w:tplc="04160005" w:tentative="1">
+      <w:start w:val="1"/>
+      <w:numFmt w:val="bullet"/>
+      <w:lvlText w:val=""/>
+      <w:lvlJc w:val="left"/>
+      <w:pPr>
+        <w:ind w:left="2160" w:hanging="360"/>
+      </w:pPr>
+      <w:rPr>
+        <w:rFonts w:ascii="Wingdings" w:hAnsi="Wingdings" w:hint="default"/>
+      </w:rPr>
+    </w:lvl>
+    <w:lvl w:ilvl="3" w:tplc="04160001" w:tentative="1">
+      <w:start w:val="1"/>
+      <w:numFmt w:val="bullet"/>
+      <w:lvlText w:val=""/>
+      <w:lvlJc w:val="left"/>
+      <w:pPr>
+        <w:ind w:left="2880" w:hanging="360"/>
+      </w:pPr>
+      <w:rPr>
+        <w:rFonts w:ascii="Symbol" w:hAnsi="Symbol" w:hint="default"/>
+      </w:rPr>
+    </w:lvl>
+    <w:lvl w:ilvl="4" w:tplc="04160003" w:tentative="1">
+      <w:start w:val="1"/>
+      <w:numFmt w:val="bullet"/>
+      <w:lvlText w:val="o"/>
+      <w:lvlJc w:val="left"/>
+      <w:pPr>
+        <w:ind w:left="3600" w:hanging="360"/>
+      </w:pPr>
+      <w:rPr>
+        <w:rFonts w:ascii="Courier New" w:hAnsi="Courier New" w:cs="Courier New" w:hint="default"/>
+      </w:rPr>
+    </w:lvl>
+    <w:lvl w:ilvl="5" w:tplc="04160005" w:tentative="1">
+      <w:start w:val="1"/>
+      <w:numFmt w:val="bullet"/>
+      <w:lvlText w:val=""/>
+      <w:lvlJc w:val="left"/>
+      <w:pPr>
+        <w:ind w:left="4320" w:hanging="360"/>
+      </w:pPr>
+      <w:rPr>
+        <w:rFonts w:ascii="Wingdings" w:hAnsi="Wingdings" w:hint="default"/>
+      </w:rPr>
+    </w:lvl>
+    <w:lvl w:ilvl="6" w:tplc="04160001" w:tentative="1">
+      <w:start w:val="1"/>
+      <w:numFmt w:val="bullet"/>
+      <w:lvlText w:val=""/>
+      <w:lvlJc w:val="left"/>
+      <w:pPr>
+        <w:ind w:left="5040" w:hanging="360"/>
+      </w:pPr>
+      <w:rPr>
+        <w:rFonts w:ascii="Symbol" w:hAnsi="Symbol" w:hint="default"/>
+      </w:rPr>
+    </w:lvl>
+    <w:lvl w:ilvl="7" w:tplc="04160003" w:tentative="1">
+      <w:start w:val="1"/>
+      <w:numFmt w:val="bullet"/>
+      <w:lvlText w:val="o"/>
+      <w:lvlJc w:val="left"/>
+      <w:pPr>
+        <w:ind w:left="5760" w:hanging="360"/>
+      </w:pPr>
+      <w:rPr>
+        <w:rFonts w:ascii="Courier New" w:hAnsi="Courier New" w:cs="Courier New" w:hint="default"/>
+      </w:rPr>
+    </w:lvl>
+    <w:lvl w:ilvl="8" w:tplc="04160005" w:tentative="1">
+      <w:start w:val="1"/>
+      <w:numFmt w:val="bullet"/>
+      <w:lvlText w:val=""/>
+      <w:lvlJc w:val="left"/>
+      <w:pPr>
+        <w:ind w:left="6480" w:hanging="360"/>
+      </w:pPr>
+      <w:rPr>
+        <w:rFonts w:ascii="Wingdings" w:hAnsi="Wingdings" w:hint="default"/>
+      </w:rPr>
+    </w:lvl>
+  </w:abstractNum>
+  <w:abstractNum w:abstractNumId="8" w15:restartNumberingAfterBreak="0">
+    <w:nsid w:val="63805FF3"/>
+    <w:multiLevelType w:val="hybridMultilevel"/>
+    <w:tmpl w:val="8368A48E"/>
+    <w:lvl w:ilvl="0" w:tplc="0416000F">
+      <w:start w:val="1"/>
+      <w:numFmt w:val="decimal"/>
+      <w:lvlText w:val="%1."/>
+      <w:lvlJc w:val="left"/>
+      <w:pPr>
+        <w:ind w:left="720" w:hanging="360"/>
+      </w:pPr>
+    </w:lvl>
+    <w:lvl w:ilvl="1" w:tplc="04160019">
+      <w:start w:val="1"/>
+      <w:numFmt w:val="lowerLetter"/>
+      <w:lvlText w:val="%2."/>
+      <w:lvlJc w:val="left"/>
+      <w:pPr>
+        <w:ind w:left="1440" w:hanging="360"/>
+      </w:pPr>
+    </w:lvl>
+    <w:lvl w:ilvl="2" w:tplc="0416001B" w:tentative="1">
+      <w:start w:val="1"/>
+      <w:numFmt w:val="lowerRoman"/>
+      <w:lvlText w:val="%3."/>
+      <w:lvlJc w:val="right"/>
+      <w:pPr>
+        <w:ind w:left="2160" w:hanging="180"/>
+      </w:pPr>
+    </w:lvl>
+    <w:lvl w:ilvl="3" w:tplc="0416000F" w:tentative="1">
+      <w:start w:val="1"/>
+      <w:numFmt w:val="decimal"/>
+      <w:lvlText w:val="%4."/>
+      <w:lvlJc w:val="left"/>
+      <w:pPr>
+        <w:ind w:left="2880" w:hanging="360"/>
+      </w:pPr>
+    </w:lvl>
+    <w:lvl w:ilvl="4" w:tplc="04160019" w:tentative="1">
+      <w:start w:val="1"/>
+      <w:numFmt w:val="lowerLetter"/>
+      <w:lvlText w:val="%5."/>
+      <w:lvlJc w:val="left"/>
+      <w:pPr>
+        <w:ind w:left="3600" w:hanging="360"/>
+      </w:pPr>
+    </w:lvl>
+    <w:lvl w:ilvl="5" w:tplc="0416001B" w:tentative="1">
+      <w:start w:val="1"/>
+      <w:numFmt w:val="lowerRoman"/>
+      <w:lvlText w:val="%6."/>
+      <w:lvlJc w:val="right"/>
+      <w:pPr>
+        <w:ind w:left="4320" w:hanging="180"/>
+      </w:pPr>
+    </w:lvl>
+    <w:lvl w:ilvl="6" w:tplc="0416000F" w:tentative="1">
+      <w:start w:val="1"/>
+      <w:numFmt w:val="decimal"/>
+      <w:lvlText w:val="%7."/>
+      <w:lvlJc w:val="left"/>
+      <w:pPr>
+        <w:ind w:left="5040" w:hanging="360"/>
+      </w:pPr>
+    </w:lvl>
+    <w:lvl w:ilvl="7" w:tplc="04160019" w:tentative="1">
+      <w:start w:val="1"/>
+      <w:numFmt w:val="lowerLetter"/>
+      <w:lvlText w:val="%8."/>
+      <w:lvlJc w:val="left"/>
+      <w:pPr>
+        <w:ind w:left="5760" w:hanging="360"/>
+      </w:pPr>
+    </w:lvl>
+    <w:lvl w:ilvl="8" w:tplc="0416001B" w:tentative="1">
+      <w:start w:val="1"/>
+      <w:numFmt w:val="lowerRoman"/>
+      <w:lvlText w:val="%9."/>
+      <w:lvlJc w:val="right"/>
+      <w:pPr>
+        <w:ind w:left="6480" w:hanging="180"/>
+      </w:pPr>
+    </w:lvl>
+  </w:abstractNum>
+  <w:abstractNum w:abstractNumId="9" w15:restartNumberingAfterBreak="0">
+    <w:nsid w:val="64932B64"/>
+    <w:multiLevelType w:val="hybridMultilevel"/>
+    <w:tmpl w:val="C700C5B2"/>
+    <w:lvl w:ilvl="0" w:tplc="04160001">
+      <w:start w:val="1"/>
+      <w:numFmt w:val="bullet"/>
+      <w:lvlText w:val=""/>
+      <w:lvlJc w:val="left"/>
+      <w:pPr>
+        <w:ind w:left="720" w:hanging="360"/>
+      </w:pPr>
+      <w:rPr>
+        <w:rFonts w:ascii="Symbol" w:hAnsi="Symbol" w:hint="default"/>
+      </w:rPr>
+    </w:lvl>
+    <w:lvl w:ilvl="1" w:tplc="04160003" w:tentative="1">
+      <w:start w:val="1"/>
+      <w:numFmt w:val="bullet"/>
+      <w:lvlText w:val="o"/>
+      <w:lvlJc w:val="left"/>
+      <w:pPr>
+        <w:ind w:left="1440" w:hanging="360"/>
+      </w:pPr>
+      <w:rPr>
+        <w:rFonts w:ascii="Courier New" w:hAnsi="Courier New" w:cs="Courier New" w:hint="default"/>
+      </w:rPr>
+    </w:lvl>
+    <w:lvl w:ilvl="2" w:tplc="04160005" w:tentative="1">
+      <w:start w:val="1"/>
+      <w:numFmt w:val="bullet"/>
+      <w:lvlText w:val=""/>
+      <w:lvlJc w:val="left"/>
+      <w:pPr>
+        <w:ind w:left="2160" w:hanging="360"/>
+      </w:pPr>
+      <w:rPr>
+        <w:rFonts w:ascii="Wingdings" w:hAnsi="Wingdings" w:hint="default"/>
+      </w:rPr>
+    </w:lvl>
+    <w:lvl w:ilvl="3" w:tplc="04160001" w:tentative="1">
+      <w:start w:val="1"/>
+      <w:numFmt w:val="bullet"/>
+      <w:lvlText w:val=""/>
+      <w:lvlJc w:val="left"/>
+      <w:pPr>
+        <w:ind w:left="2880" w:hanging="360"/>
+      </w:pPr>
+      <w:rPr>
+        <w:rFonts w:ascii="Symbol" w:hAnsi="Symbol" w:hint="default"/>
+      </w:rPr>
+    </w:lvl>
+    <w:lvl w:ilvl="4" w:tplc="04160003" w:tentative="1">
+      <w:start w:val="1"/>
+      <w:numFmt w:val="bullet"/>
+      <w:lvlText w:val="o"/>
+      <w:lvlJc w:val="left"/>
+      <w:pPr>
+        <w:ind w:left="3600" w:hanging="360"/>
+      </w:pPr>
+      <w:rPr>
+        <w:rFonts w:ascii="Courier New" w:hAnsi="Courier New" w:cs="Courier New" w:hint="default"/>
+      </w:rPr>
+    </w:lvl>
+    <w:lvl w:ilvl="5" w:tplc="04160005" w:tentative="1">
+      <w:start w:val="1"/>
+      <w:numFmt w:val="bullet"/>
+      <w:lvlText w:val=""/>
+      <w:lvlJc w:val="left"/>
+      <w:pPr>
+        <w:ind w:left="4320" w:hanging="360"/>
+      </w:pPr>
+      <w:rPr>
+        <w:rFonts w:ascii="Wingdings" w:hAnsi="Wingdings" w:hint="default"/>
+      </w:rPr>
+    </w:lvl>
+    <w:lvl w:ilvl="6" w:tplc="04160001" w:tentative="1">
+      <w:start w:val="1"/>
+      <w:numFmt w:val="bullet"/>
+      <w:lvlText w:val=""/>
+      <w:lvlJc w:val="left"/>
+      <w:pPr>
+        <w:ind w:left="5040" w:hanging="360"/>
+      </w:pPr>
+      <w:rPr>
+        <w:rFonts w:ascii="Symbol" w:hAnsi="Symbol" w:hint="default"/>
+      </w:rPr>
+    </w:lvl>
+    <w:lvl w:ilvl="7" w:tplc="04160003" w:tentative="1">
+      <w:start w:val="1"/>
+      <w:numFmt w:val="bullet"/>
+      <w:lvlText w:val="o"/>
+      <w:lvlJc w:val="left"/>
+      <w:pPr>
+        <w:ind w:left="5760" w:hanging="360"/>
+      </w:pPr>
+      <w:rPr>
+        <w:rFonts w:ascii="Courier New" w:hAnsi="Courier New" w:cs="Courier New" w:hint="default"/>
+      </w:rPr>
+    </w:lvl>
+    <w:lvl w:ilvl="8" w:tplc="04160005" w:tentative="1">
+      <w:start w:val="1"/>
+      <w:numFmt w:val="bullet"/>
+      <w:lvlText w:val=""/>
+      <w:lvlJc w:val="left"/>
+      <w:pPr>
+        <w:ind w:left="6480" w:hanging="360"/>
+      </w:pPr>
+      <w:rPr>
+        <w:rFonts w:ascii="Wingdings" w:hAnsi="Wingdings" w:hint="default"/>
+      </w:rPr>
+    </w:lvl>
+  </w:abstractNum>
+  <w:abstractNum w:abstractNumId="10" w15:restartNumberingAfterBreak="0">
+    <w:nsid w:val="65175CC0"/>
+    <w:multiLevelType w:val="hybridMultilevel"/>
+    <w:tmpl w:val="53FAFD9E"/>
+    <w:lvl w:ilvl="0" w:tplc="04160001">
+      <w:start w:val="1"/>
+      <w:numFmt w:val="bullet"/>
+      <w:lvlText w:val=""/>
+      <w:lvlJc w:val="left"/>
+      <w:pPr>
+        <w:ind w:left="720" w:hanging="360"/>
+      </w:pPr>
+      <w:rPr>
+        <w:rFonts w:ascii="Symbol" w:hAnsi="Symbol" w:hint="default"/>
+      </w:rPr>
+    </w:lvl>
+    <w:lvl w:ilvl="1" w:tplc="3FC25C24">
+      <w:numFmt w:val="bullet"/>
+      <w:lvlText w:val="•"/>
+      <w:lvlJc w:val="left"/>
+      <w:pPr>
+        <w:ind w:left="1785" w:hanging="705"/>
+      </w:pPr>
+      <w:rPr>
+        <w:rFonts w:ascii="Arial" w:eastAsiaTheme="minorHAnsi" w:hAnsi="Arial" w:cs="Arial" w:hint="default"/>
+      </w:rPr>
+    </w:lvl>
+    <w:lvl w:ilvl="2" w:tplc="04160005" w:tentative="1">
+      <w:start w:val="1"/>
+      <w:numFmt w:val="bullet"/>
+      <w:lvlText w:val=""/>
+      <w:lvlJc w:val="left"/>
+      <w:pPr>
+        <w:ind w:left="2160" w:hanging="360"/>
+      </w:pPr>
+      <w:rPr>
+        <w:rFonts w:ascii="Wingdings" w:hAnsi="Wingdings" w:hint="default"/>
+      </w:rPr>
+    </w:lvl>
+    <w:lvl w:ilvl="3" w:tplc="04160001" w:tentative="1">
+      <w:start w:val="1"/>
+      <w:numFmt w:val="bullet"/>
+      <w:lvlText w:val=""/>
+      <w:lvlJc w:val="left"/>
+      <w:pPr>
+        <w:ind w:left="2880" w:hanging="360"/>
+      </w:pPr>
+      <w:rPr>
+        <w:rFonts w:ascii="Symbol" w:hAnsi="Symbol" w:hint="default"/>
+      </w:rPr>
+    </w:lvl>
+    <w:lvl w:ilvl="4" w:tplc="04160003" w:tentative="1">
+      <w:start w:val="1"/>
+      <w:numFmt w:val="bullet"/>
+      <w:lvlText w:val="o"/>
+      <w:lvlJc w:val="left"/>
+      <w:pPr>
+        <w:ind w:left="3600" w:hanging="360"/>
+      </w:pPr>
+      <w:rPr>
+        <w:rFonts w:ascii="Courier New" w:hAnsi="Courier New" w:cs="Courier New" w:hint="default"/>
+      </w:rPr>
+    </w:lvl>
+    <w:lvl w:ilvl="5" w:tplc="04160005" w:tentative="1">
+      <w:start w:val="1"/>
+      <w:numFmt w:val="bullet"/>
+      <w:lvlText w:val=""/>
+      <w:lvlJc w:val="left"/>
+      <w:pPr>
+        <w:ind w:left="4320" w:hanging="360"/>
+      </w:pPr>
+      <w:rPr>
+        <w:rFonts w:ascii="Wingdings" w:hAnsi="Wingdings" w:hint="default"/>
+      </w:rPr>
+    </w:lvl>
+    <w:lvl w:ilvl="6" w:tplc="04160001" w:tentative="1">
+      <w:start w:val="1"/>
+      <w:numFmt w:val="bullet"/>
+      <w:lvlText w:val=""/>
+      <w:lvlJc w:val="left"/>
+      <w:pPr>
+        <w:ind w:left="5040" w:hanging="360"/>
+      </w:pPr>
+      <w:rPr>
+        <w:rFonts w:ascii="Symbol" w:hAnsi="Symbol" w:hint="default"/>
+      </w:rPr>
+    </w:lvl>
+    <w:lvl w:ilvl="7" w:tplc="04160003" w:tentative="1">
+      <w:start w:val="1"/>
+      <w:numFmt w:val="bullet"/>
+      <w:lvlText w:val="o"/>
+      <w:lvlJc w:val="left"/>
+      <w:pPr>
+        <w:ind w:left="5760" w:hanging="360"/>
+      </w:pPr>
+      <w:rPr>
+        <w:rFonts w:ascii="Courier New" w:hAnsi="Courier New" w:cs="Courier New" w:hint="default"/>
+      </w:rPr>
+    </w:lvl>
+    <w:lvl w:ilvl="8" w:tplc="04160005" w:tentative="1">
+      <w:start w:val="1"/>
+      <w:numFmt w:val="bullet"/>
+      <w:lvlText w:val=""/>
+      <w:lvlJc w:val="left"/>
+      <w:pPr>
+        <w:ind w:left="6480" w:hanging="360"/>
+      </w:pPr>
+      <w:rPr>
+        <w:rFonts w:ascii="Wingdings" w:hAnsi="Wingdings" w:hint="default"/>
+      </w:rPr>
+    </w:lvl>
+  </w:abstractNum>
+  <w:abstractNum w:abstractNumId="11" w15:restartNumberingAfterBreak="0">
+    <w:nsid w:val="66470159"/>
+    <w:multiLevelType w:val="hybridMultilevel"/>
+    <w:tmpl w:val="B45E0E86"/>
+    <w:lvl w:ilvl="0" w:tplc="04160001">
+      <w:start w:val="1"/>
+      <w:numFmt w:val="bullet"/>
+      <w:lvlText w:val=""/>
+      <w:lvlJc w:val="left"/>
+      <w:pPr>
+        <w:ind w:left="1429" w:hanging="360"/>
+      </w:pPr>
+      <w:rPr>
+        <w:rFonts w:ascii="Symbol" w:hAnsi="Symbol" w:hint="default"/>
+      </w:rPr>
+    </w:lvl>
+    <w:lvl w:ilvl="1" w:tplc="04160003" w:tentative="1">
+      <w:start w:val="1"/>
+      <w:numFmt w:val="bullet"/>
+      <w:lvlText w:val="o"/>
+      <w:lvlJc w:val="left"/>
+      <w:pPr>
+        <w:ind w:left="2149" w:hanging="360"/>
+      </w:pPr>
+      <w:rPr>
+        <w:rFonts w:ascii="Courier New" w:hAnsi="Courier New" w:cs="Courier New" w:hint="default"/>
+      </w:rPr>
+    </w:lvl>
+    <w:lvl w:ilvl="2" w:tplc="04160005" w:tentative="1">
+      <w:start w:val="1"/>
+      <w:numFmt w:val="bullet"/>
+      <w:lvlText w:val=""/>
+      <w:lvlJc w:val="left"/>
+      <w:pPr>
+        <w:ind w:left="2869" w:hanging="360"/>
+      </w:pPr>
+      <w:rPr>
+        <w:rFonts w:ascii="Wingdings" w:hAnsi="Wingdings" w:hint="default"/>
+      </w:rPr>
+    </w:lvl>
+    <w:lvl w:ilvl="3" w:tplc="04160001" w:tentative="1">
+      <w:start w:val="1"/>
+      <w:numFmt w:val="bullet"/>
+      <w:lvlText w:val=""/>
+      <w:lvlJc w:val="left"/>
+      <w:pPr>
+        <w:ind w:left="3589" w:hanging="360"/>
+      </w:pPr>
+      <w:rPr>
+        <w:rFonts w:ascii="Symbol" w:hAnsi="Symbol" w:hint="default"/>
+      </w:rPr>
+    </w:lvl>
+    <w:lvl w:ilvl="4" w:tplc="04160003" w:tentative="1">
+      <w:start w:val="1"/>
+      <w:numFmt w:val="bullet"/>
+      <w:lvlText w:val="o"/>
+      <w:lvlJc w:val="left"/>
+      <w:pPr>
+        <w:ind w:left="4309" w:hanging="360"/>
+      </w:pPr>
+      <w:rPr>
+        <w:rFonts w:ascii="Courier New" w:hAnsi="Courier New" w:cs="Courier New" w:hint="default"/>
+      </w:rPr>
+    </w:lvl>
+    <w:lvl w:ilvl="5" w:tplc="04160005" w:tentative="1">
+      <w:start w:val="1"/>
+      <w:numFmt w:val="bullet"/>
+      <w:lvlText w:val=""/>
+      <w:lvlJc w:val="left"/>
+      <w:pPr>
+        <w:ind w:left="5029" w:hanging="360"/>
+      </w:pPr>
+      <w:rPr>
+        <w:rFonts w:ascii="Wingdings" w:hAnsi="Wingdings" w:hint="default"/>
+      </w:rPr>
+    </w:lvl>
+    <w:lvl w:ilvl="6" w:tplc="04160001" w:tentative="1">
+      <w:start w:val="1"/>
+      <w:numFmt w:val="bullet"/>
+      <w:lvlText w:val=""/>
+      <w:lvlJc w:val="left"/>
+      <w:pPr>
+        <w:ind w:left="5749" w:hanging="360"/>
+      </w:pPr>
+      <w:rPr>
+        <w:rFonts w:ascii="Symbol" w:hAnsi="Symbol" w:hint="default"/>
+      </w:rPr>
+    </w:lvl>
+    <w:lvl w:ilvl="7" w:tplc="04160003" w:tentative="1">
+      <w:start w:val="1"/>
+      <w:numFmt w:val="bullet"/>
+      <w:lvlText w:val="o"/>
+      <w:lvlJc w:val="left"/>
+      <w:pPr>
+        <w:ind w:left="6469" w:hanging="360"/>
+      </w:pPr>
+      <w:rPr>
+        <w:rFonts w:ascii="Courier New" w:hAnsi="Courier New" w:cs="Courier New" w:hint="default"/>
+      </w:rPr>
+    </w:lvl>
+    <w:lvl w:ilvl="8" w:tplc="04160005" w:tentative="1">
+      <w:start w:val="1"/>
+      <w:numFmt w:val="bullet"/>
+      <w:lvlText w:val=""/>
+      <w:lvlJc w:val="left"/>
+      <w:pPr>
+        <w:ind w:left="7189" w:hanging="360"/>
+      </w:pPr>
+      <w:rPr>
+        <w:rFonts w:ascii="Wingdings" w:hAnsi="Wingdings" w:hint="default"/>
+      </w:rPr>
+    </w:lvl>
+  </w:abstractNum>
+  <w:abstractNum w:abstractNumId="12" w15:restartNumberingAfterBreak="0">
+    <w:nsid w:val="68096331"/>
+    <w:multiLevelType w:val="hybridMultilevel"/>
+    <w:tmpl w:val="1EC491EC"/>
+    <w:lvl w:ilvl="0" w:tplc="04160001">
+      <w:start w:val="1"/>
+      <w:numFmt w:val="bullet"/>
+      <w:lvlText w:val=""/>
+      <w:lvlJc w:val="left"/>
+      <w:pPr>
+        <w:ind w:left="720" w:hanging="360"/>
+      </w:pPr>
+      <w:rPr>
+        <w:rFonts w:ascii="Symbol" w:hAnsi="Symbol" w:hint="default"/>
+      </w:rPr>
+    </w:lvl>
+    <w:lvl w:ilvl="1" w:tplc="04160003" w:tentative="1">
+      <w:start w:val="1"/>
+      <w:numFmt w:val="bullet"/>
+      <w:lvlText w:val="o"/>
+      <w:lvlJc w:val="left"/>
+      <w:pPr>
+        <w:ind w:left="1440" w:hanging="360"/>
+      </w:pPr>
+      <w:rPr>
+        <w:rFonts w:ascii="Courier New" w:hAnsi="Courier New" w:cs="Courier New" w:hint="default"/>
+      </w:rPr>
+    </w:lvl>
+    <w:lvl w:ilvl="2" w:tplc="04160005" w:tentative="1">
+      <w:start w:val="1"/>
+      <w:numFmt w:val="bullet"/>
+      <w:lvlText w:val=""/>
+      <w:lvlJc w:val="left"/>
+      <w:pPr>
+        <w:ind w:left="2160" w:hanging="360"/>
+      </w:pPr>
+      <w:rPr>
+        <w:rFonts w:ascii="Wingdings" w:hAnsi="Wingdings" w:hint="default"/>
+      </w:rPr>
+    </w:lvl>
+    <w:lvl w:ilvl="3" w:tplc="04160001" w:tentative="1">
+      <w:start w:val="1"/>
+      <w:numFmt w:val="bullet"/>
+      <w:lvlText w:val=""/>
+      <w:lvlJc w:val="left"/>
+      <w:pPr>
+        <w:ind w:left="2880" w:hanging="360"/>
+      </w:pPr>
+      <w:rPr>
+        <w:rFonts w:ascii="Symbol" w:hAnsi="Symbol" w:hint="default"/>
+      </w:rPr>
+    </w:lvl>
+    <w:lvl w:ilvl="4" w:tplc="04160003" w:tentative="1">
+      <w:start w:val="1"/>
+      <w:numFmt w:val="bullet"/>
+      <w:lvlText w:val="o"/>
+      <w:lvlJc w:val="left"/>
+      <w:pPr>
+        <w:ind w:left="3600" w:hanging="360"/>
+      </w:pPr>
+      <w:rPr>
+        <w:rFonts w:ascii="Courier New" w:hAnsi="Courier New" w:cs="Courier New" w:hint="default"/>
+      </w:rPr>
+    </w:lvl>
+    <w:lvl w:ilvl="5" w:tplc="04160005" w:tentative="1">
+      <w:start w:val="1"/>
+      <w:numFmt w:val="bullet"/>
+      <w:lvlText w:val=""/>
+      <w:lvlJc w:val="left"/>
+      <w:pPr>
+        <w:ind w:left="4320" w:hanging="360"/>
+      </w:pPr>
+      <w:rPr>
+        <w:rFonts w:ascii="Wingdings" w:hAnsi="Wingdings" w:hint="default"/>
+      </w:rPr>
+    </w:lvl>
+    <w:lvl w:ilvl="6" w:tplc="04160001" w:tentative="1">
+      <w:start w:val="1"/>
+      <w:numFmt w:val="bullet"/>
+      <w:lvlText w:val=""/>
+      <w:lvlJc w:val="left"/>
+      <w:pPr>
+        <w:ind w:left="5040" w:hanging="360"/>
+      </w:pPr>
+      <w:rPr>
+        <w:rFonts w:ascii="Symbol" w:hAnsi="Symbol" w:hint="default"/>
+      </w:rPr>
+    </w:lvl>
+    <w:lvl w:ilvl="7" w:tplc="04160003" w:tentative="1">
+      <w:start w:val="1"/>
+      <w:numFmt w:val="bullet"/>
+      <w:lvlText w:val="o"/>
+      <w:lvlJc w:val="left"/>
+      <w:pPr>
+        <w:ind w:left="5760" w:hanging="360"/>
+      </w:pPr>
+      <w:rPr>
+        <w:rFonts w:ascii="Courier New" w:hAnsi="Courier New" w:cs="Courier New" w:hint="default"/>
+      </w:rPr>
+    </w:lvl>
+    <w:lvl w:ilvl="8" w:tplc="04160005" w:tentative="1">
+      <w:start w:val="1"/>
+      <w:numFmt w:val="bullet"/>
+      <w:lvlText w:val=""/>
+      <w:lvlJc w:val="left"/>
+      <w:pPr>
+        <w:ind w:left="6480" w:hanging="360"/>
+      </w:pPr>
+      <w:rPr>
+        <w:rFonts w:ascii="Wingdings" w:hAnsi="Wingdings" w:hint="default"/>
+      </w:rPr>
+    </w:lvl>
+  </w:abstractNum>
+  <w:abstractNum w:abstractNumId="13" w15:restartNumberingAfterBreak="0">
+    <w:nsid w:val="682101C8"/>
+    <w:multiLevelType w:val="hybridMultilevel"/>
+    <w:tmpl w:val="FE9A0F14"/>
+    <w:lvl w:ilvl="0" w:tplc="147A0738">
+      <w:numFmt w:val="bullet"/>
+      <w:lvlText w:val="•"/>
+      <w:lvlJc w:val="left"/>
+      <w:pPr>
+        <w:ind w:left="1425" w:hanging="705"/>
+      </w:pPr>
+      <w:rPr>
+        <w:rFonts w:ascii="Arial" w:eastAsiaTheme="minorHAnsi" w:hAnsi="Arial" w:cs="Arial" w:hint="default"/>
+      </w:rPr>
+    </w:lvl>
+    <w:lvl w:ilvl="1" w:tplc="04160003" w:tentative="1">
+      <w:start w:val="1"/>
+      <w:numFmt w:val="bullet"/>
+      <w:lvlText w:val="o"/>
+      <w:lvlJc w:val="left"/>
+      <w:pPr>
+        <w:ind w:left="1800" w:hanging="360"/>
+      </w:pPr>
+      <w:rPr>
+        <w:rFonts w:ascii="Courier New" w:hAnsi="Courier New" w:cs="Courier New" w:hint="default"/>
+      </w:rPr>
+    </w:lvl>
+    <w:lvl w:ilvl="2" w:tplc="04160005" w:tentative="1">
+      <w:start w:val="1"/>
+      <w:numFmt w:val="bullet"/>
+      <w:lvlText w:val=""/>
+      <w:lvlJc w:val="left"/>
+      <w:pPr>
+        <w:ind w:left="2520" w:hanging="360"/>
+      </w:pPr>
+      <w:rPr>
+        <w:rFonts w:ascii="Wingdings" w:hAnsi="Wingdings" w:hint="default"/>
+      </w:rPr>
+    </w:lvl>
+    <w:lvl w:ilvl="3" w:tplc="04160001" w:tentative="1">
+      <w:start w:val="1"/>
+      <w:numFmt w:val="bullet"/>
+      <w:lvlText w:val=""/>
+      <w:lvlJc w:val="left"/>
+      <w:pPr>
+        <w:ind w:left="3240" w:hanging="360"/>
+      </w:pPr>
+      <w:rPr>
+        <w:rFonts w:ascii="Symbol" w:hAnsi="Symbol" w:hint="default"/>
+      </w:rPr>
+    </w:lvl>
+    <w:lvl w:ilvl="4" w:tplc="04160003" w:tentative="1">
+      <w:start w:val="1"/>
+      <w:numFmt w:val="bullet"/>
+      <w:lvlText w:val="o"/>
+      <w:lvlJc w:val="left"/>
+      <w:pPr>
+        <w:ind w:left="3960" w:hanging="360"/>
+      </w:pPr>
+      <w:rPr>
+        <w:rFonts w:ascii="Courier New" w:hAnsi="Courier New" w:cs="Courier New" w:hint="default"/>
+      </w:rPr>
+    </w:lvl>
+    <w:lvl w:ilvl="5" w:tplc="04160005" w:tentative="1">
+      <w:start w:val="1"/>
+      <w:numFmt w:val="bullet"/>
+      <w:lvlText w:val=""/>
+      <w:lvlJc w:val="left"/>
+      <w:pPr>
+        <w:ind w:left="4680" w:hanging="360"/>
+      </w:pPr>
+      <w:rPr>
+        <w:rFonts w:ascii="Wingdings" w:hAnsi="Wingdings" w:hint="default"/>
+      </w:rPr>
+    </w:lvl>
+    <w:lvl w:ilvl="6" w:tplc="04160001" w:tentative="1">
+      <w:start w:val="1"/>
+      <w:numFmt w:val="bullet"/>
+      <w:lvlText w:val=""/>
+      <w:lvlJc w:val="left"/>
+      <w:pPr>
+        <w:ind w:left="5400" w:hanging="360"/>
+      </w:pPr>
+      <w:rPr>
+        <w:rFonts w:ascii="Symbol" w:hAnsi="Symbol" w:hint="default"/>
+      </w:rPr>
+    </w:lvl>
+    <w:lvl w:ilvl="7" w:tplc="04160003" w:tentative="1">
+      <w:start w:val="1"/>
+      <w:numFmt w:val="bullet"/>
+      <w:lvlText w:val="o"/>
+      <w:lvlJc w:val="left"/>
+      <w:pPr>
+        <w:ind w:left="6120" w:hanging="360"/>
+      </w:pPr>
+      <w:rPr>
+        <w:rFonts w:ascii="Courier New" w:hAnsi="Courier New" w:cs="Courier New" w:hint="default"/>
+      </w:rPr>
+    </w:lvl>
+    <w:lvl w:ilvl="8" w:tplc="04160005" w:tentative="1">
+      <w:start w:val="1"/>
+      <w:numFmt w:val="bullet"/>
+      <w:lvlText w:val=""/>
+      <w:lvlJc w:val="left"/>
+      <w:pPr>
+        <w:ind w:left="6840" w:hanging="360"/>
+      </w:pPr>
+      <w:rPr>
+        <w:rFonts w:ascii="Wingdings" w:hAnsi="Wingdings" w:hint="default"/>
+      </w:rPr>
+    </w:lvl>
+  </w:abstractNum>
+  <w:abstractNum w:abstractNumId="14" w15:restartNumberingAfterBreak="0">
     <w:nsid w:val="710068CB"/>
     <w:multiLevelType w:val="multilevel"/>
     <w:tmpl w:val="F332608E"/>
@@ -50664,16 +52978,49 @@
     </w:lvl>
   </w:abstractNum>
   <w:num w:numId="1">
+    <w:abstractNumId w:val="14"/>
+  </w:num>
+  <w:num w:numId="2">
+    <w:abstractNumId w:val="9"/>
+  </w:num>
+  <w:num w:numId="3">
+    <w:abstractNumId w:val="4"/>
+  </w:num>
+  <w:num w:numId="4">
+    <w:abstractNumId w:val="12"/>
+  </w:num>
+  <w:num w:numId="5">
+    <w:abstractNumId w:val="10"/>
+  </w:num>
+  <w:num w:numId="6">
+    <w:abstractNumId w:val="2"/>
+  </w:num>
+  <w:num w:numId="7">
+    <w:abstractNumId w:val="7"/>
+  </w:num>
+  <w:num w:numId="8">
+    <w:abstractNumId w:val="0"/>
+  </w:num>
+  <w:num w:numId="9">
+    <w:abstractNumId w:val="13"/>
+  </w:num>
+  <w:num w:numId="10">
     <w:abstractNumId w:val="3"/>
   </w:num>
-  <w:num w:numId="2">
+  <w:num w:numId="11">
+    <w:abstractNumId w:val="11"/>
+  </w:num>
+  <w:num w:numId="12">
+    <w:abstractNumId w:val="8"/>
+  </w:num>
+  <w:num w:numId="13">
+    <w:abstractNumId w:val="5"/>
+  </w:num>
+  <w:num w:numId="14">
+    <w:abstractNumId w:val="6"/>
+  </w:num>
+  <w:num w:numId="15">
     <w:abstractNumId w:val="1"/>
-  </w:num>
-  <w:num w:numId="3">
-    <w:abstractNumId w:val="0"/>
-  </w:num>
-  <w:num w:numId="4">
-    <w:abstractNumId w:val="2"/>
   </w:num>
   <w:numIdMacAtCleanup w:val="4"/>
 </w:numbering>

</xml_diff>

<commit_message>
Alterando consulta LINQ para pesquisa de criptomoeda por nome, alterando cor do gráfico do Litecoin e removendo possibilidade de troca de e-mail, e autenticação de dois fatores
</commit_message>
<xml_diff>
--- a/PIM IV.docx
+++ b/PIM IV.docx
@@ -36121,27 +36121,7 @@
           <w:sz w:val="20"/>
           <w:szCs w:val="20"/>
         </w:rPr>
-        <w:t xml:space="preserve"> -</w:t>
-      </w:r>
-      <w:r>
-        <w:rPr>
-          <w:i w:val="0"/>
-          <w:iCs w:val="0"/>
-          <w:color w:val="auto"/>
-          <w:sz w:val="20"/>
-          <w:szCs w:val="20"/>
-        </w:rPr>
-        <w:t xml:space="preserve">- Aplicativo Web - </w:t>
-      </w:r>
-      <w:r>
-        <w:rPr>
-          <w:i w:val="0"/>
-          <w:iCs w:val="0"/>
-          <w:color w:val="auto"/>
-          <w:sz w:val="20"/>
-          <w:szCs w:val="20"/>
-        </w:rPr>
-        <w:t>Detalhando Criptomoedas</w:t>
+        <w:t xml:space="preserve"> -- Aplicativo Web - Detalhando Criptomoedas</w:t>
       </w:r>
     </w:p>
     <w:p>
@@ -36661,10 +36641,10 @@
           <w:noProof/>
         </w:rPr>
         <w:drawing>
-          <wp:inline distT="0" distB="0" distL="0" distR="0" wp14:anchorId="42ECB683" wp14:editId="0AF8D42B">
-            <wp:extent cx="5753100" cy="3448050"/>
+          <wp:inline distT="0" distB="0" distL="0" distR="0" wp14:anchorId="1156FC85" wp14:editId="31A6B2FF">
+            <wp:extent cx="5753100" cy="3467100"/>
             <wp:effectExtent l="0" t="0" r="0" b="0"/>
-            <wp:docPr id="39" name="Imagem 39"/>
+            <wp:docPr id="19" name="Imagem 19"/>
             <wp:cNvGraphicFramePr>
               <a:graphicFrameLocks xmlns:a="http://schemas.openxmlformats.org/drawingml/2006/main" noChangeAspect="1"/>
             </wp:cNvGraphicFramePr>
@@ -36672,7 +36652,7 @@
               <a:graphicData uri="http://schemas.openxmlformats.org/drawingml/2006/picture">
                 <pic:pic xmlns:pic="http://schemas.openxmlformats.org/drawingml/2006/picture">
                   <pic:nvPicPr>
-                    <pic:cNvPr id="0" name="Picture 22"/>
+                    <pic:cNvPr id="0" name="Picture 1"/>
                     <pic:cNvPicPr>
                       <a:picLocks noChangeAspect="1" noChangeArrowheads="1"/>
                     </pic:cNvPicPr>
@@ -36693,7 +36673,7 @@
                   <pic:spPr bwMode="auto">
                     <a:xfrm>
                       <a:off x="0" y="0"/>
-                      <a:ext cx="5753100" cy="3448050"/>
+                      <a:ext cx="5753100" cy="3467100"/>
                     </a:xfrm>
                     <a:prstGeom prst="rect">
                       <a:avLst/>
@@ -37486,8 +37466,6 @@
         <w:jc w:val="both"/>
         <w:rPr>
           <w:rFonts w:cs="Arial"/>
-          <w:b/>
-          <w:bCs/>
         </w:rPr>
       </w:pPr>
     </w:p>

</xml_diff>